<commit_message>
doc(rapport): mise à jour du rapport de projet avec ce qui est demandé dans le cahier des charges.
</commit_message>
<xml_diff>
--- a/Rapport de projet - P_App-Bruteforce - Matias Denis.docx
+++ b/Rapport de projet - P_App-Bruteforce - Matias Denis.docx
@@ -28,7 +28,7 @@
                     <pic:cNvPicPr/>
                   </pic:nvPicPr>
                   <pic:blipFill>
-                    <a:blip r:embed="rId7">
+                    <a:blip r:embed="rId8">
                       <a:extLst>
                         <a:ext uri="{28A0092B-C50C-407E-A947-70E740481C1C}">
                           <a14:useLocalDpi xmlns:a14="http://schemas.microsoft.com/office/drawing/2010/main" val="0"/>
@@ -70,7 +70,6 @@
           <w:noProof/>
           <w:sz w:val="40"/>
           <w:szCs w:val="40"/>
-          <w:lang w:val="en-US"/>
         </w:rPr>
       </w:pPr>
       <w:r>
@@ -78,7 +77,6 @@
           <w:noProof/>
           <w:sz w:val="40"/>
           <w:szCs w:val="40"/>
-          <w:lang w:val="en-US"/>
         </w:rPr>
         <w:t>Module I183 - Sécurité</w:t>
       </w:r>
@@ -90,7 +88,6 @@
           <w:noProof/>
           <w:sz w:val="32"/>
           <w:szCs w:val="32"/>
-          <w:lang w:val="en-US"/>
         </w:rPr>
       </w:pPr>
       <w:r>
@@ -98,7 +95,6 @@
           <w:noProof/>
           <w:sz w:val="32"/>
           <w:szCs w:val="32"/>
-          <w:lang w:val="en-US"/>
         </w:rPr>
         <w:t>P _App-Bruteforce</w:t>
       </w:r>
@@ -108,13 +104,11 @@
         <w:jc w:val="center"/>
         <w:rPr>
           <w:noProof/>
-          <w:lang w:val="en-US"/>
         </w:rPr>
       </w:pPr>
       <w:r>
         <w:rPr>
           <w:noProof/>
-          <w:lang w:val="en-US"/>
         </w:rPr>
         <w:t>-</w:t>
       </w:r>
@@ -176,7 +170,13 @@
     <w:sdt>
       <w:sdtPr>
         <w:rPr>
-          <w:lang w:val="fr-FR"/>
+          <w:rFonts w:asciiTheme="minorHAnsi" w:eastAsiaTheme="minorHAnsi" w:hAnsiTheme="minorHAnsi" w:cstheme="minorBidi"/>
+          <w:color w:val="auto"/>
+          <w:kern w:val="2"/>
+          <w:sz w:val="24"/>
+          <w:szCs w:val="24"/>
+          <w:lang w:val="fr-FR" w:eastAsia="en-US"/>
+          <w14:ligatures w14:val="standardContextual"/>
         </w:rPr>
         <w:id w:val="-926812612"/>
         <w:docPartObj>
@@ -186,15 +186,8 @@
       </w:sdtPr>
       <w:sdtEndPr>
         <w:rPr>
-          <w:rFonts w:asciiTheme="minorHAnsi" w:eastAsiaTheme="minorHAnsi" w:hAnsiTheme="minorHAnsi" w:cstheme="minorBidi"/>
           <w:b/>
           <w:bCs/>
-          <w:color w:val="auto"/>
-          <w:kern w:val="2"/>
-          <w:sz w:val="24"/>
-          <w:szCs w:val="24"/>
-          <w:lang w:eastAsia="en-US"/>
-          <w14:ligatures w14:val="standardContextual"/>
         </w:rPr>
       </w:sdtEndPr>
       <w:sdtContent>
@@ -772,6 +765,11 @@
       <w:bookmarkEnd w:id="1"/>
     </w:p>
     <w:p>
+      <w:r>
+        <w:t>Voici le schéma explicatif du fonctionnement d’une attaque bruteforce.</w:t>
+      </w:r>
+    </w:p>
+    <w:p>
       <w:pPr>
         <w:rPr>
           <w:rFonts w:asciiTheme="majorHAnsi" w:eastAsiaTheme="majorEastAsia" w:hAnsiTheme="majorHAnsi" w:cstheme="majorBidi"/>
@@ -781,6 +779,59 @@
         </w:rPr>
       </w:pPr>
       <w:r>
+        <w:rPr>
+          <w:noProof/>
+        </w:rPr>
+        <w:drawing>
+          <wp:inline distT="0" distB="0" distL="0" distR="0" wp14:anchorId="6D639F08" wp14:editId="6FCD02EE">
+            <wp:extent cx="3257550" cy="4781550"/>
+            <wp:effectExtent l="0" t="0" r="0" b="0"/>
+            <wp:docPr id="1931683273" name="Image 2"/>
+            <wp:cNvGraphicFramePr>
+              <a:graphicFrameLocks xmlns:a="http://schemas.openxmlformats.org/drawingml/2006/main" noChangeAspect="1"/>
+            </wp:cNvGraphicFramePr>
+            <a:graphic xmlns:a="http://schemas.openxmlformats.org/drawingml/2006/main">
+              <a:graphicData uri="http://schemas.openxmlformats.org/drawingml/2006/picture">
+                <pic:pic xmlns:pic="http://schemas.openxmlformats.org/drawingml/2006/picture">
+                  <pic:nvPicPr>
+                    <pic:cNvPr id="0" name="Picture 2"/>
+                    <pic:cNvPicPr>
+                      <a:picLocks noChangeAspect="1" noChangeArrowheads="1"/>
+                    </pic:cNvPicPr>
+                  </pic:nvPicPr>
+                  <pic:blipFill>
+                    <a:blip r:embed="rId9">
+                      <a:extLst>
+                        <a:ext uri="{28A0092B-C50C-407E-A947-70E740481C1C}">
+                          <a14:useLocalDpi xmlns:a14="http://schemas.microsoft.com/office/drawing/2010/main" val="0"/>
+                        </a:ext>
+                      </a:extLst>
+                    </a:blip>
+                    <a:srcRect/>
+                    <a:stretch>
+                      <a:fillRect/>
+                    </a:stretch>
+                  </pic:blipFill>
+                  <pic:spPr bwMode="auto">
+                    <a:xfrm>
+                      <a:off x="0" y="0"/>
+                      <a:ext cx="3257550" cy="4781550"/>
+                    </a:xfrm>
+                    <a:prstGeom prst="rect">
+                      <a:avLst/>
+                    </a:prstGeom>
+                    <a:noFill/>
+                    <a:ln>
+                      <a:noFill/>
+                    </a:ln>
+                  </pic:spPr>
+                </pic:pic>
+              </a:graphicData>
+            </a:graphic>
+          </wp:inline>
+        </w:drawing>
+      </w:r>
+      <w:r>
         <w:br w:type="page"/>
       </w:r>
     </w:p>
@@ -796,6 +847,74 @@
       <w:bookmarkEnd w:id="2"/>
     </w:p>
     <w:p>
+      <w:r>
+        <w:t>Le version 2 du programme développé est un outil de bruteforce par dictionnaire écrit en Python. Il a pour objectif de tester automatiquement une liste de mots de passe afin de retrouver un mot de passe cible défini dans la configuration. L’outil est conçu comme un exemple pédagogique, exécuté uniquement en local.</w:t>
+      </w:r>
+    </w:p>
+    <w:p>
+      <w:r>
+        <w:t>Le code est organisé autour de quatre éléments principaux :</w:t>
+      </w:r>
+    </w:p>
+    <w:p>
+      <w:pPr>
+        <w:pStyle w:val="Paragraphedeliste"/>
+        <w:numPr>
+          <w:ilvl w:val="0"/>
+          <w:numId w:val="1"/>
+        </w:numPr>
+      </w:pPr>
+      <w:r>
+        <w:t>Une configuration (nom d’utilisateur, mot de passe à trouver, chemin de la wordlist)</w:t>
+      </w:r>
+    </w:p>
+    <w:p>
+      <w:pPr>
+        <w:pStyle w:val="Paragraphedeliste"/>
+        <w:numPr>
+          <w:ilvl w:val="0"/>
+          <w:numId w:val="1"/>
+        </w:numPr>
+      </w:pPr>
+      <w:r>
+        <w:t>Une fonction de chargement des mots de passe depuis un fichier</w:t>
+      </w:r>
+    </w:p>
+    <w:p>
+      <w:pPr>
+        <w:pStyle w:val="Paragraphedeliste"/>
+        <w:numPr>
+          <w:ilvl w:val="0"/>
+          <w:numId w:val="1"/>
+        </w:numPr>
+      </w:pPr>
+      <w:r>
+        <w:t>Une fonction de test de mot de passe</w:t>
+      </w:r>
+    </w:p>
+    <w:p>
+      <w:pPr>
+        <w:pStyle w:val="Paragraphedeliste"/>
+        <w:numPr>
+          <w:ilvl w:val="0"/>
+          <w:numId w:val="1"/>
+        </w:numPr>
+      </w:pPr>
+      <w:r>
+        <w:t xml:space="preserve">Une fonction principale </w:t>
+      </w:r>
+      <w:r>
+        <w:rPr>
+          <w:i/>
+          <w:iCs/>
+        </w:rPr>
+        <w:t>bruteforce()</w:t>
+      </w:r>
+      <w:r>
+        <w:t xml:space="preserve"> qui gère la logique de l’attaque par dictionnaire.</w:t>
+      </w:r>
+    </w:p>
+    <w:p>
       <w:pPr>
         <w:pStyle w:val="Titre2"/>
       </w:pPr>
@@ -808,6 +927,595 @@
         <w:t xml:space="preserve"> </w:t>
       </w:r>
     </w:p>
+    <w:p>
+      <w:pPr>
+        <w:pStyle w:val="Sous-titre"/>
+      </w:pPr>
+      <w:r>
+        <w:t>Configuration du programme</w:t>
+      </w:r>
+    </w:p>
+    <w:p>
+      <w:r>
+        <w:t>En début de fichier, plusieurs constantes définissent le comportement du programme :</w:t>
+      </w:r>
+    </w:p>
+    <w:p>
+      <w:pPr>
+        <w:pStyle w:val="Paragraphedeliste"/>
+        <w:numPr>
+          <w:ilvl w:val="0"/>
+          <w:numId w:val="1"/>
+        </w:numPr>
+      </w:pPr>
+      <w:r>
+        <w:rPr>
+          <w:i/>
+          <w:iCs/>
+        </w:rPr>
+        <w:t>USERNAME = "admin"</w:t>
+      </w:r>
+      <w:r>
+        <w:t>: identifiant de l'utilisateur ciblé (utilisé uniquement pour l'affichage.</w:t>
+      </w:r>
+    </w:p>
+    <w:p>
+      <w:pPr>
+        <w:pStyle w:val="Paragraphedeliste"/>
+        <w:numPr>
+          <w:ilvl w:val="0"/>
+          <w:numId w:val="1"/>
+        </w:numPr>
+      </w:pPr>
+      <w:r>
+        <w:rPr>
+          <w:i/>
+          <w:iCs/>
+        </w:rPr>
+        <w:t>CORRECT_PASSWORD = "wed892000"</w:t>
+      </w:r>
+      <w:r>
+        <w:t>: mot de pa</w:t>
+      </w:r>
+      <w:r>
+        <w:t>sse réel à trouver. Dans un contexte pédagogique, il est stocké en clair dans le code.</w:t>
+      </w:r>
+    </w:p>
+    <w:p>
+      <w:pPr>
+        <w:pStyle w:val="Paragraphedeliste"/>
+        <w:numPr>
+          <w:ilvl w:val="0"/>
+          <w:numId w:val="1"/>
+        </w:numPr>
+      </w:pPr>
+      <w:r>
+        <w:rPr>
+          <w:i/>
+          <w:iCs/>
+        </w:rPr>
+        <w:t>WORDLISE_PATH = "wordlist</w:t>
+      </w:r>
+      <w:r>
+        <w:t>.</w:t>
+      </w:r>
+      <w:r>
+        <w:rPr>
+          <w:i/>
+          <w:iCs/>
+        </w:rPr>
+        <w:t>txt":</w:t>
+      </w:r>
+      <w:r>
+        <w:t xml:space="preserve"> chemin vers le fi</w:t>
+      </w:r>
+      <w:r>
+        <w:t>chier contenant la liste des mots de passe à tester (wordlist).</w:t>
+      </w:r>
+    </w:p>
+    <w:p>
+      <w:r>
+        <w:t>Cette configuration permet de modifier facilement l'utilisateur ciblé, le mot de passe attendu ou la liste de mots de passe sans changer le reste du code.</w:t>
+      </w:r>
+    </w:p>
+    <w:p/>
+    <w:p>
+      <w:pPr>
+        <w:pStyle w:val="Sous-titre"/>
+      </w:pPr>
+      <w:r>
+        <w:t>Chargement de la wordlist</w:t>
+      </w:r>
+    </w:p>
+    <w:p>
+      <w:r>
+        <w:t xml:space="preserve">La fonction </w:t>
+      </w:r>
+      <w:r>
+        <w:rPr>
+          <w:i/>
+          <w:iCs/>
+        </w:rPr>
+        <w:t xml:space="preserve">charger_mots_de_passe(chemin_fichier) </w:t>
+      </w:r>
+      <w:r>
+        <w:t>a pour rôle de lire le fichier de wordlist et de retourner une liste de mots de passe:</w:t>
+      </w:r>
+    </w:p>
+    <w:p>
+      <w:pPr>
+        <w:pStyle w:val="Paragraphedeliste"/>
+        <w:numPr>
+          <w:ilvl w:val="0"/>
+          <w:numId w:val="1"/>
+        </w:numPr>
+      </w:pPr>
+      <w:r>
+        <w:t>Le fichier est ouvert en lecture texte avec l'encodage UTF-8.</w:t>
+      </w:r>
+    </w:p>
+    <w:p>
+      <w:pPr>
+        <w:pStyle w:val="Paragraphedeliste"/>
+        <w:numPr>
+          <w:ilvl w:val="0"/>
+          <w:numId w:val="1"/>
+        </w:numPr>
+      </w:pPr>
+      <w:r>
+        <w:t xml:space="preserve">Chaque ligne du fichier est lue, nettoyée avec </w:t>
+      </w:r>
+      <w:r>
+        <w:rPr>
+          <w:i/>
+          <w:iCs/>
+        </w:rPr>
+        <w:t>strip()</w:t>
+      </w:r>
+      <w:r>
+        <w:t xml:space="preserve"> pour enlever les espaces et les retours à la ligne. </w:t>
+      </w:r>
+    </w:p>
+    <w:p>
+      <w:pPr>
+        <w:pStyle w:val="Paragraphedeliste"/>
+        <w:numPr>
+          <w:ilvl w:val="0"/>
+          <w:numId w:val="1"/>
+        </w:numPr>
+      </w:pPr>
+      <w:r>
+        <w:t>Les lignes vides sont ignorées.</w:t>
+      </w:r>
+    </w:p>
+    <w:p>
+      <w:pPr>
+        <w:pStyle w:val="Paragraphedeliste"/>
+        <w:numPr>
+          <w:ilvl w:val="0"/>
+          <w:numId w:val="1"/>
+        </w:numPr>
+      </w:pPr>
+      <w:r>
+        <w:t xml:space="preserve">Les mots de passe valides sont ajoutés à une liste Python </w:t>
+      </w:r>
+      <w:r>
+        <w:rPr>
+          <w:i/>
+          <w:iCs/>
+        </w:rPr>
+        <w:t>mots</w:t>
+      </w:r>
+      <w:r>
+        <w:t>, qui est retournée à la fin.</w:t>
+      </w:r>
+    </w:p>
+    <w:p/>
+    <w:p>
+      <w:r>
+        <w:lastRenderedPageBreak/>
+        <w:t>Cette fonction permet de séparer clairement:</w:t>
+      </w:r>
+    </w:p>
+    <w:p>
+      <w:pPr>
+        <w:pStyle w:val="Paragraphedeliste"/>
+        <w:numPr>
+          <w:ilvl w:val="0"/>
+          <w:numId w:val="1"/>
+        </w:numPr>
+      </w:pPr>
+      <w:r>
+        <w:t xml:space="preserve">Les données (fichier </w:t>
+      </w:r>
+      <w:r>
+        <w:rPr>
+          <w:i/>
+          <w:iCs/>
+        </w:rPr>
+        <w:t>wordlist.txt)</w:t>
+      </w:r>
+    </w:p>
+    <w:p>
+      <w:pPr>
+        <w:pStyle w:val="Paragraphedeliste"/>
+        <w:numPr>
+          <w:ilvl w:val="0"/>
+          <w:numId w:val="1"/>
+        </w:numPr>
+      </w:pPr>
+      <w:r>
+        <w:t>De la logique (la boucle de bruteforce qui utilisera cette liste)</w:t>
+      </w:r>
+    </w:p>
+    <w:p/>
+    <w:p>
+      <w:pPr>
+        <w:pStyle w:val="Sous-titre"/>
+      </w:pPr>
+      <w:r>
+        <w:t>Fonction de test</w:t>
+      </w:r>
+    </w:p>
+    <w:p>
+      <w:r>
+        <w:t xml:space="preserve">La fonction </w:t>
+      </w:r>
+      <w:r>
+        <w:rPr>
+          <w:i/>
+          <w:iCs/>
+        </w:rPr>
+        <w:t>tester_mot_de_passe(password_a_tester)</w:t>
+      </w:r>
+      <w:r>
+        <w:t xml:space="preserve"> représente la fonction de vérification d'un mot de passe :</w:t>
+      </w:r>
+    </w:p>
+    <w:p>
+      <w:pPr>
+        <w:pStyle w:val="Paragraphedeliste"/>
+        <w:numPr>
+          <w:ilvl w:val="0"/>
+          <w:numId w:val="1"/>
+        </w:numPr>
+      </w:pPr>
+      <w:r>
+        <w:t xml:space="preserve">Elle prend en entrée un mot de passe à tester. </w:t>
+      </w:r>
+    </w:p>
+    <w:p>
+      <w:pPr>
+        <w:pStyle w:val="Paragraphedeliste"/>
+        <w:numPr>
+          <w:ilvl w:val="0"/>
+          <w:numId w:val="1"/>
+        </w:numPr>
+      </w:pPr>
+      <w:r>
+        <w:t xml:space="preserve">Elle renvoie </w:t>
+      </w:r>
+      <w:r>
+        <w:rPr>
+          <w:i/>
+          <w:iCs/>
+        </w:rPr>
+        <w:t xml:space="preserve">True </w:t>
+      </w:r>
+      <w:r>
+        <w:t xml:space="preserve">si ce mot de passe est identique à </w:t>
+      </w:r>
+      <w:r>
+        <w:rPr>
+          <w:i/>
+          <w:iCs/>
+        </w:rPr>
+        <w:t>CORRECT_PASSWORD</w:t>
+      </w:r>
+      <w:r>
+        <w:t>.</w:t>
+      </w:r>
+    </w:p>
+    <w:p>
+      <w:pPr>
+        <w:pStyle w:val="Paragraphedeliste"/>
+        <w:numPr>
+          <w:ilvl w:val="0"/>
+          <w:numId w:val="1"/>
+        </w:numPr>
+      </w:pPr>
+      <w:r>
+        <w:t xml:space="preserve">Elle renvoie </w:t>
+      </w:r>
+      <w:r>
+        <w:rPr>
+          <w:i/>
+          <w:iCs/>
+        </w:rPr>
+        <w:t>False</w:t>
+      </w:r>
+      <w:r>
+        <w:t xml:space="preserve"> sinon.</w:t>
+      </w:r>
+    </w:p>
+    <w:p>
+      <w:r>
+        <w:t>Dans cette version pédagogique, le test est très simple :</w:t>
+      </w:r>
+    </w:p>
+    <w:p>
+      <w:r>
+        <w:t>Il s'agit d'une comparaison locale entre une valeur saisie dans la wordlist et une constante en mémoire.</w:t>
+      </w:r>
+    </w:p>
+    <w:p>
+      <w:r>
+        <w:t>Dans un contexte de pentest contrôlé, cette fonction pourrait par exemple être remplacée par :</w:t>
+      </w:r>
+    </w:p>
+    <w:p>
+      <w:pPr>
+        <w:pStyle w:val="Paragraphedeliste"/>
+        <w:numPr>
+          <w:ilvl w:val="0"/>
+          <w:numId w:val="1"/>
+        </w:numPr>
+      </w:pPr>
+      <w:r>
+        <w:t>Un essai de connexion à un service FTP</w:t>
+      </w:r>
+      <w:r>
+        <w:t xml:space="preserve">, SSH ou http local, avec retour </w:t>
+      </w:r>
+      <w:r>
+        <w:rPr>
+          <w:i/>
+          <w:iCs/>
+        </w:rPr>
+        <w:t xml:space="preserve">True </w:t>
+      </w:r>
+      <w:r>
+        <w:t xml:space="preserve">si la connexion est acceptée et </w:t>
+      </w:r>
+      <w:r>
+        <w:rPr>
+          <w:i/>
+          <w:iCs/>
+        </w:rPr>
+        <w:t xml:space="preserve">False </w:t>
+      </w:r>
+      <w:r>
+        <w:t>si l'authentification échoue.</w:t>
+      </w:r>
+    </w:p>
+    <w:p/>
+    <w:p>
+      <w:pPr>
+        <w:pStyle w:val="Sous-titre"/>
+      </w:pPr>
+      <w:r>
+        <w:t>Fonction principale</w:t>
+      </w:r>
+    </w:p>
+    <w:p>
+      <w:r>
+        <w:t xml:space="preserve">La fonction </w:t>
+      </w:r>
+      <w:r>
+        <w:rPr>
+          <w:i/>
+          <w:iCs/>
+        </w:rPr>
+        <w:t>brutforce()</w:t>
+      </w:r>
+      <w:r>
+        <w:t xml:space="preserve"> contient la logique principale de l'attaque par dictionnaire:</w:t>
+      </w:r>
+    </w:p>
+    <w:p>
+      <w:pPr>
+        <w:pStyle w:val="Paragraphedeliste"/>
+        <w:numPr>
+          <w:ilvl w:val="0"/>
+          <w:numId w:val="3"/>
+        </w:numPr>
+      </w:pPr>
+      <w:r>
+        <w:t>Affichage d'introduction</w:t>
+      </w:r>
+    </w:p>
+    <w:p>
+      <w:pPr>
+        <w:pStyle w:val="Paragraphedeliste"/>
+      </w:pPr>
+      <w:r>
+        <w:t>Le programme affiche quelques informations :</w:t>
+      </w:r>
+    </w:p>
+    <w:p>
+      <w:pPr>
+        <w:pStyle w:val="Paragraphedeliste"/>
+        <w:numPr>
+          <w:ilvl w:val="1"/>
+          <w:numId w:val="1"/>
+        </w:numPr>
+      </w:pPr>
+      <w:r>
+        <w:t>Titre de l'outil</w:t>
+      </w:r>
+    </w:p>
+    <w:p>
+      <w:pPr>
+        <w:pStyle w:val="Paragraphedeliste"/>
+        <w:numPr>
+          <w:ilvl w:val="1"/>
+          <w:numId w:val="1"/>
+        </w:numPr>
+      </w:pPr>
+      <w:r>
+        <w:t>Utilisateur ciblé</w:t>
+      </w:r>
+    </w:p>
+    <w:p>
+      <w:pPr>
+        <w:pStyle w:val="Paragraphedeliste"/>
+        <w:numPr>
+          <w:ilvl w:val="1"/>
+          <w:numId w:val="1"/>
+        </w:numPr>
+      </w:pPr>
+      <w:r>
+        <w:t>Wordlist utilisée.</w:t>
+      </w:r>
+    </w:p>
+    <w:p>
+      <w:pPr>
+        <w:pStyle w:val="Paragraphedeliste"/>
+        <w:ind w:left="1440"/>
+      </w:pPr>
+    </w:p>
+    <w:p>
+      <w:pPr>
+        <w:pStyle w:val="Paragraphedeliste"/>
+        <w:numPr>
+          <w:ilvl w:val="0"/>
+          <w:numId w:val="3"/>
+        </w:numPr>
+      </w:pPr>
+      <w:r>
+        <w:t>Chargement des mots de passe</w:t>
+      </w:r>
+    </w:p>
+    <w:p>
+      <w:pPr>
+        <w:pStyle w:val="Paragraphedeliste"/>
+      </w:pPr>
+      <w:r>
+        <w:t xml:space="preserve">La wordlist est chargée en mémoire via </w:t>
+      </w:r>
+      <w:r>
+        <w:rPr>
+          <w:i/>
+          <w:iCs/>
+        </w:rPr>
+        <w:t>charger_mots_de_passe(WORDLIST_PATH).</w:t>
+      </w:r>
+      <w:r>
+        <w:t xml:space="preserve"> </w:t>
+      </w:r>
+    </w:p>
+    <w:p>
+      <w:pPr>
+        <w:pStyle w:val="Paragraphedeliste"/>
+      </w:pPr>
+      <w:r>
+        <w:t>Le programme affiche également le nombre total de mots de passe que contient la liste.</w:t>
+      </w:r>
+    </w:p>
+    <w:p>
+      <w:pPr>
+        <w:pStyle w:val="Paragraphedeliste"/>
+      </w:pPr>
+    </w:p>
+    <w:p>
+      <w:pPr>
+        <w:pStyle w:val="Paragraphedeliste"/>
+        <w:numPr>
+          <w:ilvl w:val="0"/>
+          <w:numId w:val="3"/>
+        </w:numPr>
+      </w:pPr>
+      <w:r>
+        <w:t>Initialisation des compteurs et du chronomètre</w:t>
+      </w:r>
+    </w:p>
+    <w:p>
+      <w:pPr>
+        <w:pStyle w:val="Paragraphedeliste"/>
+        <w:numPr>
+          <w:ilvl w:val="1"/>
+          <w:numId w:val="1"/>
+        </w:numPr>
+      </w:pPr>
+      <w:r>
+        <w:rPr>
+          <w:i/>
+          <w:iCs/>
+        </w:rPr>
+        <w:t>Tentative = 0 :</w:t>
+      </w:r>
+      <w:r>
+        <w:t xml:space="preserve"> compteur de tentatives.</w:t>
+      </w:r>
+    </w:p>
+    <w:p>
+      <w:pPr>
+        <w:pStyle w:val="Paragraphedeliste"/>
+        <w:numPr>
+          <w:ilvl w:val="1"/>
+          <w:numId w:val="1"/>
+        </w:numPr>
+      </w:pPr>
+      <w:r>
+        <w:rPr>
+          <w:i/>
+          <w:iCs/>
+        </w:rPr>
+        <w:lastRenderedPageBreak/>
+        <w:t>Start = time.</w:t>
+      </w:r>
+      <w:r>
+        <w:t>time() :</w:t>
+      </w:r>
+      <w:r>
+        <w:rPr>
+          <w:i/>
+          <w:iCs/>
+        </w:rPr>
+        <w:t xml:space="preserve"> </w:t>
+      </w:r>
+      <w:r>
+        <w:t>enregistre l'heur</w:t>
+      </w:r>
+      <w:r>
+        <w:t>e de début pour mesurer la durée totale de l'opération.</w:t>
+      </w:r>
+    </w:p>
+    <w:p>
+      <w:pPr>
+        <w:pStyle w:val="Paragraphedeliste"/>
+        <w:ind w:left="1440"/>
+      </w:pPr>
+    </w:p>
+    <w:p>
+      <w:pPr>
+        <w:pStyle w:val="Paragraphedeliste"/>
+        <w:numPr>
+          <w:ilvl w:val="0"/>
+          <w:numId w:val="3"/>
+        </w:numPr>
+      </w:pPr>
+      <w:r>
+        <w:t>Boucle de bruteforce</w:t>
+      </w:r>
+    </w:p>
+    <w:p>
+      <w:pPr>
+        <w:pStyle w:val="Paragraphedeliste"/>
+      </w:pPr>
+      <w:r>
+        <w:t>Le programme parcourt chaque mot de passe de la liste:</w:t>
+      </w:r>
+    </w:p>
+    <w:p>
+      <w:pPr>
+        <w:pStyle w:val="Paragraphedeliste"/>
+      </w:pPr>
+      <w:r>
+        <w:t>…</w:t>
+      </w:r>
+    </w:p>
+    <w:p/>
     <w:p>
       <w:pPr>
         <w:pStyle w:val="Titre2"/>
@@ -853,8 +1561,8 @@
       <w:bookmarkEnd w:id="6"/>
     </w:p>
     <w:sectPr>
-      <w:headerReference w:type="default" r:id="rId8"/>
-      <w:footerReference w:type="default" r:id="rId9"/>
+      <w:headerReference w:type="default" r:id="rId10"/>
+      <w:footerReference w:type="default" r:id="rId11"/>
       <w:pgSz w:w="11906" w:h="16838"/>
       <w:pgMar w:top="1417" w:right="1417" w:bottom="1417" w:left="1417" w:header="708" w:footer="708" w:gutter="0"/>
       <w:cols w:space="708"/>
@@ -920,27 +1628,14 @@
           <w:pPr>
             <w:pStyle w:val="Pieddepage"/>
           </w:pPr>
-          <w:r>
-            <w:fldChar w:fldCharType="begin"/>
-          </w:r>
-          <w:r>
-            <w:instrText xml:space="preserve"> AUTHOR   \* MERGEFORMAT </w:instrText>
-          </w:r>
-          <w:r>
-            <w:fldChar w:fldCharType="separate"/>
-          </w:r>
-          <w:r>
-            <w:rPr>
-              <w:noProof/>
-            </w:rPr>
-            <w:t>Matias Denis</w:t>
-          </w:r>
-          <w:r>
-            <w:rPr>
-              <w:noProof/>
-            </w:rPr>
-            <w:fldChar w:fldCharType="end"/>
-          </w:r>
+          <w:fldSimple w:instr=" AUTHOR   \* MERGEFORMAT ">
+            <w:r>
+              <w:rPr>
+                <w:noProof/>
+              </w:rPr>
+              <w:t>Matias Denis</w:t>
+            </w:r>
+          </w:fldSimple>
         </w:p>
       </w:tc>
       <w:tc>
@@ -976,27 +1671,14 @@
           <w:r>
             <w:t xml:space="preserve"> sur </w:t>
           </w:r>
-          <w:r>
-            <w:fldChar w:fldCharType="begin"/>
-          </w:r>
-          <w:r>
-            <w:instrText xml:space="preserve"> NUMPAGES  \* Arabic  \* MERGEFORMAT </w:instrText>
-          </w:r>
-          <w:r>
-            <w:fldChar w:fldCharType="separate"/>
-          </w:r>
-          <w:r>
-            <w:rPr>
-              <w:noProof/>
-            </w:rPr>
-            <w:t>3</w:t>
-          </w:r>
-          <w:r>
-            <w:rPr>
-              <w:noProof/>
-            </w:rPr>
-            <w:fldChar w:fldCharType="end"/>
-          </w:r>
+          <w:fldSimple w:instr=" NUMPAGES  \* Arabic  \* MERGEFORMAT ">
+            <w:r>
+              <w:rPr>
+                <w:noProof/>
+              </w:rPr>
+              <w:t>3</w:t>
+            </w:r>
+          </w:fldSimple>
         </w:p>
       </w:tc>
       <w:tc>
@@ -1008,13 +1690,8 @@
             <w:pStyle w:val="Pieddepage"/>
             <w:jc w:val="right"/>
           </w:pPr>
-          <w:proofErr w:type="spellStart"/>
           <w:r>
-            <w:t>Création</w:t>
-          </w:r>
-          <w:proofErr w:type="spellEnd"/>
-          <w:r>
-            <w:t xml:space="preserve"> le </w:t>
+            <w:t xml:space="preserve">Création le </w:t>
           </w:r>
           <w:r>
             <w:fldChar w:fldCharType="begin"/>
@@ -1061,27 +1738,14 @@
           <w:r>
             <w:t xml:space="preserve">Version </w:t>
           </w:r>
-          <w:r>
-            <w:fldChar w:fldCharType="begin"/>
-          </w:r>
-          <w:r>
-            <w:instrText xml:space="preserve"> REVNUM  \* Arabic  \* MERGEFORMAT </w:instrText>
-          </w:r>
-          <w:r>
-            <w:fldChar w:fldCharType="separate"/>
-          </w:r>
-          <w:r>
-            <w:rPr>
-              <w:noProof/>
-            </w:rPr>
-            <w:t>4</w:t>
-          </w:r>
-          <w:r>
-            <w:rPr>
-              <w:noProof/>
-            </w:rPr>
-            <w:fldChar w:fldCharType="end"/>
-          </w:r>
+          <w:fldSimple w:instr=" REVNUM  \* Arabic  \* MERGEFORMAT ">
+            <w:r>
+              <w:rPr>
+                <w:noProof/>
+              </w:rPr>
+              <w:t>4</w:t>
+            </w:r>
+          </w:fldSimple>
           <w:r>
             <w:t xml:space="preserve"> du </w:t>
           </w:r>
@@ -1125,27 +1789,14 @@
             <w:pStyle w:val="Pieddepage"/>
             <w:jc w:val="right"/>
           </w:pPr>
-          <w:r>
-            <w:fldChar w:fldCharType="begin"/>
-          </w:r>
-          <w:r>
-            <w:instrText xml:space="preserve"> FILENAME   \* MERGEFORMAT </w:instrText>
-          </w:r>
-          <w:r>
-            <w:fldChar w:fldCharType="separate"/>
-          </w:r>
-          <w:r>
-            <w:rPr>
-              <w:noProof/>
-            </w:rPr>
-            <w:t>Rapport de projet.docx</w:t>
-          </w:r>
-          <w:r>
-            <w:rPr>
-              <w:noProof/>
-            </w:rPr>
-            <w:fldChar w:fldCharType="end"/>
-          </w:r>
+          <w:fldSimple w:instr=" FILENAME   \* MERGEFORMAT ">
+            <w:r>
+              <w:rPr>
+                <w:noProof/>
+              </w:rPr>
+              <w:t>Rapport de projet.docx</w:t>
+            </w:r>
+          </w:fldSimple>
         </w:p>
       </w:tc>
     </w:tr>
@@ -1217,13 +1868,8 @@
             <w:pStyle w:val="En-tte"/>
           </w:pPr>
           <w:r>
-            <w:t xml:space="preserve">ETML - </w:t>
+            <w:t>ETML - Vennes</w:t>
           </w:r>
-          <w:proofErr w:type="spellStart"/>
-          <w:r>
-            <w:t>Vennes</w:t>
-          </w:r>
-          <w:proofErr w:type="spellEnd"/>
         </w:p>
       </w:tc>
       <w:tc>
@@ -1235,19 +1881,8 @@
             <w:pStyle w:val="En-tte"/>
             <w:jc w:val="center"/>
           </w:pPr>
-          <w:proofErr w:type="spellStart"/>
           <w:r>
-            <w:t>P_</w:t>
-          </w:r>
-          <w:r>
-            <w:t>App-Bruteforce</w:t>
-          </w:r>
-          <w:proofErr w:type="spellEnd"/>
-          <w:r>
-            <w:t xml:space="preserve"> - </w:t>
-          </w:r>
-          <w:r>
-            <w:t>JMY</w:t>
+            <w:t>P_App-Bruteforce - JMY</w:t>
           </w:r>
         </w:p>
       </w:tc>
@@ -1273,6 +1908,310 @@
     </w:pPr>
   </w:p>
 </w:hdr>
+</file>
+
+<file path=word/numbering.xml><?xml version="1.0" encoding="utf-8"?>
+<w:numbering xmlns:wpc="http://schemas.microsoft.com/office/word/2010/wordprocessingCanvas" xmlns:cx="http://schemas.microsoft.com/office/drawing/2014/chartex" xmlns:cx1="http://schemas.microsoft.com/office/drawing/2015/9/8/chartex" xmlns:cx2="http://schemas.microsoft.com/office/drawing/2015/10/21/chartex" xmlns:cx3="http://schemas.microsoft.com/office/drawing/2016/5/9/chartex" xmlns:cx4="http://schemas.microsoft.com/office/drawing/2016/5/10/chartex" xmlns:cx5="http://schemas.microsoft.com/office/drawing/2016/5/11/chartex" xmlns:cx6="http://schemas.microsoft.com/office/drawing/2016/5/12/chartex" xmlns:cx7="http://schemas.microsoft.com/office/drawing/2016/5/13/chartex" xmlns:cx8="http://schemas.microsoft.com/office/drawing/2016/5/14/chartex" xmlns:mc="http://schemas.openxmlformats.org/markup-compatibility/2006" xmlns:aink="http://schemas.microsoft.com/office/drawing/2016/ink" xmlns:am3d="http://schemas.microsoft.com/office/drawing/2017/model3d" xmlns:o="urn:schemas-microsoft-com:office:office" xmlns:oel="http://schemas.microsoft.com/office/2019/extlst" xmlns:r="http://schemas.openxmlformats.org/officeDocument/2006/relationships" xmlns:m="http://schemas.openxmlformats.org/officeDocument/2006/math" xmlns:v="urn:schemas-microsoft-com:vml" xmlns:wp14="http://schemas.microsoft.com/office/word/2010/wordprocessingDrawing" xmlns:wp="http://schemas.openxmlformats.org/drawingml/2006/wordprocessingDrawing" xmlns:w10="urn:schemas-microsoft-com:office:word" xmlns:w="http://schemas.openxmlformats.org/wordprocessingml/2006/main" xmlns:w14="http://schemas.microsoft.com/office/word/2010/wordml" xmlns:w15="http://schemas.microsoft.com/office/word/2012/wordml" xmlns:w16cex="http://schemas.microsoft.com/office/word/2018/wordml/cex" xmlns:w16cid="http://schemas.microsoft.com/office/word/2016/wordml/cid" xmlns:w16="http://schemas.microsoft.com/office/word/2018/wordml" xmlns:w16sdtdh="http://schemas.microsoft.com/office/word/2020/wordml/sdtdatahash" xmlns:w16se="http://schemas.microsoft.com/office/word/2015/wordml/symex" xmlns:wpg="http://schemas.microsoft.com/office/word/2010/wordprocessingGroup" xmlns:wpi="http://schemas.microsoft.com/office/word/2010/wordprocessingInk" xmlns:wne="http://schemas.microsoft.com/office/word/2006/wordml" xmlns:wps="http://schemas.microsoft.com/office/word/2010/wordprocessingShape" mc:Ignorable="w14 w15 w16se w16cid w16 w16cex w16sdtdh wp14">
+  <w:abstractNum w:abstractNumId="0" w15:restartNumberingAfterBreak="0">
+    <w:nsid w:val="02786947"/>
+    <w:multiLevelType w:val="hybridMultilevel"/>
+    <w:tmpl w:val="926E26C8"/>
+    <w:lvl w:ilvl="0" w:tplc="100C000F">
+      <w:start w:val="1"/>
+      <w:numFmt w:val="decimal"/>
+      <w:lvlText w:val="%1."/>
+      <w:lvlJc w:val="left"/>
+      <w:pPr>
+        <w:ind w:left="720" w:hanging="360"/>
+      </w:pPr>
+      <w:rPr>
+        <w:rFonts w:hint="default"/>
+      </w:rPr>
+    </w:lvl>
+    <w:lvl w:ilvl="1" w:tplc="100C0019">
+      <w:start w:val="1"/>
+      <w:numFmt w:val="lowerLetter"/>
+      <w:lvlText w:val="%2."/>
+      <w:lvlJc w:val="left"/>
+      <w:pPr>
+        <w:ind w:left="1440" w:hanging="360"/>
+      </w:pPr>
+    </w:lvl>
+    <w:lvl w:ilvl="2" w:tplc="100C001B" w:tentative="1">
+      <w:start w:val="1"/>
+      <w:numFmt w:val="lowerRoman"/>
+      <w:lvlText w:val="%3."/>
+      <w:lvlJc w:val="right"/>
+      <w:pPr>
+        <w:ind w:left="2160" w:hanging="180"/>
+      </w:pPr>
+    </w:lvl>
+    <w:lvl w:ilvl="3" w:tplc="100C000F" w:tentative="1">
+      <w:start w:val="1"/>
+      <w:numFmt w:val="decimal"/>
+      <w:lvlText w:val="%4."/>
+      <w:lvlJc w:val="left"/>
+      <w:pPr>
+        <w:ind w:left="2880" w:hanging="360"/>
+      </w:pPr>
+    </w:lvl>
+    <w:lvl w:ilvl="4" w:tplc="100C0019" w:tentative="1">
+      <w:start w:val="1"/>
+      <w:numFmt w:val="lowerLetter"/>
+      <w:lvlText w:val="%5."/>
+      <w:lvlJc w:val="left"/>
+      <w:pPr>
+        <w:ind w:left="3600" w:hanging="360"/>
+      </w:pPr>
+    </w:lvl>
+    <w:lvl w:ilvl="5" w:tplc="100C001B" w:tentative="1">
+      <w:start w:val="1"/>
+      <w:numFmt w:val="lowerRoman"/>
+      <w:lvlText w:val="%6."/>
+      <w:lvlJc w:val="right"/>
+      <w:pPr>
+        <w:ind w:left="4320" w:hanging="180"/>
+      </w:pPr>
+    </w:lvl>
+    <w:lvl w:ilvl="6" w:tplc="100C000F" w:tentative="1">
+      <w:start w:val="1"/>
+      <w:numFmt w:val="decimal"/>
+      <w:lvlText w:val="%7."/>
+      <w:lvlJc w:val="left"/>
+      <w:pPr>
+        <w:ind w:left="5040" w:hanging="360"/>
+      </w:pPr>
+    </w:lvl>
+    <w:lvl w:ilvl="7" w:tplc="100C0019" w:tentative="1">
+      <w:start w:val="1"/>
+      <w:numFmt w:val="lowerLetter"/>
+      <w:lvlText w:val="%8."/>
+      <w:lvlJc w:val="left"/>
+      <w:pPr>
+        <w:ind w:left="5760" w:hanging="360"/>
+      </w:pPr>
+    </w:lvl>
+    <w:lvl w:ilvl="8" w:tplc="100C001B" w:tentative="1">
+      <w:start w:val="1"/>
+      <w:numFmt w:val="lowerRoman"/>
+      <w:lvlText w:val="%9."/>
+      <w:lvlJc w:val="right"/>
+      <w:pPr>
+        <w:ind w:left="6480" w:hanging="180"/>
+      </w:pPr>
+    </w:lvl>
+  </w:abstractNum>
+  <w:abstractNum w:abstractNumId="1" w15:restartNumberingAfterBreak="0">
+    <w:nsid w:val="20922CB3"/>
+    <w:multiLevelType w:val="hybridMultilevel"/>
+    <w:tmpl w:val="68B427FE"/>
+    <w:lvl w:ilvl="0" w:tplc="43C66D3E">
+      <w:numFmt w:val="bullet"/>
+      <w:lvlText w:val="-"/>
+      <w:lvlJc w:val="left"/>
+      <w:pPr>
+        <w:ind w:left="720" w:hanging="360"/>
+      </w:pPr>
+      <w:rPr>
+        <w:rFonts w:ascii="Aptos" w:eastAsiaTheme="minorHAnsi" w:hAnsi="Aptos" w:cstheme="minorBidi" w:hint="default"/>
+      </w:rPr>
+    </w:lvl>
+    <w:lvl w:ilvl="1" w:tplc="100C0003">
+      <w:start w:val="1"/>
+      <w:numFmt w:val="bullet"/>
+      <w:lvlText w:val="o"/>
+      <w:lvlJc w:val="left"/>
+      <w:pPr>
+        <w:ind w:left="1440" w:hanging="360"/>
+      </w:pPr>
+      <w:rPr>
+        <w:rFonts w:ascii="Courier New" w:hAnsi="Courier New" w:cs="Courier New" w:hint="default"/>
+      </w:rPr>
+    </w:lvl>
+    <w:lvl w:ilvl="2" w:tplc="100C0005" w:tentative="1">
+      <w:start w:val="1"/>
+      <w:numFmt w:val="bullet"/>
+      <w:lvlText w:val=""/>
+      <w:lvlJc w:val="left"/>
+      <w:pPr>
+        <w:ind w:left="2160" w:hanging="360"/>
+      </w:pPr>
+      <w:rPr>
+        <w:rFonts w:ascii="Wingdings" w:hAnsi="Wingdings" w:hint="default"/>
+      </w:rPr>
+    </w:lvl>
+    <w:lvl w:ilvl="3" w:tplc="100C0001" w:tentative="1">
+      <w:start w:val="1"/>
+      <w:numFmt w:val="bullet"/>
+      <w:lvlText w:val=""/>
+      <w:lvlJc w:val="left"/>
+      <w:pPr>
+        <w:ind w:left="2880" w:hanging="360"/>
+      </w:pPr>
+      <w:rPr>
+        <w:rFonts w:ascii="Symbol" w:hAnsi="Symbol" w:hint="default"/>
+      </w:rPr>
+    </w:lvl>
+    <w:lvl w:ilvl="4" w:tplc="100C0003" w:tentative="1">
+      <w:start w:val="1"/>
+      <w:numFmt w:val="bullet"/>
+      <w:lvlText w:val="o"/>
+      <w:lvlJc w:val="left"/>
+      <w:pPr>
+        <w:ind w:left="3600" w:hanging="360"/>
+      </w:pPr>
+      <w:rPr>
+        <w:rFonts w:ascii="Courier New" w:hAnsi="Courier New" w:cs="Courier New" w:hint="default"/>
+      </w:rPr>
+    </w:lvl>
+    <w:lvl w:ilvl="5" w:tplc="100C0005" w:tentative="1">
+      <w:start w:val="1"/>
+      <w:numFmt w:val="bullet"/>
+      <w:lvlText w:val=""/>
+      <w:lvlJc w:val="left"/>
+      <w:pPr>
+        <w:ind w:left="4320" w:hanging="360"/>
+      </w:pPr>
+      <w:rPr>
+        <w:rFonts w:ascii="Wingdings" w:hAnsi="Wingdings" w:hint="default"/>
+      </w:rPr>
+    </w:lvl>
+    <w:lvl w:ilvl="6" w:tplc="100C0001" w:tentative="1">
+      <w:start w:val="1"/>
+      <w:numFmt w:val="bullet"/>
+      <w:lvlText w:val=""/>
+      <w:lvlJc w:val="left"/>
+      <w:pPr>
+        <w:ind w:left="5040" w:hanging="360"/>
+      </w:pPr>
+      <w:rPr>
+        <w:rFonts w:ascii="Symbol" w:hAnsi="Symbol" w:hint="default"/>
+      </w:rPr>
+    </w:lvl>
+    <w:lvl w:ilvl="7" w:tplc="100C0003" w:tentative="1">
+      <w:start w:val="1"/>
+      <w:numFmt w:val="bullet"/>
+      <w:lvlText w:val="o"/>
+      <w:lvlJc w:val="left"/>
+      <w:pPr>
+        <w:ind w:left="5760" w:hanging="360"/>
+      </w:pPr>
+      <w:rPr>
+        <w:rFonts w:ascii="Courier New" w:hAnsi="Courier New" w:cs="Courier New" w:hint="default"/>
+      </w:rPr>
+    </w:lvl>
+    <w:lvl w:ilvl="8" w:tplc="100C0005" w:tentative="1">
+      <w:start w:val="1"/>
+      <w:numFmt w:val="bullet"/>
+      <w:lvlText w:val=""/>
+      <w:lvlJc w:val="left"/>
+      <w:pPr>
+        <w:ind w:left="6480" w:hanging="360"/>
+      </w:pPr>
+      <w:rPr>
+        <w:rFonts w:ascii="Wingdings" w:hAnsi="Wingdings" w:hint="default"/>
+      </w:rPr>
+    </w:lvl>
+  </w:abstractNum>
+  <w:abstractNum w:abstractNumId="2" w15:restartNumberingAfterBreak="0">
+    <w:nsid w:val="5E954385"/>
+    <w:multiLevelType w:val="hybridMultilevel"/>
+    <w:tmpl w:val="7D20BD48"/>
+    <w:lvl w:ilvl="0" w:tplc="100C000F">
+      <w:start w:val="1"/>
+      <w:numFmt w:val="decimal"/>
+      <w:lvlText w:val="%1."/>
+      <w:lvlJc w:val="left"/>
+      <w:pPr>
+        <w:ind w:left="720" w:hanging="360"/>
+      </w:pPr>
+      <w:rPr>
+        <w:rFonts w:hint="default"/>
+      </w:rPr>
+    </w:lvl>
+    <w:lvl w:ilvl="1" w:tplc="100C0019">
+      <w:start w:val="1"/>
+      <w:numFmt w:val="lowerLetter"/>
+      <w:lvlText w:val="%2."/>
+      <w:lvlJc w:val="left"/>
+      <w:pPr>
+        <w:ind w:left="1440" w:hanging="360"/>
+      </w:pPr>
+    </w:lvl>
+    <w:lvl w:ilvl="2" w:tplc="100C001B" w:tentative="1">
+      <w:start w:val="1"/>
+      <w:numFmt w:val="lowerRoman"/>
+      <w:lvlText w:val="%3."/>
+      <w:lvlJc w:val="right"/>
+      <w:pPr>
+        <w:ind w:left="2160" w:hanging="180"/>
+      </w:pPr>
+    </w:lvl>
+    <w:lvl w:ilvl="3" w:tplc="100C000F" w:tentative="1">
+      <w:start w:val="1"/>
+      <w:numFmt w:val="decimal"/>
+      <w:lvlText w:val="%4."/>
+      <w:lvlJc w:val="left"/>
+      <w:pPr>
+        <w:ind w:left="2880" w:hanging="360"/>
+      </w:pPr>
+    </w:lvl>
+    <w:lvl w:ilvl="4" w:tplc="100C0019" w:tentative="1">
+      <w:start w:val="1"/>
+      <w:numFmt w:val="lowerLetter"/>
+      <w:lvlText w:val="%5."/>
+      <w:lvlJc w:val="left"/>
+      <w:pPr>
+        <w:ind w:left="3600" w:hanging="360"/>
+      </w:pPr>
+    </w:lvl>
+    <w:lvl w:ilvl="5" w:tplc="100C001B" w:tentative="1">
+      <w:start w:val="1"/>
+      <w:numFmt w:val="lowerRoman"/>
+      <w:lvlText w:val="%6."/>
+      <w:lvlJc w:val="right"/>
+      <w:pPr>
+        <w:ind w:left="4320" w:hanging="180"/>
+      </w:pPr>
+    </w:lvl>
+    <w:lvl w:ilvl="6" w:tplc="100C000F" w:tentative="1">
+      <w:start w:val="1"/>
+      <w:numFmt w:val="decimal"/>
+      <w:lvlText w:val="%7."/>
+      <w:lvlJc w:val="left"/>
+      <w:pPr>
+        <w:ind w:left="5040" w:hanging="360"/>
+      </w:pPr>
+    </w:lvl>
+    <w:lvl w:ilvl="7" w:tplc="100C0019" w:tentative="1">
+      <w:start w:val="1"/>
+      <w:numFmt w:val="lowerLetter"/>
+      <w:lvlText w:val="%8."/>
+      <w:lvlJc w:val="left"/>
+      <w:pPr>
+        <w:ind w:left="5760" w:hanging="360"/>
+      </w:pPr>
+    </w:lvl>
+    <w:lvl w:ilvl="8" w:tplc="100C001B" w:tentative="1">
+      <w:start w:val="1"/>
+      <w:numFmt w:val="lowerRoman"/>
+      <w:lvlText w:val="%9."/>
+      <w:lvlJc w:val="right"/>
+      <w:pPr>
+        <w:ind w:left="6480" w:hanging="180"/>
+      </w:pPr>
+    </w:lvl>
+  </w:abstractNum>
+  <w:num w:numId="1" w16cid:durableId="1967084022">
+    <w:abstractNumId w:val="1"/>
+  </w:num>
+  <w:num w:numId="2" w16cid:durableId="1689718329">
+    <w:abstractNumId w:val="0"/>
+  </w:num>
+  <w:num w:numId="3" w16cid:durableId="1508671447">
+    <w:abstractNumId w:val="2"/>
+  </w:num>
+</w:numbering>
 </file>
 
 <file path=word/styles.xml><?xml version="1.0" encoding="utf-8"?>
@@ -1877,7 +2816,6 @@
   <w:style w:type="character" w:default="1" w:styleId="Policepardfaut">
     <w:name w:val="Default Paragraph Font"/>
     <w:uiPriority w:val="1"/>
-    <w:semiHidden/>
     <w:unhideWhenUsed/>
   </w:style>
   <w:style w:type="table" w:default="1" w:styleId="TableauNormal">

</xml_diff>

<commit_message>
doc(rapport): rédaction du rapport
</commit_message>
<xml_diff>
--- a/Rapport de projet - P_App-Bruteforce - Matias Denis.docx
+++ b/Rapport de projet - P_App-Bruteforce - Matias Denis.docx
@@ -223,7 +223,7 @@
           <w:r>
             <w:fldChar w:fldCharType="separate"/>
           </w:r>
-          <w:hyperlink w:anchor="_Toc214280492" w:history="1">
+          <w:hyperlink w:anchor="_Toc215735465" w:history="1">
             <w:r>
               <w:rPr>
                 <w:rStyle w:val="Lienhypertexte"/>
@@ -250,7 +250,7 @@
                 <w:noProof/>
                 <w:webHidden/>
               </w:rPr>
-              <w:instrText xml:space="preserve"> PAGEREF _Toc214280492 \h </w:instrText>
+              <w:instrText xml:space="preserve"> PAGEREF _Toc215735465 \h </w:instrText>
             </w:r>
             <w:r>
               <w:rPr>
@@ -293,7 +293,7 @@
               <w:lang w:eastAsia="fr-CH"/>
             </w:rPr>
           </w:pPr>
-          <w:hyperlink w:anchor="_Toc214280493" w:history="1">
+          <w:hyperlink w:anchor="_Toc215735466" w:history="1">
             <w:r>
               <w:rPr>
                 <w:rStyle w:val="Lienhypertexte"/>
@@ -320,7 +320,7 @@
                 <w:noProof/>
                 <w:webHidden/>
               </w:rPr>
-              <w:instrText xml:space="preserve"> PAGEREF _Toc214280493 \h </w:instrText>
+              <w:instrText xml:space="preserve"> PAGEREF _Toc215735466 \h </w:instrText>
             </w:r>
             <w:r>
               <w:rPr>
@@ -363,7 +363,7 @@
               <w:lang w:eastAsia="fr-CH"/>
             </w:rPr>
           </w:pPr>
-          <w:hyperlink w:anchor="_Toc214280494" w:history="1">
+          <w:hyperlink w:anchor="_Toc215735467" w:history="1">
             <w:r>
               <w:rPr>
                 <w:rStyle w:val="Lienhypertexte"/>
@@ -390,7 +390,7 @@
                 <w:noProof/>
                 <w:webHidden/>
               </w:rPr>
-              <w:instrText xml:space="preserve"> PAGEREF _Toc214280494 \h </w:instrText>
+              <w:instrText xml:space="preserve"> PAGEREF _Toc215735467 \h </w:instrText>
             </w:r>
             <w:r>
               <w:rPr>
@@ -433,13 +433,13 @@
               <w:lang w:eastAsia="fr-CH"/>
             </w:rPr>
           </w:pPr>
-          <w:hyperlink w:anchor="_Toc214280495" w:history="1">
+          <w:hyperlink w:anchor="_Toc215735468" w:history="1">
             <w:r>
               <w:rPr>
                 <w:rStyle w:val="Lienhypertexte"/>
                 <w:noProof/>
               </w:rPr>
-              <w:t>Description des fonctionnalités</w:t>
+              <w:t>Description des fonctionnalités et leur implémentation</w:t>
             </w:r>
             <w:r>
               <w:rPr>
@@ -460,7 +460,7 @@
                 <w:noProof/>
                 <w:webHidden/>
               </w:rPr>
-              <w:instrText xml:space="preserve"> PAGEREF _Toc214280495 \h </w:instrText>
+              <w:instrText xml:space="preserve"> PAGEREF _Toc215735468 \h </w:instrText>
             </w:r>
             <w:r>
               <w:rPr>
@@ -481,6 +481,76 @@
                 <w:webHidden/>
               </w:rPr>
               <w:t>4</w:t>
+            </w:r>
+            <w:r>
+              <w:rPr>
+                <w:noProof/>
+                <w:webHidden/>
+              </w:rPr>
+              <w:fldChar w:fldCharType="end"/>
+            </w:r>
+          </w:hyperlink>
+        </w:p>
+        <w:p>
+          <w:pPr>
+            <w:pStyle w:val="TM1"/>
+            <w:tabs>
+              <w:tab w:val="right" w:leader="dot" w:pos="9062"/>
+            </w:tabs>
+            <w:rPr>
+              <w:rFonts w:eastAsiaTheme="minorEastAsia"/>
+              <w:noProof/>
+              <w:lang w:eastAsia="fr-CH"/>
+            </w:rPr>
+          </w:pPr>
+          <w:hyperlink w:anchor="_Toc215735469" w:history="1">
+            <w:r>
+              <w:rPr>
+                <w:rStyle w:val="Lienhypertexte"/>
+                <w:noProof/>
+              </w:rPr>
+              <w:t>Conclusion</w:t>
+            </w:r>
+            <w:r>
+              <w:rPr>
+                <w:noProof/>
+                <w:webHidden/>
+              </w:rPr>
+              <w:tab/>
+            </w:r>
+            <w:r>
+              <w:rPr>
+                <w:noProof/>
+                <w:webHidden/>
+              </w:rPr>
+              <w:fldChar w:fldCharType="begin"/>
+            </w:r>
+            <w:r>
+              <w:rPr>
+                <w:noProof/>
+                <w:webHidden/>
+              </w:rPr>
+              <w:instrText xml:space="preserve"> PAGEREF _Toc215735469 \h </w:instrText>
+            </w:r>
+            <w:r>
+              <w:rPr>
+                <w:noProof/>
+                <w:webHidden/>
+              </w:rPr>
+            </w:r>
+            <w:r>
+              <w:rPr>
+                <w:noProof/>
+                <w:webHidden/>
+              </w:rPr>
+              <w:fldChar w:fldCharType="separate"/>
+            </w:r>
+            <w:r>
+              <w:rPr>
+                <w:noProof/>
+                <w:webHidden/>
+              </w:rPr>
+              <w:t>7</w:t>
             </w:r>
             <w:r>
               <w:rPr>
@@ -503,13 +573,13 @@
               <w:lang w:eastAsia="fr-CH"/>
             </w:rPr>
           </w:pPr>
-          <w:hyperlink w:anchor="_Toc214280496" w:history="1">
+          <w:hyperlink w:anchor="_Toc215735470" w:history="1">
             <w:r>
               <w:rPr>
                 <w:rStyle w:val="Lienhypertexte"/>
                 <w:noProof/>
               </w:rPr>
-              <w:t>Leur implémentation</w:t>
+              <w:t>Attitude face au projet</w:t>
             </w:r>
             <w:r>
               <w:rPr>
@@ -530,7 +600,7 @@
                 <w:noProof/>
                 <w:webHidden/>
               </w:rPr>
-              <w:instrText xml:space="preserve"> PAGEREF _Toc214280496 \h </w:instrText>
+              <w:instrText xml:space="preserve"> PAGEREF _Toc215735470 \h </w:instrText>
             </w:r>
             <w:r>
               <w:rPr>
@@ -550,147 +620,7 @@
                 <w:noProof/>
                 <w:webHidden/>
               </w:rPr>
-              <w:t>4</w:t>
-            </w:r>
-            <w:r>
-              <w:rPr>
-                <w:noProof/>
-                <w:webHidden/>
-              </w:rPr>
-              <w:fldChar w:fldCharType="end"/>
-            </w:r>
-          </w:hyperlink>
-        </w:p>
-        <w:p>
-          <w:pPr>
-            <w:pStyle w:val="TM1"/>
-            <w:tabs>
-              <w:tab w:val="right" w:leader="dot" w:pos="9062"/>
-            </w:tabs>
-            <w:rPr>
-              <w:rFonts w:eastAsiaTheme="minorEastAsia"/>
-              <w:noProof/>
-              <w:lang w:eastAsia="fr-CH"/>
-            </w:rPr>
-          </w:pPr>
-          <w:hyperlink w:anchor="_Toc214280497" w:history="1">
-            <w:r>
-              <w:rPr>
-                <w:rStyle w:val="Lienhypertexte"/>
-                <w:noProof/>
-              </w:rPr>
-              <w:t>Conclusion</w:t>
-            </w:r>
-            <w:r>
-              <w:rPr>
-                <w:noProof/>
-                <w:webHidden/>
-              </w:rPr>
-              <w:tab/>
-            </w:r>
-            <w:r>
-              <w:rPr>
-                <w:noProof/>
-                <w:webHidden/>
-              </w:rPr>
-              <w:fldChar w:fldCharType="begin"/>
-            </w:r>
-            <w:r>
-              <w:rPr>
-                <w:noProof/>
-                <w:webHidden/>
-              </w:rPr>
-              <w:instrText xml:space="preserve"> PAGEREF _Toc214280497 \h </w:instrText>
-            </w:r>
-            <w:r>
-              <w:rPr>
-                <w:noProof/>
-                <w:webHidden/>
-              </w:rPr>
-            </w:r>
-            <w:r>
-              <w:rPr>
-                <w:noProof/>
-                <w:webHidden/>
-              </w:rPr>
-              <w:fldChar w:fldCharType="separate"/>
-            </w:r>
-            <w:r>
-              <w:rPr>
-                <w:noProof/>
-                <w:webHidden/>
-              </w:rPr>
-              <w:t>5</w:t>
-            </w:r>
-            <w:r>
-              <w:rPr>
-                <w:noProof/>
-                <w:webHidden/>
-              </w:rPr>
-              <w:fldChar w:fldCharType="end"/>
-            </w:r>
-          </w:hyperlink>
-        </w:p>
-        <w:p>
-          <w:pPr>
-            <w:pStyle w:val="TM2"/>
-            <w:tabs>
-              <w:tab w:val="right" w:leader="dot" w:pos="9062"/>
-            </w:tabs>
-            <w:rPr>
-              <w:rFonts w:eastAsiaTheme="minorEastAsia"/>
-              <w:noProof/>
-              <w:lang w:eastAsia="fr-CH"/>
-            </w:rPr>
-          </w:pPr>
-          <w:hyperlink w:anchor="_Toc214280498" w:history="1">
-            <w:r>
-              <w:rPr>
-                <w:rStyle w:val="Lienhypertexte"/>
-                <w:noProof/>
-              </w:rPr>
-              <w:t>Attitude face au projet</w:t>
-            </w:r>
-            <w:r>
-              <w:rPr>
-                <w:noProof/>
-                <w:webHidden/>
-              </w:rPr>
-              <w:tab/>
-            </w:r>
-            <w:r>
-              <w:rPr>
-                <w:noProof/>
-                <w:webHidden/>
-              </w:rPr>
-              <w:fldChar w:fldCharType="begin"/>
-            </w:r>
-            <w:r>
-              <w:rPr>
-                <w:noProof/>
-                <w:webHidden/>
-              </w:rPr>
-              <w:instrText xml:space="preserve"> PAGEREF _Toc214280498 \h </w:instrText>
-            </w:r>
-            <w:r>
-              <w:rPr>
-                <w:noProof/>
-                <w:webHidden/>
-              </w:rPr>
-            </w:r>
-            <w:r>
-              <w:rPr>
-                <w:noProof/>
-                <w:webHidden/>
-              </w:rPr>
-              <w:fldChar w:fldCharType="separate"/>
-            </w:r>
-            <w:r>
-              <w:rPr>
-                <w:noProof/>
-                <w:webHidden/>
-              </w:rPr>
-              <w:t>5</w:t>
+              <w:t>7</w:t>
             </w:r>
             <w:r>
               <w:rPr>
@@ -744,7 +674,7 @@
           <w:noProof/>
         </w:rPr>
       </w:pPr>
-      <w:bookmarkStart w:id="0" w:name="_Toc214280492"/>
+      <w:bookmarkStart w:id="0" w:name="_Toc215735465"/>
       <w:r>
         <w:rPr>
           <w:noProof/>
@@ -758,7 +688,7 @@
       <w:pPr>
         <w:pStyle w:val="Titre2"/>
       </w:pPr>
-      <w:bookmarkStart w:id="1" w:name="_Toc214280493"/>
+      <w:bookmarkStart w:id="1" w:name="_Toc215735466"/>
       <w:r>
         <w:t>Schéma</w:t>
       </w:r>
@@ -766,7 +696,15 @@
     </w:p>
     <w:p>
       <w:r>
-        <w:t>Voici le schéma explicatif du fonctionnement d’une attaque bruteforce.</w:t>
+        <w:t xml:space="preserve">Voici le schéma explicatif du fonctionnement d’une attaque </w:t>
+      </w:r>
+      <w:proofErr w:type="spellStart"/>
+      <w:r>
+        <w:t>bruteforce</w:t>
+      </w:r>
+      <w:proofErr w:type="spellEnd"/>
+      <w:r>
+        <w:t>.</w:t>
       </w:r>
     </w:p>
     <w:p>
@@ -839,7 +777,7 @@
       <w:pPr>
         <w:pStyle w:val="Titre1"/>
       </w:pPr>
-      <w:bookmarkStart w:id="2" w:name="_Toc214280494"/>
+      <w:bookmarkStart w:id="2" w:name="_Toc215735467"/>
       <w:r>
         <w:lastRenderedPageBreak/>
         <w:t>Explications du code</w:t>
@@ -848,7 +786,15 @@
     </w:p>
     <w:p>
       <w:r>
-        <w:t>Le version 2 du programme développé est un outil de bruteforce par dictionnaire écrit en Python. Il a pour objectif de tester automatiquement une liste de mots de passe afin de retrouver un mot de passe cible défini dans la configuration. L’outil est conçu comme un exemple pédagogique, exécuté uniquement en local.</w:t>
+        <w:t xml:space="preserve">Le version 2 du programme développé est un outil de </w:t>
+      </w:r>
+      <w:proofErr w:type="spellStart"/>
+      <w:r>
+        <w:t>bruteforce</w:t>
+      </w:r>
+      <w:proofErr w:type="spellEnd"/>
+      <w:r>
+        <w:t xml:space="preserve"> par dictionnaire écrit en Python. Il a pour objectif de tester automatiquement une liste de mots de passe afin de retrouver un mot de passe cible défini dans la configuration. L’outil est conçu comme un exemple pédagogique, exécuté uniquement en local.</w:t>
       </w:r>
     </w:p>
     <w:p>
@@ -865,7 +811,15 @@
         </w:numPr>
       </w:pPr>
       <w:r>
-        <w:t>Une configuration (nom d’utilisateur, mot de passe à trouver, chemin de la wordlist)</w:t>
+        <w:t xml:space="preserve">Une configuration (nom d’utilisateur, mot de passe à trouver, chemin de la </w:t>
+      </w:r>
+      <w:proofErr w:type="spellStart"/>
+      <w:r>
+        <w:t>wordlist</w:t>
+      </w:r>
+      <w:proofErr w:type="spellEnd"/>
+      <w:r>
+        <w:t>)</w:t>
       </w:r>
     </w:p>
     <w:p>
@@ -903,12 +857,30 @@
       <w:r>
         <w:t xml:space="preserve">Une fonction principale </w:t>
       </w:r>
-      <w:r>
-        <w:rPr>
-          <w:i/>
-          <w:iCs/>
-        </w:rPr>
-        <w:t>bruteforce()</w:t>
+      <w:proofErr w:type="spellStart"/>
+      <w:proofErr w:type="gramStart"/>
+      <w:r>
+        <w:rPr>
+          <w:i/>
+          <w:iCs/>
+        </w:rPr>
+        <w:t>bruteforce</w:t>
+      </w:r>
+      <w:proofErr w:type="spellEnd"/>
+      <w:r>
+        <w:rPr>
+          <w:i/>
+          <w:iCs/>
+        </w:rPr>
+        <w:t>(</w:t>
+      </w:r>
+      <w:proofErr w:type="gramEnd"/>
+      <w:r>
+        <w:rPr>
+          <w:i/>
+          <w:iCs/>
+        </w:rPr>
+        <w:t>)</w:t>
       </w:r>
       <w:r>
         <w:t xml:space="preserve"> qui gère la logique de l’attaque par dictionnaire.</w:t>
@@ -916,16 +888,21 @@
     </w:p>
     <w:p>
       <w:pPr>
+        <w:pStyle w:val="Paragraphedeliste"/>
+      </w:pPr>
+    </w:p>
+    <w:p>
+      <w:pPr>
         <w:pStyle w:val="Titre2"/>
       </w:pPr>
-      <w:bookmarkStart w:id="3" w:name="_Toc214280495"/>
-      <w:r>
-        <w:t>Description des fonctionnalités</w:t>
+      <w:bookmarkStart w:id="3" w:name="_Toc215735468"/>
+      <w:r>
+        <w:t xml:space="preserve">Description des fonctionnalités </w:t>
+      </w:r>
+      <w:r>
+        <w:t>et leur implémentation</w:t>
       </w:r>
       <w:bookmarkEnd w:id="3"/>
-      <w:r>
-        <w:t xml:space="preserve"> </w:t>
-      </w:r>
     </w:p>
     <w:p>
       <w:pPr>
@@ -953,10 +930,22 @@
           <w:i/>
           <w:iCs/>
         </w:rPr>
-        <w:t>USERNAME = "admin"</w:t>
-      </w:r>
-      <w:r>
-        <w:t>: identifiant de l'utilisateur ciblé (utilisé uniquement pour l'affichage.</w:t>
+        <w:t>USERNAME = "admin</w:t>
+      </w:r>
+      <w:proofErr w:type="gramStart"/>
+      <w:r>
+        <w:rPr>
+          <w:i/>
+          <w:iCs/>
+        </w:rPr>
+        <w:t>"</w:t>
+      </w:r>
+      <w:r>
+        <w:t>:</w:t>
+      </w:r>
+      <w:proofErr w:type="gramEnd"/>
+      <w:r>
+        <w:t xml:space="preserve"> identifiant de l'utilisateur ciblé (utilisé uniquement pour l'affichage.</w:t>
       </w:r>
     </w:p>
     <w:p>
@@ -972,10 +961,22 @@
           <w:i/>
           <w:iCs/>
         </w:rPr>
-        <w:t>CORRECT_PASSWORD = "wed892000"</w:t>
-      </w:r>
-      <w:r>
-        <w:t>: mot de pa</w:t>
+        <w:t>CORRECT_PASSWORD = "wed892000</w:t>
+      </w:r>
+      <w:proofErr w:type="gramStart"/>
+      <w:r>
+        <w:rPr>
+          <w:i/>
+          <w:iCs/>
+        </w:rPr>
+        <w:t>"</w:t>
+      </w:r>
+      <w:r>
+        <w:t>:</w:t>
+      </w:r>
+      <w:proofErr w:type="gramEnd"/>
+      <w:r>
+        <w:t xml:space="preserve"> mot de pa</w:t>
       </w:r>
       <w:r>
         <w:t>sse réel à trouver. Dans un contexte pédagogique, il est stocké en clair dans le code.</w:t>
@@ -1004,13 +1005,30 @@
           <w:i/>
           <w:iCs/>
         </w:rPr>
-        <w:t>txt":</w:t>
-      </w:r>
+        <w:t>txt</w:t>
+      </w:r>
+      <w:proofErr w:type="gramStart"/>
+      <w:r>
+        <w:rPr>
+          <w:i/>
+          <w:iCs/>
+        </w:rPr>
+        <w:t>":</w:t>
+      </w:r>
+      <w:proofErr w:type="gramEnd"/>
       <w:r>
         <w:t xml:space="preserve"> chemin vers le fi</w:t>
       </w:r>
       <w:r>
-        <w:t>chier contenant la liste des mots de passe à tester (wordlist).</w:t>
+        <w:t>chier contenant la liste des mots de passe à tester (</w:t>
+      </w:r>
+      <w:proofErr w:type="spellStart"/>
+      <w:r>
+        <w:t>wordlist</w:t>
+      </w:r>
+      <w:proofErr w:type="spellEnd"/>
+      <w:r>
+        <w:t>).</w:t>
       </w:r>
     </w:p>
     <w:p>
@@ -1024,23 +1042,66 @@
         <w:pStyle w:val="Sous-titre"/>
       </w:pPr>
       <w:r>
-        <w:t>Chargement de la wordlist</w:t>
-      </w:r>
+        <w:t xml:space="preserve">Chargement de la </w:t>
+      </w:r>
+      <w:proofErr w:type="spellStart"/>
+      <w:r>
+        <w:t>wordlist</w:t>
+      </w:r>
+      <w:proofErr w:type="spellEnd"/>
     </w:p>
     <w:p>
       <w:r>
         <w:t xml:space="preserve">La fonction </w:t>
       </w:r>
-      <w:r>
-        <w:rPr>
-          <w:i/>
-          <w:iCs/>
-        </w:rPr>
-        <w:t xml:space="preserve">charger_mots_de_passe(chemin_fichier) </w:t>
-      </w:r>
-      <w:r>
-        <w:t>a pour rôle de lire le fichier de wordlist et de retourner une liste de mots de passe:</w:t>
-      </w:r>
+      <w:proofErr w:type="spellStart"/>
+      <w:r>
+        <w:rPr>
+          <w:i/>
+          <w:iCs/>
+        </w:rPr>
+        <w:t>charger_mots_de_passe</w:t>
+      </w:r>
+      <w:proofErr w:type="spellEnd"/>
+      <w:r>
+        <w:rPr>
+          <w:i/>
+          <w:iCs/>
+        </w:rPr>
+        <w:t>(</w:t>
+      </w:r>
+      <w:proofErr w:type="spellStart"/>
+      <w:r>
+        <w:rPr>
+          <w:i/>
+          <w:iCs/>
+        </w:rPr>
+        <w:t>chemin_fichier</w:t>
+      </w:r>
+      <w:proofErr w:type="spellEnd"/>
+      <w:r>
+        <w:rPr>
+          <w:i/>
+          <w:iCs/>
+        </w:rPr>
+        <w:t xml:space="preserve">) </w:t>
+      </w:r>
+      <w:r>
+        <w:t xml:space="preserve">a pour rôle de lire le fichier de </w:t>
+      </w:r>
+      <w:proofErr w:type="spellStart"/>
+      <w:r>
+        <w:t>wordlist</w:t>
+      </w:r>
+      <w:proofErr w:type="spellEnd"/>
+      <w:r>
+        <w:t xml:space="preserve"> et de retourner une liste de mots de </w:t>
+      </w:r>
+      <w:proofErr w:type="gramStart"/>
+      <w:r>
+        <w:t>passe:</w:t>
+      </w:r>
+      <w:proofErr w:type="gramEnd"/>
     </w:p>
     <w:p>
       <w:pPr>
@@ -1065,12 +1126,30 @@
       <w:r>
         <w:t xml:space="preserve">Chaque ligne du fichier est lue, nettoyée avec </w:t>
       </w:r>
-      <w:r>
-        <w:rPr>
-          <w:i/>
-          <w:iCs/>
-        </w:rPr>
-        <w:t>strip()</w:t>
+      <w:proofErr w:type="spellStart"/>
+      <w:proofErr w:type="gramStart"/>
+      <w:r>
+        <w:rPr>
+          <w:i/>
+          <w:iCs/>
+        </w:rPr>
+        <w:t>strip</w:t>
+      </w:r>
+      <w:proofErr w:type="spellEnd"/>
+      <w:r>
+        <w:rPr>
+          <w:i/>
+          <w:iCs/>
+        </w:rPr>
+        <w:t>(</w:t>
+      </w:r>
+      <w:proofErr w:type="gramEnd"/>
+      <w:r>
+        <w:rPr>
+          <w:i/>
+          <w:iCs/>
+        </w:rPr>
+        <w:t>)</w:t>
       </w:r>
       <w:r>
         <w:t xml:space="preserve"> pour enlever les espaces et les retours à la ligne. </w:t>
@@ -1113,9 +1192,13 @@
     <w:p/>
     <w:p>
       <w:r>
-        <w:lastRenderedPageBreak/>
-        <w:t>Cette fonction permet de séparer clairement:</w:t>
-      </w:r>
+        <w:t xml:space="preserve">Cette fonction permet de séparer </w:t>
+      </w:r>
+      <w:proofErr w:type="gramStart"/>
+      <w:r>
+        <w:t>clairement:</w:t>
+      </w:r>
+      <w:proofErr w:type="gramEnd"/>
     </w:p>
     <w:p>
       <w:pPr>
@@ -1145,7 +1228,15 @@
         </w:numPr>
       </w:pPr>
       <w:r>
-        <w:t>De la logique (la boucle de bruteforce qui utilisera cette liste)</w:t>
+        <w:t xml:space="preserve">De la logique (la boucle de </w:t>
+      </w:r>
+      <w:proofErr w:type="spellStart"/>
+      <w:r>
+        <w:t>bruteforce</w:t>
+      </w:r>
+      <w:proofErr w:type="spellEnd"/>
+      <w:r>
+        <w:t xml:space="preserve"> qui utilisera cette liste)</w:t>
       </w:r>
     </w:p>
     <w:p/>
@@ -1161,12 +1252,37 @@
       <w:r>
         <w:t xml:space="preserve">La fonction </w:t>
       </w:r>
-      <w:r>
-        <w:rPr>
-          <w:i/>
-          <w:iCs/>
-        </w:rPr>
-        <w:t>tester_mot_de_passe(password_a_tester)</w:t>
+      <w:proofErr w:type="spellStart"/>
+      <w:r>
+        <w:rPr>
+          <w:i/>
+          <w:iCs/>
+        </w:rPr>
+        <w:t>tester_mot_de_passe</w:t>
+      </w:r>
+      <w:proofErr w:type="spellEnd"/>
+      <w:r>
+        <w:rPr>
+          <w:i/>
+          <w:iCs/>
+        </w:rPr>
+        <w:t>(</w:t>
+      </w:r>
+      <w:proofErr w:type="spellStart"/>
+      <w:r>
+        <w:rPr>
+          <w:i/>
+          <w:iCs/>
+        </w:rPr>
+        <w:t>password_a_tester</w:t>
+      </w:r>
+      <w:proofErr w:type="spellEnd"/>
+      <w:r>
+        <w:rPr>
+          <w:i/>
+          <w:iCs/>
+        </w:rPr>
+        <w:t>)</w:t>
       </w:r>
       <w:r>
         <w:t xml:space="preserve"> représente la fonction de vérification d'un mot de passe :</w:t>
@@ -1195,12 +1311,21 @@
       <w:r>
         <w:t xml:space="preserve">Elle renvoie </w:t>
       </w:r>
-      <w:r>
-        <w:rPr>
-          <w:i/>
-          <w:iCs/>
-        </w:rPr>
-        <w:t xml:space="preserve">True </w:t>
+      <w:proofErr w:type="spellStart"/>
+      <w:r>
+        <w:rPr>
+          <w:i/>
+          <w:iCs/>
+        </w:rPr>
+        <w:t>True</w:t>
+      </w:r>
+      <w:proofErr w:type="spellEnd"/>
+      <w:r>
+        <w:rPr>
+          <w:i/>
+          <w:iCs/>
+        </w:rPr>
+        <w:t xml:space="preserve"> </w:t>
       </w:r>
       <w:r>
         <w:t xml:space="preserve">si ce mot de passe est identique à </w:t>
@@ -1245,12 +1370,28 @@
     </w:p>
     <w:p>
       <w:r>
-        <w:t>Il s'agit d'une comparaison locale entre une valeur saisie dans la wordlist et une constante en mémoire.</w:t>
-      </w:r>
-    </w:p>
-    <w:p>
-      <w:r>
-        <w:t>Dans un contexte de pentest contrôlé, cette fonction pourrait par exemple être remplacée par :</w:t>
+        <w:t xml:space="preserve">Il s'agit d'une comparaison locale entre une valeur saisie dans la </w:t>
+      </w:r>
+      <w:proofErr w:type="spellStart"/>
+      <w:r>
+        <w:t>wordlist</w:t>
+      </w:r>
+      <w:proofErr w:type="spellEnd"/>
+      <w:r>
+        <w:t xml:space="preserve"> et une constante en mémoire.</w:t>
+      </w:r>
+    </w:p>
+    <w:p>
+      <w:r>
+        <w:t xml:space="preserve">Dans un contexte de </w:t>
+      </w:r>
+      <w:proofErr w:type="spellStart"/>
+      <w:r>
+        <w:t>pentest</w:t>
+      </w:r>
+      <w:proofErr w:type="spellEnd"/>
+      <w:r>
+        <w:t xml:space="preserve"> contrôlé, cette fonction pourrait par exemple être remplacée par :</w:t>
       </w:r>
     </w:p>
     <w:p>
@@ -1267,12 +1408,21 @@
       <w:r>
         <w:t xml:space="preserve">, SSH ou http local, avec retour </w:t>
       </w:r>
-      <w:r>
-        <w:rPr>
-          <w:i/>
-          <w:iCs/>
-        </w:rPr>
-        <w:t xml:space="preserve">True </w:t>
+      <w:proofErr w:type="spellStart"/>
+      <w:r>
+        <w:rPr>
+          <w:i/>
+          <w:iCs/>
+        </w:rPr>
+        <w:t>True</w:t>
+      </w:r>
+      <w:proofErr w:type="spellEnd"/>
+      <w:r>
+        <w:rPr>
+          <w:i/>
+          <w:iCs/>
+        </w:rPr>
+        <w:t xml:space="preserve"> </w:t>
       </w:r>
       <w:r>
         <w:t xml:space="preserve">si la connexion est acceptée et </w:t>
@@ -1301,12 +1451,30 @@
       <w:r>
         <w:t xml:space="preserve">La fonction </w:t>
       </w:r>
-      <w:r>
-        <w:rPr>
-          <w:i/>
-          <w:iCs/>
-        </w:rPr>
-        <w:t>brutforce()</w:t>
+      <w:proofErr w:type="spellStart"/>
+      <w:proofErr w:type="gramStart"/>
+      <w:r>
+        <w:rPr>
+          <w:i/>
+          <w:iCs/>
+        </w:rPr>
+        <w:t>brutforce</w:t>
+      </w:r>
+      <w:proofErr w:type="spellEnd"/>
+      <w:r>
+        <w:rPr>
+          <w:i/>
+          <w:iCs/>
+        </w:rPr>
+        <w:t>(</w:t>
+      </w:r>
+      <w:proofErr w:type="gramEnd"/>
+      <w:r>
+        <w:rPr>
+          <w:i/>
+          <w:iCs/>
+        </w:rPr>
+        <w:t>)</w:t>
       </w:r>
       <w:r>
         <w:t xml:space="preserve"> contient la logique principale de l'attaque par dictionnaire:</w:t>
@@ -1364,8 +1532,13 @@
           <w:numId w:val="1"/>
         </w:numPr>
       </w:pPr>
-      <w:r>
-        <w:t>Wordlist utilisée.</w:t>
+      <w:proofErr w:type="spellStart"/>
+      <w:r>
+        <w:t>Wordlist</w:t>
+      </w:r>
+      <w:proofErr w:type="spellEnd"/>
+      <w:r>
+        <w:t xml:space="preserve"> utilisée.</w:t>
       </w:r>
     </w:p>
     <w:p>
@@ -1391,14 +1564,47 @@
         <w:pStyle w:val="Paragraphedeliste"/>
       </w:pPr>
       <w:r>
-        <w:t xml:space="preserve">La wordlist est chargée en mémoire via </w:t>
-      </w:r>
-      <w:r>
-        <w:rPr>
-          <w:i/>
-          <w:iCs/>
-        </w:rPr>
-        <w:t>charger_mots_de_passe(WORDLIST_PATH).</w:t>
+        <w:t xml:space="preserve">La </w:t>
+      </w:r>
+      <w:proofErr w:type="spellStart"/>
+      <w:r>
+        <w:t>wordlist</w:t>
+      </w:r>
+      <w:proofErr w:type="spellEnd"/>
+      <w:r>
+        <w:t xml:space="preserve"> est chargée en mémoire via </w:t>
+      </w:r>
+      <w:proofErr w:type="spellStart"/>
+      <w:r>
+        <w:rPr>
+          <w:i/>
+          <w:iCs/>
+        </w:rPr>
+        <w:t>charger_mots_de_</w:t>
+      </w:r>
+      <w:proofErr w:type="gramStart"/>
+      <w:r>
+        <w:rPr>
+          <w:i/>
+          <w:iCs/>
+        </w:rPr>
+        <w:t>passe</w:t>
+      </w:r>
+      <w:proofErr w:type="spellEnd"/>
+      <w:r>
+        <w:rPr>
+          <w:i/>
+          <w:iCs/>
+        </w:rPr>
+        <w:t>(</w:t>
+      </w:r>
+      <w:proofErr w:type="gramEnd"/>
+      <w:r>
+        <w:rPr>
+          <w:i/>
+          <w:iCs/>
+        </w:rPr>
+        <w:t>WORDLIST_PATH).</w:t>
       </w:r>
       <w:r>
         <w:t xml:space="preserve"> </w:t>
@@ -1442,6 +1648,7 @@
           <w:i/>
           <w:iCs/>
         </w:rPr>
+        <w:lastRenderedPageBreak/>
         <w:t>Tentative = 0 :</w:t>
       </w:r>
       <w:r>
@@ -1461,11 +1668,24 @@
           <w:i/>
           <w:iCs/>
         </w:rPr>
-        <w:lastRenderedPageBreak/>
-        <w:t>Start = time.</w:t>
-      </w:r>
-      <w:r>
-        <w:t>time() :</w:t>
+        <w:t xml:space="preserve">Start = </w:t>
+      </w:r>
+      <w:proofErr w:type="spellStart"/>
+      <w:proofErr w:type="gramStart"/>
+      <w:r>
+        <w:rPr>
+          <w:i/>
+          <w:iCs/>
+        </w:rPr>
+        <w:t>time.</w:t>
+      </w:r>
+      <w:r>
+        <w:t>time</w:t>
+      </w:r>
+      <w:proofErr w:type="spellEnd"/>
+      <w:proofErr w:type="gramEnd"/>
+      <w:r>
+        <w:t>() :</w:t>
       </w:r>
       <w:r>
         <w:rPr>
@@ -1496,36 +1716,396 @@
         </w:numPr>
       </w:pPr>
       <w:r>
-        <w:t>Boucle de bruteforce</w:t>
-      </w:r>
-    </w:p>
-    <w:p>
-      <w:pPr>
-        <w:pStyle w:val="Paragraphedeliste"/>
-      </w:pPr>
-      <w:r>
-        <w:t>Le programme parcourt chaque mot de passe de la liste:</w:t>
-      </w:r>
-    </w:p>
-    <w:p>
-      <w:pPr>
-        <w:pStyle w:val="Paragraphedeliste"/>
-      </w:pPr>
-      <w:r>
-        <w:t>…</w:t>
+        <w:t xml:space="preserve">Boucle de </w:t>
+      </w:r>
+      <w:proofErr w:type="spellStart"/>
+      <w:r>
+        <w:t>bruteforce</w:t>
+      </w:r>
+      <w:proofErr w:type="spellEnd"/>
+    </w:p>
+    <w:p>
+      <w:pPr>
+        <w:pStyle w:val="Paragraphedeliste"/>
+      </w:pPr>
+      <w:r>
+        <w:t xml:space="preserve">Le programme parcourt chaque mot de passe de la </w:t>
+      </w:r>
+      <w:proofErr w:type="gramStart"/>
+      <w:r>
+        <w:t>liste:</w:t>
+      </w:r>
+      <w:proofErr w:type="gramEnd"/>
+    </w:p>
+    <w:p>
+      <w:pPr>
+        <w:pStyle w:val="Paragraphedeliste"/>
+        <w:numPr>
+          <w:ilvl w:val="1"/>
+          <w:numId w:val="1"/>
+        </w:numPr>
+      </w:pPr>
+      <w:r>
+        <w:t xml:space="preserve">A chaque </w:t>
+      </w:r>
+      <w:proofErr w:type="gramStart"/>
+      <w:r>
+        <w:t>itération:</w:t>
+      </w:r>
+      <w:proofErr w:type="gramEnd"/>
+    </w:p>
+    <w:p>
+      <w:pPr>
+        <w:pStyle w:val="Paragraphedeliste"/>
+        <w:numPr>
+          <w:ilvl w:val="2"/>
+          <w:numId w:val="1"/>
+        </w:numPr>
+      </w:pPr>
+      <w:r>
+        <w:t xml:space="preserve">Le compteur </w:t>
+      </w:r>
+      <w:r>
+        <w:rPr>
+          <w:i/>
+          <w:iCs/>
+        </w:rPr>
+        <w:t>tentative</w:t>
+      </w:r>
+      <w:r>
+        <w:t xml:space="preserve"> est incrémenté,</w:t>
+      </w:r>
+    </w:p>
+    <w:p>
+      <w:pPr>
+        <w:pStyle w:val="Paragraphedeliste"/>
+        <w:numPr>
+          <w:ilvl w:val="2"/>
+          <w:numId w:val="1"/>
+        </w:numPr>
+      </w:pPr>
+      <w:r>
+        <w:t xml:space="preserve">Le mot de passe est transmis à la fonction </w:t>
+      </w:r>
+      <w:proofErr w:type="spellStart"/>
+      <w:r>
+        <w:rPr>
+          <w:i/>
+          <w:iCs/>
+        </w:rPr>
+        <w:t>tester_mot_de_</w:t>
+      </w:r>
+      <w:proofErr w:type="gramStart"/>
+      <w:r>
+        <w:rPr>
+          <w:i/>
+          <w:iCs/>
+        </w:rPr>
+        <w:t>passe</w:t>
+      </w:r>
+      <w:proofErr w:type="spellEnd"/>
+      <w:r>
+        <w:rPr>
+          <w:i/>
+          <w:iCs/>
+        </w:rPr>
+        <w:t>(</w:t>
+      </w:r>
+      <w:proofErr w:type="gramEnd"/>
+      <w:r>
+        <w:rPr>
+          <w:i/>
+          <w:iCs/>
+        </w:rPr>
+        <w:t>).</w:t>
+      </w:r>
+    </w:p>
+    <w:p>
+      <w:pPr>
+        <w:pStyle w:val="Paragraphedeliste"/>
+        <w:numPr>
+          <w:ilvl w:val="1"/>
+          <w:numId w:val="1"/>
+        </w:numPr>
+      </w:pPr>
+      <w:r>
+        <w:t xml:space="preserve">Si </w:t>
+      </w:r>
+      <w:proofErr w:type="spellStart"/>
+      <w:r>
+        <w:rPr>
+          <w:i/>
+          <w:iCs/>
+        </w:rPr>
+        <w:t>tester_mot_de_passe</w:t>
+      </w:r>
+      <w:proofErr w:type="spellEnd"/>
+      <w:r>
+        <w:rPr>
+          <w:i/>
+          <w:iCs/>
+        </w:rPr>
+        <w:t>(mot)</w:t>
+      </w:r>
+      <w:r>
+        <w:t xml:space="preserve"> renvoie </w:t>
+      </w:r>
+      <w:proofErr w:type="spellStart"/>
+      <w:proofErr w:type="gramStart"/>
+      <w:r>
+        <w:rPr>
+          <w:i/>
+          <w:iCs/>
+        </w:rPr>
+        <w:t>True</w:t>
+      </w:r>
+      <w:proofErr w:type="spellEnd"/>
+      <w:r>
+        <w:t>:</w:t>
+      </w:r>
+      <w:proofErr w:type="gramEnd"/>
+    </w:p>
+    <w:p>
+      <w:pPr>
+        <w:pStyle w:val="Paragraphedeliste"/>
+        <w:numPr>
+          <w:ilvl w:val="2"/>
+          <w:numId w:val="1"/>
+        </w:numPr>
+      </w:pPr>
+      <w:r>
+        <w:t xml:space="preserve">La fin du chronomètre est enregistrée avec </w:t>
+      </w:r>
+      <w:r>
+        <w:rPr>
+          <w:i/>
+          <w:iCs/>
+        </w:rPr>
+        <w:t xml:space="preserve">end = </w:t>
+      </w:r>
+      <w:proofErr w:type="spellStart"/>
+      <w:proofErr w:type="gramStart"/>
+      <w:r>
+        <w:rPr>
+          <w:i/>
+          <w:iCs/>
+        </w:rPr>
+        <w:t>time.time</w:t>
+      </w:r>
+      <w:proofErr w:type="spellEnd"/>
+      <w:proofErr w:type="gramEnd"/>
+      <w:r>
+        <w:rPr>
+          <w:i/>
+          <w:iCs/>
+        </w:rPr>
+        <w:t>()</w:t>
+      </w:r>
+      <w:r>
+        <w:t>,</w:t>
+      </w:r>
+    </w:p>
+    <w:p>
+      <w:pPr>
+        <w:pStyle w:val="Paragraphedeliste"/>
+        <w:numPr>
+          <w:ilvl w:val="2"/>
+          <w:numId w:val="1"/>
+        </w:numPr>
+      </w:pPr>
+      <w:r>
+        <w:t>La durée totale est calculée (</w:t>
+      </w:r>
+      <w:proofErr w:type="spellStart"/>
+      <w:r>
+        <w:rPr>
+          <w:i/>
+          <w:iCs/>
+        </w:rPr>
+        <w:t>duree</w:t>
+      </w:r>
+      <w:proofErr w:type="spellEnd"/>
+      <w:r>
+        <w:rPr>
+          <w:i/>
+          <w:iCs/>
+        </w:rPr>
+        <w:t xml:space="preserve"> = end -start</w:t>
+      </w:r>
+      <w:r>
+        <w:t>),</w:t>
+      </w:r>
+    </w:p>
+    <w:p>
+      <w:pPr>
+        <w:pStyle w:val="Paragraphedeliste"/>
+        <w:numPr>
+          <w:ilvl w:val="2"/>
+          <w:numId w:val="1"/>
+        </w:numPr>
+      </w:pPr>
+      <w:r>
+        <w:t>Le programme affiche :</w:t>
+      </w:r>
+    </w:p>
+    <w:p>
+      <w:pPr>
+        <w:pStyle w:val="Paragraphedeliste"/>
+        <w:numPr>
+          <w:ilvl w:val="3"/>
+          <w:numId w:val="1"/>
+        </w:numPr>
+      </w:pPr>
+      <w:r>
+        <w:t>Le mot de passe trouvé</w:t>
+      </w:r>
+    </w:p>
+    <w:p>
+      <w:pPr>
+        <w:pStyle w:val="Paragraphedeliste"/>
+        <w:numPr>
+          <w:ilvl w:val="3"/>
+          <w:numId w:val="1"/>
+        </w:numPr>
+      </w:pPr>
+      <w:r>
+        <w:t>Le nombre de tentatives,</w:t>
+      </w:r>
+    </w:p>
+    <w:p>
+      <w:pPr>
+        <w:pStyle w:val="Paragraphedeliste"/>
+        <w:numPr>
+          <w:ilvl w:val="3"/>
+          <w:numId w:val="1"/>
+        </w:numPr>
+      </w:pPr>
+      <w:r>
+        <w:t>Le temps écoulé,</w:t>
+      </w:r>
+    </w:p>
+    <w:p>
+      <w:pPr>
+        <w:pStyle w:val="Paragraphedeliste"/>
+        <w:numPr>
+          <w:ilvl w:val="2"/>
+          <w:numId w:val="1"/>
+        </w:numPr>
+      </w:pPr>
+      <w:r>
+        <w:t xml:space="preserve">Puis la fonction </w:t>
+      </w:r>
+      <w:proofErr w:type="spellStart"/>
+      <w:proofErr w:type="gramStart"/>
+      <w:r>
+        <w:rPr>
+          <w:i/>
+          <w:iCs/>
+        </w:rPr>
+        <w:t>bruteforce</w:t>
+      </w:r>
+      <w:proofErr w:type="spellEnd"/>
+      <w:r>
+        <w:rPr>
+          <w:i/>
+          <w:iCs/>
+        </w:rPr>
+        <w:t>(</w:t>
+      </w:r>
+      <w:proofErr w:type="gramEnd"/>
+      <w:r>
+        <w:rPr>
+          <w:i/>
+          <w:iCs/>
+        </w:rPr>
+        <w:t xml:space="preserve">) </w:t>
+      </w:r>
+      <w:r>
+        <w:t xml:space="preserve">se termine grâce au </w:t>
+      </w:r>
+      <w:r>
+        <w:rPr>
+          <w:i/>
+          <w:iCs/>
+        </w:rPr>
+        <w:t>return.</w:t>
+      </w:r>
+    </w:p>
+    <w:p>
+      <w:pPr>
+        <w:ind w:left="1800"/>
+      </w:pPr>
+    </w:p>
+    <w:p>
+      <w:pPr>
+        <w:pStyle w:val="Paragraphedeliste"/>
+        <w:numPr>
+          <w:ilvl w:val="0"/>
+          <w:numId w:val="3"/>
+        </w:numPr>
+      </w:pPr>
+      <w:r>
+        <w:t>Cas où aucun mot de passe ne correspond</w:t>
+      </w:r>
+    </w:p>
+    <w:p>
+      <w:pPr>
+        <w:pStyle w:val="Paragraphedeliste"/>
+      </w:pPr>
+    </w:p>
+    <w:p>
+      <w:pPr>
+        <w:pStyle w:val="Paragraphedeliste"/>
+      </w:pPr>
+      <w:r>
+        <w:t>Si la boucle se termine sans trouver de mot de passe :</w:t>
+      </w:r>
+    </w:p>
+    <w:p>
+      <w:pPr>
+        <w:pStyle w:val="Paragraphedeliste"/>
+        <w:numPr>
+          <w:ilvl w:val="1"/>
+          <w:numId w:val="1"/>
+        </w:numPr>
+      </w:pPr>
+      <w:r>
+        <w:t>Le chronomètre est arrêté,</w:t>
+      </w:r>
+    </w:p>
+    <w:p>
+      <w:pPr>
+        <w:pStyle w:val="Paragraphedeliste"/>
+        <w:numPr>
+          <w:ilvl w:val="1"/>
+          <w:numId w:val="1"/>
+        </w:numPr>
+      </w:pPr>
+      <w:r>
+        <w:t xml:space="preserve">Le programme affiche un message indiquant qu'aucun mot de passe de la </w:t>
+      </w:r>
+      <w:proofErr w:type="spellStart"/>
+      <w:r>
+        <w:t>worldlist</w:t>
+      </w:r>
+      <w:proofErr w:type="spellEnd"/>
+      <w:r>
+        <w:t xml:space="preserve"> ne correspond,</w:t>
+      </w:r>
+    </w:p>
+    <w:p>
+      <w:pPr>
+        <w:pStyle w:val="Paragraphedeliste"/>
+        <w:numPr>
+          <w:ilvl w:val="1"/>
+          <w:numId w:val="1"/>
+        </w:numPr>
+      </w:pPr>
+      <w:r>
+        <w:t>Le nombre total de tentatives et le temps total sont également affichés.</w:t>
       </w:r>
     </w:p>
     <w:p/>
-    <w:p>
-      <w:pPr>
-        <w:pStyle w:val="Titre2"/>
-      </w:pPr>
-      <w:bookmarkStart w:id="4" w:name="_Toc214280496"/>
-      <w:r>
-        <w:t>Leur implémentation</w:t>
-      </w:r>
-      <w:bookmarkEnd w:id="4"/>
-    </w:p>
     <w:p>
       <w:pPr>
         <w:rPr>
@@ -1543,22 +2123,22 @@
       <w:pPr>
         <w:pStyle w:val="Titre1"/>
       </w:pPr>
-      <w:bookmarkStart w:id="5" w:name="_Toc214280497"/>
+      <w:bookmarkStart w:id="4" w:name="_Toc215735469"/>
       <w:r>
         <w:lastRenderedPageBreak/>
         <w:t>Conclusion</w:t>
       </w:r>
+      <w:bookmarkEnd w:id="4"/>
+    </w:p>
+    <w:p>
+      <w:pPr>
+        <w:pStyle w:val="Titre2"/>
+      </w:pPr>
+      <w:bookmarkStart w:id="5" w:name="_Toc215735470"/>
+      <w:r>
+        <w:t>Attitude face au projet</w:t>
+      </w:r>
       <w:bookmarkEnd w:id="5"/>
-    </w:p>
-    <w:p>
-      <w:pPr>
-        <w:pStyle w:val="Titre2"/>
-      </w:pPr>
-      <w:bookmarkStart w:id="6" w:name="_Toc214280498"/>
-      <w:r>
-        <w:t>Attitude face au projet</w:t>
-      </w:r>
-      <w:bookmarkEnd w:id="6"/>
     </w:p>
     <w:sectPr>
       <w:headerReference w:type="default" r:id="rId10"/>
@@ -1690,8 +2270,13 @@
             <w:pStyle w:val="Pieddepage"/>
             <w:jc w:val="right"/>
           </w:pPr>
+          <w:proofErr w:type="spellStart"/>
           <w:r>
-            <w:t xml:space="preserve">Création le </w:t>
+            <w:t>Création</w:t>
+          </w:r>
+          <w:proofErr w:type="spellEnd"/>
+          <w:r>
+            <w:t xml:space="preserve"> le </w:t>
           </w:r>
           <w:r>
             <w:fldChar w:fldCharType="begin"/>
@@ -1762,7 +2347,7 @@
             <w:rPr>
               <w:noProof/>
             </w:rPr>
-            <w:t>17.11.2025</w:t>
+            <w:t>27.11.2025</w:t>
           </w:r>
           <w:r>
             <w:fldChar w:fldCharType="end"/>
@@ -1868,8 +2453,13 @@
             <w:pStyle w:val="En-tte"/>
           </w:pPr>
           <w:r>
-            <w:t>ETML - Vennes</w:t>
+            <w:t xml:space="preserve">ETML - </w:t>
           </w:r>
+          <w:proofErr w:type="spellStart"/>
+          <w:r>
+            <w:t>Vennes</w:t>
+          </w:r>
+          <w:proofErr w:type="spellEnd"/>
         </w:p>
       </w:tc>
       <w:tc>
@@ -1881,8 +2471,13 @@
             <w:pStyle w:val="En-tte"/>
             <w:jc w:val="center"/>
           </w:pPr>
+          <w:proofErr w:type="spellStart"/>
           <w:r>
-            <w:t>P_App-Bruteforce - JMY</w:t>
+            <w:t>P_App-Bruteforce</w:t>
+          </w:r>
+          <w:proofErr w:type="spellEnd"/>
+          <w:r>
+            <w:t xml:space="preserve"> - JMY</w:t>
           </w:r>
         </w:p>
       </w:tc>
@@ -2028,7 +2623,7 @@
         <w:rFonts w:ascii="Courier New" w:hAnsi="Courier New" w:cs="Courier New" w:hint="default"/>
       </w:rPr>
     </w:lvl>
-    <w:lvl w:ilvl="2" w:tplc="100C0005" w:tentative="1">
+    <w:lvl w:ilvl="2" w:tplc="100C0005">
       <w:start w:val="1"/>
       <w:numFmt w:val="bullet"/>
       <w:lvlText w:val=""/>
@@ -2040,7 +2635,7 @@
         <w:rFonts w:ascii="Wingdings" w:hAnsi="Wingdings" w:hint="default"/>
       </w:rPr>
     </w:lvl>
-    <w:lvl w:ilvl="3" w:tplc="100C0001" w:tentative="1">
+    <w:lvl w:ilvl="3" w:tplc="100C0001">
       <w:start w:val="1"/>
       <w:numFmt w:val="bullet"/>
       <w:lvlText w:val=""/>
@@ -2816,6 +3411,7 @@
   <w:style w:type="character" w:default="1" w:styleId="Policepardfaut">
     <w:name w:val="Default Paragraph Font"/>
     <w:uiPriority w:val="1"/>
+    <w:semiHidden/>
     <w:unhideWhenUsed/>
   </w:style>
   <w:style w:type="table" w:default="1" w:styleId="TableauNormal">

</xml_diff>

<commit_message>
doc(Rapport de projet): Rédaction du rapport de projet
</commit_message>
<xml_diff>
--- a/Rapport de projet - P_App-Bruteforce - Matias Denis.docx
+++ b/Rapport de projet - P_App-Bruteforce - Matias Denis.docx
@@ -184,12 +184,6 @@
           <w:docPartUnique/>
         </w:docPartObj>
       </w:sdtPr>
-      <w:sdtEndPr>
-        <w:rPr>
-          <w:b/>
-          <w:bCs/>
-        </w:rPr>
-      </w:sdtEndPr>
       <w:sdtContent>
         <w:p>
           <w:pPr>
@@ -223,7 +217,7 @@
           <w:r>
             <w:fldChar w:fldCharType="separate"/>
           </w:r>
-          <w:hyperlink w:anchor="_Toc215735465" w:history="1">
+          <w:hyperlink w:anchor="_Toc216345931" w:history="1">
             <w:r>
               <w:rPr>
                 <w:rStyle w:val="Lienhypertexte"/>
@@ -250,7 +244,7 @@
                 <w:noProof/>
                 <w:webHidden/>
               </w:rPr>
-              <w:instrText xml:space="preserve"> PAGEREF _Toc215735465 \h </w:instrText>
+              <w:instrText xml:space="preserve"> PAGEREF _Toc216345931 \h </w:instrText>
             </w:r>
             <w:r>
               <w:rPr>
@@ -293,7 +287,7 @@
               <w:lang w:eastAsia="fr-CH"/>
             </w:rPr>
           </w:pPr>
-          <w:hyperlink w:anchor="_Toc215735466" w:history="1">
+          <w:hyperlink w:anchor="_Toc216345932" w:history="1">
             <w:r>
               <w:rPr>
                 <w:rStyle w:val="Lienhypertexte"/>
@@ -320,7 +314,7 @@
                 <w:noProof/>
                 <w:webHidden/>
               </w:rPr>
-              <w:instrText xml:space="preserve"> PAGEREF _Toc215735466 \h </w:instrText>
+              <w:instrText xml:space="preserve"> PAGEREF _Toc216345932 \h </w:instrText>
             </w:r>
             <w:r>
               <w:rPr>
@@ -363,7 +357,7 @@
               <w:lang w:eastAsia="fr-CH"/>
             </w:rPr>
           </w:pPr>
-          <w:hyperlink w:anchor="_Toc215735467" w:history="1">
+          <w:hyperlink w:anchor="_Toc216345933" w:history="1">
             <w:r>
               <w:rPr>
                 <w:rStyle w:val="Lienhypertexte"/>
@@ -390,77 +384,7 @@
                 <w:noProof/>
                 <w:webHidden/>
               </w:rPr>
-              <w:instrText xml:space="preserve"> PAGEREF _Toc215735467 \h </w:instrText>
-            </w:r>
-            <w:r>
-              <w:rPr>
-                <w:noProof/>
-                <w:webHidden/>
-              </w:rPr>
-            </w:r>
-            <w:r>
-              <w:rPr>
-                <w:noProof/>
-                <w:webHidden/>
-              </w:rPr>
-              <w:fldChar w:fldCharType="separate"/>
-            </w:r>
-            <w:r>
-              <w:rPr>
-                <w:noProof/>
-                <w:webHidden/>
-              </w:rPr>
-              <w:t>4</w:t>
-            </w:r>
-            <w:r>
-              <w:rPr>
-                <w:noProof/>
-                <w:webHidden/>
-              </w:rPr>
-              <w:fldChar w:fldCharType="end"/>
-            </w:r>
-          </w:hyperlink>
-        </w:p>
-        <w:p>
-          <w:pPr>
-            <w:pStyle w:val="TM2"/>
-            <w:tabs>
-              <w:tab w:val="right" w:leader="dot" w:pos="9062"/>
-            </w:tabs>
-            <w:rPr>
-              <w:rFonts w:eastAsiaTheme="minorEastAsia"/>
-              <w:noProof/>
-              <w:lang w:eastAsia="fr-CH"/>
-            </w:rPr>
-          </w:pPr>
-          <w:hyperlink w:anchor="_Toc215735468" w:history="1">
-            <w:r>
-              <w:rPr>
-                <w:rStyle w:val="Lienhypertexte"/>
-                <w:noProof/>
-              </w:rPr>
-              <w:t>Description des fonctionnalités et leur implémentation</w:t>
-            </w:r>
-            <w:r>
-              <w:rPr>
-                <w:noProof/>
-                <w:webHidden/>
-              </w:rPr>
-              <w:tab/>
-            </w:r>
-            <w:r>
-              <w:rPr>
-                <w:noProof/>
-                <w:webHidden/>
-              </w:rPr>
-              <w:fldChar w:fldCharType="begin"/>
-            </w:r>
-            <w:r>
-              <w:rPr>
-                <w:noProof/>
-                <w:webHidden/>
-              </w:rPr>
-              <w:instrText xml:space="preserve"> PAGEREF _Toc215735468 \h </w:instrText>
+              <w:instrText xml:space="preserve"> PAGEREF _Toc216345933 \h </w:instrText>
             </w:r>
             <w:r>
               <w:rPr>
@@ -503,7 +427,7 @@
               <w:lang w:eastAsia="fr-CH"/>
             </w:rPr>
           </w:pPr>
-          <w:hyperlink w:anchor="_Toc215735469" w:history="1">
+          <w:hyperlink w:anchor="_Toc216345934" w:history="1">
             <w:r>
               <w:rPr>
                 <w:rStyle w:val="Lienhypertexte"/>
@@ -530,7 +454,7 @@
                 <w:noProof/>
                 <w:webHidden/>
               </w:rPr>
-              <w:instrText xml:space="preserve"> PAGEREF _Toc215735469 \h </w:instrText>
+              <w:instrText xml:space="preserve"> PAGEREF _Toc216345934 \h </w:instrText>
             </w:r>
             <w:r>
               <w:rPr>
@@ -550,7 +474,7 @@
                 <w:noProof/>
                 <w:webHidden/>
               </w:rPr>
-              <w:t>7</w:t>
+              <w:t>6</w:t>
             </w:r>
             <w:r>
               <w:rPr>
@@ -573,7 +497,7 @@
               <w:lang w:eastAsia="fr-CH"/>
             </w:rPr>
           </w:pPr>
-          <w:hyperlink w:anchor="_Toc215735470" w:history="1">
+          <w:hyperlink w:anchor="_Toc216345935" w:history="1">
             <w:r>
               <w:rPr>
                 <w:rStyle w:val="Lienhypertexte"/>
@@ -600,7 +524,7 @@
                 <w:noProof/>
                 <w:webHidden/>
               </w:rPr>
-              <w:instrText xml:space="preserve"> PAGEREF _Toc215735470 \h </w:instrText>
+              <w:instrText xml:space="preserve"> PAGEREF _Toc216345935 \h </w:instrText>
             </w:r>
             <w:r>
               <w:rPr>
@@ -620,7 +544,7 @@
                 <w:noProof/>
                 <w:webHidden/>
               </w:rPr>
-              <w:t>7</w:t>
+              <w:t>6</w:t>
             </w:r>
             <w:r>
               <w:rPr>
@@ -634,15 +558,11 @@
         <w:p>
           <w:pPr>
             <w:rPr>
-              <w:b/>
-              <w:bCs/>
               <w:lang w:val="fr-FR"/>
             </w:rPr>
           </w:pPr>
           <w:r>
             <w:rPr>
-              <w:b/>
-              <w:bCs/>
               <w:lang w:val="fr-FR"/>
             </w:rPr>
             <w:fldChar w:fldCharType="end"/>
@@ -674,7 +594,7 @@
           <w:noProof/>
         </w:rPr>
       </w:pPr>
-      <w:bookmarkStart w:id="0" w:name="_Toc215735465"/>
+      <w:bookmarkStart w:id="0" w:name="_Toc216345931"/>
       <w:r>
         <w:rPr>
           <w:noProof/>
@@ -688,7 +608,7 @@
       <w:pPr>
         <w:pStyle w:val="Titre2"/>
       </w:pPr>
-      <w:bookmarkStart w:id="1" w:name="_Toc215735466"/>
+      <w:bookmarkStart w:id="1" w:name="_Toc216345932"/>
       <w:r>
         <w:t>Schéma</w:t>
       </w:r>
@@ -696,15 +616,18 @@
     </w:p>
     <w:p>
       <w:r>
-        <w:t xml:space="preserve">Voici le schéma explicatif du fonctionnement d’une attaque </w:t>
+        <w:t xml:space="preserve">Voici le schéma explicatif du fonctionnement </w:t>
+      </w:r>
+      <w:r>
+        <w:t xml:space="preserve">du projet </w:t>
       </w:r>
       <w:proofErr w:type="spellStart"/>
       <w:r>
-        <w:t>bruteforce</w:t>
+        <w:t>Bruteforce</w:t>
       </w:r>
       <w:proofErr w:type="spellEnd"/>
       <w:r>
-        <w:t>.</w:t>
+        <w:t>, effectué sur draw.io.</w:t>
       </w:r>
     </w:p>
     <w:p>
@@ -721,10 +644,10 @@
           <w:noProof/>
         </w:rPr>
         <w:drawing>
-          <wp:inline distT="0" distB="0" distL="0" distR="0" wp14:anchorId="6D639F08" wp14:editId="6FCD02EE">
-            <wp:extent cx="3257550" cy="4781550"/>
-            <wp:effectExtent l="0" t="0" r="0" b="0"/>
-            <wp:docPr id="1931683273" name="Image 2"/>
+          <wp:inline distT="0" distB="0" distL="0" distR="0" wp14:anchorId="481A3271" wp14:editId="1D346763">
+            <wp:extent cx="5343525" cy="6772275"/>
+            <wp:effectExtent l="0" t="0" r="9525" b="9525"/>
+            <wp:docPr id="2129217008" name="Image 1"/>
             <wp:cNvGraphicFramePr>
               <a:graphicFrameLocks xmlns:a="http://schemas.openxmlformats.org/drawingml/2006/main" noChangeAspect="1"/>
             </wp:cNvGraphicFramePr>
@@ -732,10 +655,8 @@
               <a:graphicData uri="http://schemas.openxmlformats.org/drawingml/2006/picture">
                 <pic:pic xmlns:pic="http://schemas.openxmlformats.org/drawingml/2006/picture">
                   <pic:nvPicPr>
-                    <pic:cNvPr id="0" name="Picture 2"/>
-                    <pic:cNvPicPr>
-                      <a:picLocks noChangeAspect="1" noChangeArrowheads="1"/>
-                    </pic:cNvPicPr>
+                    <pic:cNvPr id="2129217008" name="Image 2129217008"/>
+                    <pic:cNvPicPr/>
                   </pic:nvPicPr>
                   <pic:blipFill>
                     <a:blip r:embed="rId9">
@@ -745,23 +666,18 @@
                         </a:ext>
                       </a:extLst>
                     </a:blip>
-                    <a:srcRect/>
                     <a:stretch>
                       <a:fillRect/>
                     </a:stretch>
                   </pic:blipFill>
-                  <pic:spPr bwMode="auto">
+                  <pic:spPr>
                     <a:xfrm>
                       <a:off x="0" y="0"/>
-                      <a:ext cx="3257550" cy="4781550"/>
+                      <a:ext cx="5343525" cy="6772275"/>
                     </a:xfrm>
                     <a:prstGeom prst="rect">
                       <a:avLst/>
                     </a:prstGeom>
-                    <a:noFill/>
-                    <a:ln>
-                      <a:noFill/>
-                    </a:ln>
                   </pic:spPr>
                 </pic:pic>
               </a:graphicData>
@@ -777,7 +693,7 @@
       <w:pPr>
         <w:pStyle w:val="Titre1"/>
       </w:pPr>
-      <w:bookmarkStart w:id="2" w:name="_Toc215735467"/>
+      <w:bookmarkStart w:id="2" w:name="_Toc216345933"/>
       <w:r>
         <w:lastRenderedPageBreak/>
         <w:t>Explications du code</w:t>
@@ -786,7 +702,7 @@
     </w:p>
     <w:p>
       <w:r>
-        <w:t xml:space="preserve">Le version 2 du programme développé est un outil de </w:t>
+        <w:t xml:space="preserve">Le projet comporte trois versions du programme Python, chacune correspondant à une étape du développement d’un outil de </w:t>
       </w:r>
       <w:proofErr w:type="spellStart"/>
       <w:r>
@@ -794,233 +710,618 @@
       </w:r>
       <w:proofErr w:type="spellEnd"/>
       <w:r>
-        <w:t xml:space="preserve"> par dictionnaire écrit en Python. Il a pour objectif de tester automatiquement une liste de mots de passe afin de retrouver un mot de passe cible défini dans la configuration. L’outil est conçu comme un exemple pédagogique, exécuté uniquement en local.</w:t>
-      </w:r>
-    </w:p>
-    <w:p>
-      <w:r>
-        <w:t>Le code est organisé autour de quatre éléments principaux :</w:t>
-      </w:r>
-    </w:p>
-    <w:p>
-      <w:pPr>
-        <w:pStyle w:val="Paragraphedeliste"/>
+        <w:t>.</w:t>
+      </w:r>
+    </w:p>
+    <w:p>
+      <w:r>
+        <w:t xml:space="preserve">Version 1 : </w:t>
+      </w:r>
+      <w:proofErr w:type="spellStart"/>
+      <w:r>
+        <w:t>bruteforce</w:t>
+      </w:r>
+      <w:proofErr w:type="spellEnd"/>
+      <w:r>
+        <w:t xml:space="preserve"> simple</w:t>
+      </w:r>
+    </w:p>
+    <w:p>
+      <w:r>
+        <w:t>Cette première version teste un mot de passe en essayant toutes les combinaisons possibles ou en comparant un mot de passe à une valeur fixée.</w:t>
+      </w:r>
+      <w:r>
+        <w:br/>
+        <w:t>Elle permet de comprendre :</w:t>
+      </w:r>
+    </w:p>
+    <w:p>
+      <w:pPr>
         <w:numPr>
           <w:ilvl w:val="0"/>
-          <w:numId w:val="1"/>
+          <w:numId w:val="4"/>
         </w:numPr>
       </w:pPr>
-      <w:r>
-        <w:t xml:space="preserve">Une configuration (nom d’utilisateur, mot de passe à trouver, chemin de la </w:t>
+      <w:proofErr w:type="gramStart"/>
+      <w:r>
+        <w:t>le</w:t>
+      </w:r>
+      <w:proofErr w:type="gramEnd"/>
+      <w:r>
+        <w:t xml:space="preserve"> fonctionnement d’un </w:t>
       </w:r>
       <w:proofErr w:type="spellStart"/>
       <w:r>
-        <w:t>wordlist</w:t>
+        <w:t>bruteforce</w:t>
       </w:r>
       <w:proofErr w:type="spellEnd"/>
       <w:r>
-        <w:t>)</w:t>
-      </w:r>
-    </w:p>
-    <w:p>
-      <w:pPr>
-        <w:pStyle w:val="Paragraphedeliste"/>
+        <w:t>,</w:t>
+      </w:r>
+    </w:p>
+    <w:p>
+      <w:pPr>
         <w:numPr>
           <w:ilvl w:val="0"/>
-          <w:numId w:val="1"/>
+          <w:numId w:val="4"/>
         </w:numPr>
       </w:pPr>
-      <w:r>
-        <w:t>Une fonction de chargement des mots de passe depuis un fichier</w:t>
-      </w:r>
-    </w:p>
-    <w:p>
-      <w:pPr>
-        <w:pStyle w:val="Paragraphedeliste"/>
+      <w:proofErr w:type="gramStart"/>
+      <w:r>
+        <w:t>la</w:t>
+      </w:r>
+      <w:proofErr w:type="gramEnd"/>
+      <w:r>
+        <w:t xml:space="preserve"> notion de temps d'exécution,</w:t>
+      </w:r>
+    </w:p>
+    <w:p>
+      <w:pPr>
         <w:numPr>
           <w:ilvl w:val="0"/>
-          <w:numId w:val="1"/>
+          <w:numId w:val="4"/>
         </w:numPr>
       </w:pPr>
-      <w:r>
-        <w:t>Une fonction de test de mot de passe</w:t>
-      </w:r>
-    </w:p>
-    <w:p>
-      <w:pPr>
-        <w:pStyle w:val="Paragraphedeliste"/>
+      <w:proofErr w:type="gramStart"/>
+      <w:r>
+        <w:t>l’impact</w:t>
+      </w:r>
+      <w:proofErr w:type="gramEnd"/>
+      <w:r>
+        <w:t xml:space="preserve"> de la longueur du mot de passe.</w:t>
+      </w:r>
+    </w:p>
+    <w:p>
+      <w:r>
+        <w:t xml:space="preserve">Il s’agit d’une version purement pédagogique, sans </w:t>
+      </w:r>
+      <w:proofErr w:type="spellStart"/>
+      <w:r>
+        <w:t>wordlist</w:t>
+      </w:r>
+      <w:proofErr w:type="spellEnd"/>
+      <w:r>
+        <w:t xml:space="preserve"> et sans interaction réseau.</w:t>
+      </w:r>
+    </w:p>
+    <w:p>
+      <w:r>
+        <w:pict w14:anchorId="70436AAB">
+          <v:rect id="_x0000_i1056" style="width:0;height:1.5pt" o:hralign="center" o:hrstd="t" o:hr="t" fillcolor="#a0a0a0" stroked="f"/>
+        </w:pict>
+      </w:r>
+    </w:p>
+    <w:p>
+      <w:r>
+        <w:t xml:space="preserve">Version 2 : </w:t>
+      </w:r>
+      <w:proofErr w:type="spellStart"/>
+      <w:r>
+        <w:t>bruteforce</w:t>
+      </w:r>
+      <w:proofErr w:type="spellEnd"/>
+      <w:r>
+        <w:t xml:space="preserve"> par dictionnaire</w:t>
+      </w:r>
+    </w:p>
+    <w:p>
+      <w:r>
+        <w:t xml:space="preserve">La seconde version améliore l’approche en utilisant une </w:t>
+      </w:r>
+      <w:proofErr w:type="spellStart"/>
+      <w:r>
+        <w:t>wordlist</w:t>
+      </w:r>
+      <w:proofErr w:type="spellEnd"/>
+      <w:r>
+        <w:t>, c’est-à-dire une liste de mots de passe stockés dans un fichier texte.</w:t>
+      </w:r>
+    </w:p>
+    <w:p>
+      <w:r>
+        <w:t>Les fonctions principales sont :</w:t>
+      </w:r>
+    </w:p>
+    <w:p>
+      <w:r>
+        <w:t xml:space="preserve">● Chargement de la </w:t>
+      </w:r>
+      <w:proofErr w:type="spellStart"/>
+      <w:r>
+        <w:t>wordlist</w:t>
+      </w:r>
+      <w:proofErr w:type="spellEnd"/>
+    </w:p>
+    <w:p>
+      <w:proofErr w:type="spellStart"/>
+      <w:proofErr w:type="gramStart"/>
+      <w:r>
+        <w:t>charger</w:t>
+      </w:r>
+      <w:proofErr w:type="gramEnd"/>
+      <w:r>
+        <w:t>_mots_de_passe</w:t>
+      </w:r>
+      <w:proofErr w:type="spellEnd"/>
+      <w:r>
+        <w:t>() lit chaque ligne du fichier, nettoie les espaces et crée une liste de mots de passe.</w:t>
+      </w:r>
+    </w:p>
+    <w:p>
+      <w:r>
+        <w:t>● Test d’un mot de passe</w:t>
+      </w:r>
+    </w:p>
+    <w:p>
+      <w:proofErr w:type="spellStart"/>
+      <w:proofErr w:type="gramStart"/>
+      <w:r>
+        <w:t>teter</w:t>
+      </w:r>
+      <w:proofErr w:type="gramEnd"/>
+      <w:r>
+        <w:t>_mot_de_passe</w:t>
+      </w:r>
+      <w:proofErr w:type="spellEnd"/>
+      <w:r>
+        <w:t>() compare le mot testé avec la valeur stockée (mot de passe cible).</w:t>
+      </w:r>
+    </w:p>
+    <w:p>
+      <w:r>
+        <w:t xml:space="preserve">● Boucle de </w:t>
+      </w:r>
+      <w:proofErr w:type="spellStart"/>
+      <w:r>
+        <w:t>bruteforce</w:t>
+      </w:r>
+      <w:proofErr w:type="spellEnd"/>
+    </w:p>
+    <w:p>
+      <w:r>
+        <w:t xml:space="preserve">La fonction </w:t>
+      </w:r>
+      <w:proofErr w:type="spellStart"/>
+      <w:proofErr w:type="gramStart"/>
+      <w:r>
+        <w:t>bruteforce</w:t>
+      </w:r>
+      <w:proofErr w:type="spellEnd"/>
+      <w:r>
+        <w:t>(</w:t>
+      </w:r>
+      <w:proofErr w:type="gramEnd"/>
+      <w:r>
+        <w:t>) :</w:t>
+      </w:r>
+    </w:p>
+    <w:p>
+      <w:pPr>
         <w:numPr>
           <w:ilvl w:val="0"/>
-          <w:numId w:val="1"/>
+          <w:numId w:val="5"/>
         </w:numPr>
       </w:pPr>
-      <w:r>
-        <w:t xml:space="preserve">Une fonction principale </w:t>
-      </w:r>
+      <w:proofErr w:type="gramStart"/>
+      <w:r>
+        <w:t>lit</w:t>
+      </w:r>
+      <w:proofErr w:type="gramEnd"/>
+      <w:r>
+        <w:t xml:space="preserve"> la </w:t>
+      </w:r>
+      <w:proofErr w:type="spellStart"/>
+      <w:r>
+        <w:t>wordlist</w:t>
+      </w:r>
+      <w:proofErr w:type="spellEnd"/>
+      <w:r>
+        <w:t>,</w:t>
+      </w:r>
+    </w:p>
+    <w:p>
+      <w:pPr>
+        <w:numPr>
+          <w:ilvl w:val="0"/>
+          <w:numId w:val="5"/>
+        </w:numPr>
+      </w:pPr>
+      <w:proofErr w:type="gramStart"/>
+      <w:r>
+        <w:t>parcourt</w:t>
+      </w:r>
+      <w:proofErr w:type="gramEnd"/>
+      <w:r>
+        <w:t xml:space="preserve"> chaque entrée,</w:t>
+      </w:r>
+    </w:p>
+    <w:p>
+      <w:pPr>
+        <w:numPr>
+          <w:ilvl w:val="0"/>
+          <w:numId w:val="5"/>
+        </w:numPr>
+      </w:pPr>
+      <w:proofErr w:type="gramStart"/>
+      <w:r>
+        <w:t>compte</w:t>
+      </w:r>
+      <w:proofErr w:type="gramEnd"/>
+      <w:r>
+        <w:t xml:space="preserve"> le nombre de tentatives,</w:t>
+      </w:r>
+    </w:p>
+    <w:p>
+      <w:pPr>
+        <w:numPr>
+          <w:ilvl w:val="0"/>
+          <w:numId w:val="5"/>
+        </w:numPr>
+      </w:pPr>
+      <w:proofErr w:type="gramStart"/>
+      <w:r>
+        <w:t>mesure</w:t>
+      </w:r>
+      <w:proofErr w:type="gramEnd"/>
+      <w:r>
+        <w:t xml:space="preserve"> le temps total.</w:t>
+      </w:r>
+    </w:p>
+    <w:p>
+      <w:r>
+        <w:t>Elle s’arrête dès que le mot de passe est trouvé.</w:t>
+      </w:r>
+    </w:p>
+    <w:p>
+      <w:r>
+        <w:lastRenderedPageBreak/>
+        <w:t>Cette version réplique une attaque par dictionnaire simple telle qu’on la rencontre dans des outils de cybersécurité.</w:t>
+      </w:r>
+    </w:p>
+    <w:p>
+      <w:r>
+        <w:pict w14:anchorId="6560034D">
+          <v:rect id="_x0000_i1057" style="width:0;height:1.5pt" o:hralign="center" o:hrstd="t" o:hr="t" fillcolor="#a0a0a0" stroked="f"/>
+        </w:pict>
+      </w:r>
+    </w:p>
+    <w:p>
+      <w:r>
+        <w:t>Version 3 : outil final — simulation + attaque FTP réelle</w:t>
+      </w:r>
+    </w:p>
+    <w:p>
+      <w:r>
+        <w:t>La version 3 constitue l’aboutissement du projet.</w:t>
+      </w:r>
+      <w:r>
+        <w:br/>
+        <w:t>Elle se compose de deux fichiers : une simulation interne avec hash, et une attaque réelle sur un serveur FTP Docker.</w:t>
+      </w:r>
+    </w:p>
+    <w:p>
+      <w:proofErr w:type="gramStart"/>
+      <w:r>
+        <w:t>v</w:t>
+      </w:r>
+      <w:proofErr w:type="gramEnd"/>
+      <w:r>
+        <w:t>3A. FTP simulé avec hash SHA-256</w:t>
+      </w:r>
+    </w:p>
+    <w:p>
+      <w:r>
+        <w:t>Dans ftp.py :</w:t>
+      </w:r>
+    </w:p>
+    <w:p>
+      <w:pPr>
+        <w:numPr>
+          <w:ilvl w:val="0"/>
+          <w:numId w:val="6"/>
+        </w:numPr>
+      </w:pPr>
+      <w:r>
+        <w:t>Le mot de passe réel n’est jamais stocké en clair.</w:t>
+      </w:r>
+    </w:p>
+    <w:p>
+      <w:pPr>
+        <w:numPr>
+          <w:ilvl w:val="0"/>
+          <w:numId w:val="6"/>
+        </w:numPr>
+      </w:pPr>
+      <w:r>
+        <w:t>Le programme calcule son hash SHA-256, imitant le fonctionnement d’un vrai serveur sécurisé.</w:t>
+      </w:r>
+    </w:p>
+    <w:p>
+      <w:pPr>
+        <w:numPr>
+          <w:ilvl w:val="0"/>
+          <w:numId w:val="6"/>
+        </w:numPr>
+      </w:pPr>
+      <w:r>
+        <w:t xml:space="preserve">Le </w:t>
+      </w:r>
+      <w:proofErr w:type="spellStart"/>
+      <w:r>
+        <w:t>bruteforce</w:t>
+      </w:r>
+      <w:proofErr w:type="spellEnd"/>
+      <w:r>
+        <w:t xml:space="preserve"> consiste à </w:t>
+      </w:r>
+      <w:proofErr w:type="spellStart"/>
+      <w:r>
+        <w:t>hasher</w:t>
+      </w:r>
+      <w:proofErr w:type="spellEnd"/>
+      <w:r>
+        <w:t xml:space="preserve"> chaque mot de la </w:t>
+      </w:r>
+      <w:proofErr w:type="spellStart"/>
+      <w:r>
+        <w:t>wordlist</w:t>
+      </w:r>
+      <w:proofErr w:type="spellEnd"/>
+      <w:r>
+        <w:t xml:space="preserve"> et à comparer le hash obtenu au hash du mot réel.</w:t>
+      </w:r>
+    </w:p>
+    <w:p>
+      <w:r>
+        <w:t>Ce mode permet de comprendre comment sont stockés les mots de passe modernes.</w:t>
+      </w:r>
+    </w:p>
+    <w:p>
+      <w:r>
+        <w:pict w14:anchorId="4CB7682D">
+          <v:rect id="_x0000_i1059" style="width:0;height:1.5pt" o:hralign="center" o:hrstd="t" o:hr="t" fillcolor="#a0a0a0" stroked="f"/>
+        </w:pict>
+      </w:r>
+    </w:p>
+    <w:p>
+      <w:proofErr w:type="gramStart"/>
+      <w:r>
+        <w:t>v</w:t>
+      </w:r>
+      <w:proofErr w:type="gramEnd"/>
+      <w:r>
+        <w:t xml:space="preserve">3B. </w:t>
+      </w:r>
+      <w:proofErr w:type="spellStart"/>
+      <w:r>
+        <w:t>Bruteforce</w:t>
+      </w:r>
+      <w:proofErr w:type="spellEnd"/>
+      <w:r>
+        <w:t xml:space="preserve"> réel sur serveur FTP Docker</w:t>
+      </w:r>
+    </w:p>
+    <w:p>
+      <w:r>
+        <w:t>Dans ftp_final.py :</w:t>
+      </w:r>
+    </w:p>
+    <w:p>
+      <w:pPr>
+        <w:numPr>
+          <w:ilvl w:val="0"/>
+          <w:numId w:val="7"/>
+        </w:numPr>
+      </w:pPr>
+      <w:r>
+        <w:t>Le serveur FTP tourne dans un conteneur Docker local (127.0.0.1:21).</w:t>
+      </w:r>
+    </w:p>
+    <w:p>
+      <w:pPr>
+        <w:numPr>
+          <w:ilvl w:val="0"/>
+          <w:numId w:val="7"/>
+        </w:numPr>
+      </w:pPr>
+      <w:r>
+        <w:t xml:space="preserve">Pour chaque mot de la </w:t>
+      </w:r>
+      <w:proofErr w:type="spellStart"/>
+      <w:r>
+        <w:t>wordlist</w:t>
+      </w:r>
+      <w:proofErr w:type="spellEnd"/>
+      <w:r>
+        <w:t>, le script tente une vraie connexion FTP avec :</w:t>
+      </w:r>
+    </w:p>
+    <w:p>
+      <w:pPr>
+        <w:numPr>
+          <w:ilvl w:val="0"/>
+          <w:numId w:val="7"/>
+        </w:numPr>
+      </w:pPr>
       <w:proofErr w:type="spellStart"/>
       <w:proofErr w:type="gramStart"/>
       <w:r>
-        <w:rPr>
-          <w:i/>
-          <w:iCs/>
-        </w:rPr>
-        <w:t>bruteforce</w:t>
+        <w:t>ftp</w:t>
+      </w:r>
+      <w:proofErr w:type="gramEnd"/>
+      <w:r>
+        <w:t>.login</w:t>
       </w:r>
       <w:proofErr w:type="spellEnd"/>
       <w:r>
-        <w:rPr>
-          <w:i/>
-          <w:iCs/>
-        </w:rPr>
-        <w:t>(</w:t>
-      </w:r>
-      <w:proofErr w:type="gramEnd"/>
-      <w:r>
-        <w:rPr>
-          <w:i/>
-          <w:iCs/>
-        </w:rPr>
-        <w:t>)</w:t>
-      </w:r>
-      <w:r>
-        <w:t xml:space="preserve"> qui gère la logique de l’attaque par dictionnaire.</w:t>
-      </w:r>
-    </w:p>
-    <w:p>
-      <w:pPr>
-        <w:pStyle w:val="Paragraphedeliste"/>
-      </w:pPr>
-    </w:p>
-    <w:p>
-      <w:pPr>
-        <w:pStyle w:val="Titre2"/>
-      </w:pPr>
-      <w:bookmarkStart w:id="3" w:name="_Toc215735468"/>
-      <w:r>
-        <w:t xml:space="preserve">Description des fonctionnalités </w:t>
-      </w:r>
-      <w:r>
-        <w:t>et leur implémentation</w:t>
-      </w:r>
-      <w:bookmarkEnd w:id="3"/>
-    </w:p>
-    <w:p>
-      <w:pPr>
-        <w:pStyle w:val="Sous-titre"/>
-      </w:pPr>
-      <w:r>
-        <w:t>Configuration du programme</w:t>
-      </w:r>
-    </w:p>
-    <w:p>
-      <w:r>
-        <w:t>En début de fichier, plusieurs constantes définissent le comportement du programme :</w:t>
-      </w:r>
-    </w:p>
-    <w:p>
-      <w:pPr>
-        <w:pStyle w:val="Paragraphedeliste"/>
+        <w:t>(USERNAME, mot)</w:t>
+      </w:r>
+    </w:p>
+    <w:p>
+      <w:pPr>
         <w:numPr>
           <w:ilvl w:val="0"/>
-          <w:numId w:val="1"/>
+          <w:numId w:val="7"/>
         </w:numPr>
       </w:pPr>
       <w:r>
-        <w:rPr>
-          <w:i/>
-          <w:iCs/>
-        </w:rPr>
-        <w:t>USERNAME = "admin</w:t>
-      </w:r>
-      <w:proofErr w:type="gramStart"/>
-      <w:r>
-        <w:rPr>
-          <w:i/>
-          <w:iCs/>
-        </w:rPr>
-        <w:t>"</w:t>
-      </w:r>
-      <w:r>
-        <w:t>:</w:t>
-      </w:r>
-      <w:proofErr w:type="gramEnd"/>
-      <w:r>
-        <w:t xml:space="preserve"> identifiant de l'utilisateur ciblé (utilisé uniquement pour l'affichage.</w:t>
-      </w:r>
-    </w:p>
-    <w:p>
-      <w:pPr>
-        <w:pStyle w:val="Paragraphedeliste"/>
+        <w:t>Si l’authentification réussit → le mot de passe est trouvé.</w:t>
+      </w:r>
+    </w:p>
+    <w:p>
+      <w:pPr>
         <w:numPr>
           <w:ilvl w:val="0"/>
-          <w:numId w:val="1"/>
+          <w:numId w:val="7"/>
         </w:numPr>
       </w:pPr>
       <w:r>
-        <w:rPr>
-          <w:i/>
-          <w:iCs/>
-        </w:rPr>
-        <w:t>CORRECT_PASSWORD = "wed892000</w:t>
-      </w:r>
+        <w:t>Le programme affiche :</w:t>
+      </w:r>
+    </w:p>
+    <w:p>
+      <w:pPr>
+        <w:numPr>
+          <w:ilvl w:val="1"/>
+          <w:numId w:val="7"/>
+        </w:numPr>
+      </w:pPr>
       <w:proofErr w:type="gramStart"/>
       <w:r>
-        <w:rPr>
-          <w:i/>
-          <w:iCs/>
-        </w:rPr>
-        <w:t>"</w:t>
-      </w:r>
-      <w:r>
-        <w:t>:</w:t>
+        <w:t>le</w:t>
       </w:r>
       <w:proofErr w:type="gramEnd"/>
       <w:r>
-        <w:t xml:space="preserve"> mot de pa</w:t>
-      </w:r>
-      <w:r>
-        <w:t>sse réel à trouver. Dans un contexte pédagogique, il est stocké en clair dans le code.</w:t>
-      </w:r>
-    </w:p>
-    <w:p>
-      <w:pPr>
-        <w:pStyle w:val="Paragraphedeliste"/>
+        <w:t xml:space="preserve"> mot de passe</w:t>
+      </w:r>
+    </w:p>
+    <w:p>
+      <w:pPr>
+        <w:numPr>
+          <w:ilvl w:val="1"/>
+          <w:numId w:val="7"/>
+        </w:numPr>
+      </w:pPr>
+      <w:proofErr w:type="gramStart"/>
+      <w:r>
+        <w:t>les</w:t>
+      </w:r>
+      <w:proofErr w:type="gramEnd"/>
+      <w:r>
+        <w:t xml:space="preserve"> tentatives</w:t>
+      </w:r>
+    </w:p>
+    <w:p>
+      <w:pPr>
+        <w:numPr>
+          <w:ilvl w:val="1"/>
+          <w:numId w:val="7"/>
+        </w:numPr>
+      </w:pPr>
+      <w:proofErr w:type="gramStart"/>
+      <w:r>
+        <w:t>le</w:t>
+      </w:r>
+      <w:proofErr w:type="gramEnd"/>
+      <w:r>
+        <w:t xml:space="preserve"> temps total</w:t>
+      </w:r>
+    </w:p>
+    <w:p>
+      <w:pPr>
+        <w:numPr>
+          <w:ilvl w:val="1"/>
+          <w:numId w:val="7"/>
+        </w:numPr>
+      </w:pPr>
+      <w:proofErr w:type="gramStart"/>
+      <w:r>
+        <w:t>une</w:t>
+      </w:r>
+      <w:proofErr w:type="gramEnd"/>
+      <w:r>
+        <w:t xml:space="preserve"> barre de progression (toutes les 50 tentatives)</w:t>
+      </w:r>
+    </w:p>
+    <w:p>
+      <w:r>
+        <w:t xml:space="preserve">Ce mode reproduit le fonctionnement d’un vrai </w:t>
+      </w:r>
+      <w:proofErr w:type="spellStart"/>
+      <w:r>
+        <w:t>pentest</w:t>
+      </w:r>
+      <w:proofErr w:type="spellEnd"/>
+      <w:r>
+        <w:t>, mais dans un environnement totalement contrôlé et sécurisé.</w:t>
+      </w:r>
+      <w:r>
+        <w:br w:type="page"/>
+      </w:r>
+    </w:p>
+    <w:p>
+      <w:pPr>
+        <w:pStyle w:val="Titre1"/>
+      </w:pPr>
+      <w:bookmarkStart w:id="3" w:name="_Toc216345934"/>
+      <w:r>
+        <w:lastRenderedPageBreak/>
+        <w:t>Conclusion</w:t>
+      </w:r>
+      <w:bookmarkEnd w:id="3"/>
+    </w:p>
+    <w:p>
+      <w:r>
+        <w:t xml:space="preserve">Le projet a permis de comprendre de manière progressive le fonctionnement d’une attaque </w:t>
+      </w:r>
+      <w:proofErr w:type="spellStart"/>
+      <w:r>
+        <w:t>bruteforce</w:t>
+      </w:r>
+      <w:proofErr w:type="spellEnd"/>
+      <w:r>
+        <w:t>, depuis une version simple entièrement locale jusqu’à un outil interagissant avec un véritable service FTP.</w:t>
+      </w:r>
+    </w:p>
+    <w:p>
+      <w:r>
+        <w:t>J’ai pu observer l’impact de différents facteurs :</w:t>
+      </w:r>
+    </w:p>
+    <w:p>
+      <w:pPr>
         <w:numPr>
           <w:ilvl w:val="0"/>
-          <w:numId w:val="1"/>
+          <w:numId w:val="8"/>
         </w:numPr>
       </w:pPr>
-      <w:r>
-        <w:rPr>
-          <w:i/>
-          <w:iCs/>
-        </w:rPr>
-        <w:t>WORDLISE_PATH = "wordlist</w:t>
-      </w:r>
-      <w:r>
-        <w:t>.</w:t>
-      </w:r>
-      <w:r>
-        <w:rPr>
-          <w:i/>
-          <w:iCs/>
-        </w:rPr>
-        <w:t>txt</w:t>
-      </w:r>
       <w:proofErr w:type="gramStart"/>
       <w:r>
-        <w:rPr>
-          <w:i/>
-          <w:iCs/>
-        </w:rPr>
-        <w:t>":</w:t>
+        <w:t>la</w:t>
       </w:r>
       <w:proofErr w:type="gramEnd"/>
       <w:r>
-        <w:t xml:space="preserve"> chemin vers le fi</w:t>
-      </w:r>
-      <w:r>
-        <w:t>chier contenant la liste des mots de passe à tester (</w:t>
+        <w:t xml:space="preserve"> taille d’une </w:t>
       </w:r>
       <w:proofErr w:type="spellStart"/>
       <w:r>
@@ -1028,1118 +1329,152 @@
       </w:r>
       <w:proofErr w:type="spellEnd"/>
       <w:r>
-        <w:t>).</w:t>
-      </w:r>
-    </w:p>
-    <w:p>
-      <w:r>
-        <w:t>Cette configuration permet de modifier facilement l'utilisateur ciblé, le mot de passe attendu ou la liste de mots de passe sans changer le reste du code.</w:t>
-      </w:r>
-    </w:p>
-    <w:p/>
-    <w:p>
-      <w:pPr>
-        <w:pStyle w:val="Sous-titre"/>
-      </w:pPr>
-      <w:r>
-        <w:t xml:space="preserve">Chargement de la </w:t>
-      </w:r>
-      <w:proofErr w:type="spellStart"/>
-      <w:r>
-        <w:t>wordlist</w:t>
-      </w:r>
-      <w:proofErr w:type="spellEnd"/>
-    </w:p>
-    <w:p>
-      <w:r>
-        <w:t xml:space="preserve">La fonction </w:t>
-      </w:r>
-      <w:proofErr w:type="spellStart"/>
-      <w:r>
-        <w:rPr>
-          <w:i/>
-          <w:iCs/>
-        </w:rPr>
-        <w:t>charger_mots_de_passe</w:t>
-      </w:r>
-      <w:proofErr w:type="spellEnd"/>
-      <w:r>
-        <w:rPr>
-          <w:i/>
-          <w:iCs/>
-        </w:rPr>
-        <w:t>(</w:t>
-      </w:r>
-      <w:proofErr w:type="spellStart"/>
-      <w:r>
-        <w:rPr>
-          <w:i/>
-          <w:iCs/>
-        </w:rPr>
-        <w:t>chemin_fichier</w:t>
-      </w:r>
-      <w:proofErr w:type="spellEnd"/>
-      <w:r>
-        <w:rPr>
-          <w:i/>
-          <w:iCs/>
-        </w:rPr>
-        <w:t xml:space="preserve">) </w:t>
-      </w:r>
-      <w:r>
-        <w:t xml:space="preserve">a pour rôle de lire le fichier de </w:t>
-      </w:r>
-      <w:proofErr w:type="spellStart"/>
-      <w:r>
-        <w:t>wordlist</w:t>
-      </w:r>
-      <w:proofErr w:type="spellEnd"/>
-      <w:r>
-        <w:t xml:space="preserve"> et de retourner une liste de mots de </w:t>
-      </w:r>
-      <w:proofErr w:type="gramStart"/>
-      <w:r>
-        <w:t>passe:</w:t>
-      </w:r>
-      <w:proofErr w:type="gramEnd"/>
-    </w:p>
-    <w:p>
-      <w:pPr>
-        <w:pStyle w:val="Paragraphedeliste"/>
+        <w:t>,</w:t>
+      </w:r>
+    </w:p>
+    <w:p>
+      <w:pPr>
         <w:numPr>
           <w:ilvl w:val="0"/>
-          <w:numId w:val="1"/>
+          <w:numId w:val="8"/>
         </w:numPr>
       </w:pPr>
-      <w:r>
-        <w:t>Le fichier est ouvert en lecture texte avec l'encodage UTF-8.</w:t>
-      </w:r>
-    </w:p>
-    <w:p>
-      <w:pPr>
-        <w:pStyle w:val="Paragraphedeliste"/>
+      <w:proofErr w:type="gramStart"/>
+      <w:r>
+        <w:t>la</w:t>
+      </w:r>
+      <w:proofErr w:type="gramEnd"/>
+      <w:r>
+        <w:t xml:space="preserve"> longueur et la complexité d’un mot de passe,</w:t>
+      </w:r>
+    </w:p>
+    <w:p>
+      <w:pPr>
         <w:numPr>
           <w:ilvl w:val="0"/>
-          <w:numId w:val="1"/>
+          <w:numId w:val="8"/>
         </w:numPr>
       </w:pPr>
-      <w:r>
-        <w:t xml:space="preserve">Chaque ligne du fichier est lue, nettoyée avec </w:t>
+      <w:proofErr w:type="gramStart"/>
+      <w:r>
+        <w:t>l’effet</w:t>
+      </w:r>
+      <w:proofErr w:type="gramEnd"/>
+      <w:r>
+        <w:t xml:space="preserve"> du </w:t>
       </w:r>
       <w:proofErr w:type="spellStart"/>
-      <w:proofErr w:type="gramStart"/>
-      <w:r>
-        <w:rPr>
-          <w:i/>
-          <w:iCs/>
-        </w:rPr>
-        <w:t>strip</w:t>
+      <w:r>
+        <w:t>hashing</w:t>
       </w:r>
       <w:proofErr w:type="spellEnd"/>
       <w:r>
-        <w:rPr>
-          <w:i/>
-          <w:iCs/>
-        </w:rPr>
-        <w:t>(</w:t>
-      </w:r>
-      <w:proofErr w:type="gramEnd"/>
-      <w:r>
-        <w:rPr>
-          <w:i/>
-          <w:iCs/>
-        </w:rPr>
-        <w:t>)</w:t>
-      </w:r>
-      <w:r>
-        <w:t xml:space="preserve"> pour enlever les espaces et les retours à la ligne. </w:t>
-      </w:r>
-    </w:p>
-    <w:p>
-      <w:pPr>
-        <w:pStyle w:val="Paragraphedeliste"/>
+        <w:t xml:space="preserve"> sur la comparaison,</w:t>
+      </w:r>
+    </w:p>
+    <w:p>
+      <w:pPr>
         <w:numPr>
           <w:ilvl w:val="0"/>
-          <w:numId w:val="1"/>
+          <w:numId w:val="8"/>
         </w:numPr>
       </w:pPr>
-      <w:r>
-        <w:t>Les lignes vides sont ignorées.</w:t>
-      </w:r>
-    </w:p>
-    <w:p>
-      <w:pPr>
-        <w:pStyle w:val="Paragraphedeliste"/>
+      <w:proofErr w:type="gramStart"/>
+      <w:r>
+        <w:t>le</w:t>
+      </w:r>
+      <w:proofErr w:type="gramEnd"/>
+      <w:r>
+        <w:t xml:space="preserve"> temps ajouté par une authentification réseau réelle.</w:t>
+      </w:r>
+    </w:p>
+    <w:p>
+      <w:r>
+        <w:t>Le projet m’a également permis d’appliquer des notions de cybersécurité (</w:t>
+      </w:r>
+      <w:proofErr w:type="spellStart"/>
+      <w:r>
+        <w:t>hashing</w:t>
+      </w:r>
+      <w:proofErr w:type="spellEnd"/>
+      <w:r>
+        <w:t>, attaques par dictionnaire, environnement isolé avec Docker) dans un cadre contrôlé.</w:t>
+      </w:r>
+    </w:p>
+    <w:p/>
+    <w:p>
+      <w:pPr>
+        <w:pStyle w:val="Titre2"/>
+      </w:pPr>
+      <w:bookmarkStart w:id="4" w:name="_Toc216345935"/>
+      <w:r>
+        <w:t>Attitude face au projet</w:t>
+      </w:r>
+      <w:bookmarkEnd w:id="4"/>
+    </w:p>
+    <w:p>
+      <w:r>
+        <w:t>J’ai réalisé le projet de manière progressive, en testant chaque version avant d’avancer vers la suivante.</w:t>
+      </w:r>
+      <w:r>
+        <w:br/>
+        <w:t>J’ai maintenu une approche responsable et sécurisée, en :</w:t>
+      </w:r>
+    </w:p>
+    <w:p>
+      <w:pPr>
         <w:numPr>
           <w:ilvl w:val="0"/>
-          <w:numId w:val="1"/>
+          <w:numId w:val="9"/>
         </w:numPr>
       </w:pPr>
-      <w:r>
-        <w:t xml:space="preserve">Les mots de passe valides sont ajoutés à une liste Python </w:t>
-      </w:r>
-      <w:r>
-        <w:rPr>
-          <w:i/>
-          <w:iCs/>
-        </w:rPr>
-        <w:t>mots</w:t>
-      </w:r>
-      <w:r>
-        <w:t>, qui est retournée à la fin.</w:t>
-      </w:r>
-    </w:p>
-    <w:p/>
-    <w:p>
-      <w:r>
-        <w:t xml:space="preserve">Cette fonction permet de séparer </w:t>
-      </w:r>
       <w:proofErr w:type="gramStart"/>
       <w:r>
-        <w:t>clairement:</w:t>
+        <w:t>effectuant</w:t>
       </w:r>
       <w:proofErr w:type="gramEnd"/>
-    </w:p>
-    <w:p>
-      <w:pPr>
-        <w:pStyle w:val="Paragraphedeliste"/>
+      <w:r>
+        <w:t xml:space="preserve"> toutes les attaques sur des services locaux,</w:t>
+      </w:r>
+    </w:p>
+    <w:p>
+      <w:pPr>
         <w:numPr>
           <w:ilvl w:val="0"/>
-          <w:numId w:val="1"/>
+          <w:numId w:val="9"/>
         </w:numPr>
       </w:pPr>
-      <w:r>
-        <w:t xml:space="preserve">Les données (fichier </w:t>
-      </w:r>
-      <w:r>
-        <w:rPr>
-          <w:i/>
-          <w:iCs/>
-        </w:rPr>
-        <w:t>wordlist.txt)</w:t>
-      </w:r>
-    </w:p>
-    <w:p>
-      <w:pPr>
-        <w:pStyle w:val="Paragraphedeliste"/>
+      <w:proofErr w:type="gramStart"/>
+      <w:r>
+        <w:t>respectant</w:t>
+      </w:r>
+      <w:proofErr w:type="gramEnd"/>
+      <w:r>
+        <w:t xml:space="preserve"> les bonnes pratiques,</w:t>
+      </w:r>
+    </w:p>
+    <w:p>
+      <w:pPr>
         <w:numPr>
           <w:ilvl w:val="0"/>
-          <w:numId w:val="1"/>
+          <w:numId w:val="9"/>
         </w:numPr>
       </w:pPr>
-      <w:r>
-        <w:t xml:space="preserve">De la logique (la boucle de </w:t>
-      </w:r>
-      <w:proofErr w:type="spellStart"/>
-      <w:r>
-        <w:t>bruteforce</w:t>
-      </w:r>
-      <w:proofErr w:type="spellEnd"/>
-      <w:r>
-        <w:t xml:space="preserve"> qui utilisera cette liste)</w:t>
+      <w:proofErr w:type="gramStart"/>
+      <w:r>
+        <w:t>documentant</w:t>
+      </w:r>
+      <w:proofErr w:type="gramEnd"/>
+      <w:r>
+        <w:t xml:space="preserve"> chaque étape dans le journal de travail.</w:t>
+      </w:r>
+    </w:p>
+    <w:p>
+      <w:r>
+        <w:t>Ce projet m’a permis de développer de nouvelles compétences en Python, en sécurité et en gestion d’un environnement de test avec Docker, tout en améliorant ma rigueur dans la planification et la documentation.</w:t>
       </w:r>
     </w:p>
     <w:p/>
-    <w:p>
-      <w:pPr>
-        <w:pStyle w:val="Sous-titre"/>
-      </w:pPr>
-      <w:r>
-        <w:t>Fonction de test</w:t>
-      </w:r>
-    </w:p>
-    <w:p>
-      <w:r>
-        <w:t xml:space="preserve">La fonction </w:t>
-      </w:r>
-      <w:proofErr w:type="spellStart"/>
-      <w:r>
-        <w:rPr>
-          <w:i/>
-          <w:iCs/>
-        </w:rPr>
-        <w:t>tester_mot_de_passe</w:t>
-      </w:r>
-      <w:proofErr w:type="spellEnd"/>
-      <w:r>
-        <w:rPr>
-          <w:i/>
-          <w:iCs/>
-        </w:rPr>
-        <w:t>(</w:t>
-      </w:r>
-      <w:proofErr w:type="spellStart"/>
-      <w:r>
-        <w:rPr>
-          <w:i/>
-          <w:iCs/>
-        </w:rPr>
-        <w:t>password_a_tester</w:t>
-      </w:r>
-      <w:proofErr w:type="spellEnd"/>
-      <w:r>
-        <w:rPr>
-          <w:i/>
-          <w:iCs/>
-        </w:rPr>
-        <w:t>)</w:t>
-      </w:r>
-      <w:r>
-        <w:t xml:space="preserve"> représente la fonction de vérification d'un mot de passe :</w:t>
-      </w:r>
-    </w:p>
-    <w:p>
-      <w:pPr>
-        <w:pStyle w:val="Paragraphedeliste"/>
-        <w:numPr>
-          <w:ilvl w:val="0"/>
-          <w:numId w:val="1"/>
-        </w:numPr>
-      </w:pPr>
-      <w:r>
-        <w:t xml:space="preserve">Elle prend en entrée un mot de passe à tester. </w:t>
-      </w:r>
-    </w:p>
-    <w:p>
-      <w:pPr>
-        <w:pStyle w:val="Paragraphedeliste"/>
-        <w:numPr>
-          <w:ilvl w:val="0"/>
-          <w:numId w:val="1"/>
-        </w:numPr>
-      </w:pPr>
-      <w:r>
-        <w:t xml:space="preserve">Elle renvoie </w:t>
-      </w:r>
-      <w:proofErr w:type="spellStart"/>
-      <w:r>
-        <w:rPr>
-          <w:i/>
-          <w:iCs/>
-        </w:rPr>
-        <w:t>True</w:t>
-      </w:r>
-      <w:proofErr w:type="spellEnd"/>
-      <w:r>
-        <w:rPr>
-          <w:i/>
-          <w:iCs/>
-        </w:rPr>
-        <w:t xml:space="preserve"> </w:t>
-      </w:r>
-      <w:r>
-        <w:t xml:space="preserve">si ce mot de passe est identique à </w:t>
-      </w:r>
-      <w:r>
-        <w:rPr>
-          <w:i/>
-          <w:iCs/>
-        </w:rPr>
-        <w:t>CORRECT_PASSWORD</w:t>
-      </w:r>
-      <w:r>
-        <w:t>.</w:t>
-      </w:r>
-    </w:p>
-    <w:p>
-      <w:pPr>
-        <w:pStyle w:val="Paragraphedeliste"/>
-        <w:numPr>
-          <w:ilvl w:val="0"/>
-          <w:numId w:val="1"/>
-        </w:numPr>
-      </w:pPr>
-      <w:r>
-        <w:t xml:space="preserve">Elle renvoie </w:t>
-      </w:r>
-      <w:r>
-        <w:rPr>
-          <w:i/>
-          <w:iCs/>
-        </w:rPr>
-        <w:t>False</w:t>
-      </w:r>
-      <w:r>
-        <w:t xml:space="preserve"> sinon.</w:t>
-      </w:r>
-    </w:p>
-    <w:p>
-      <w:r>
-        <w:t>Dans cette version pédagogique, le test est très simple :</w:t>
-      </w:r>
-    </w:p>
-    <w:p>
-      <w:r>
-        <w:t xml:space="preserve">Il s'agit d'une comparaison locale entre une valeur saisie dans la </w:t>
-      </w:r>
-      <w:proofErr w:type="spellStart"/>
-      <w:r>
-        <w:t>wordlist</w:t>
-      </w:r>
-      <w:proofErr w:type="spellEnd"/>
-      <w:r>
-        <w:t xml:space="preserve"> et une constante en mémoire.</w:t>
-      </w:r>
-    </w:p>
-    <w:p>
-      <w:r>
-        <w:t xml:space="preserve">Dans un contexte de </w:t>
-      </w:r>
-      <w:proofErr w:type="spellStart"/>
-      <w:r>
-        <w:t>pentest</w:t>
-      </w:r>
-      <w:proofErr w:type="spellEnd"/>
-      <w:r>
-        <w:t xml:space="preserve"> contrôlé, cette fonction pourrait par exemple être remplacée par :</w:t>
-      </w:r>
-    </w:p>
-    <w:p>
-      <w:pPr>
-        <w:pStyle w:val="Paragraphedeliste"/>
-        <w:numPr>
-          <w:ilvl w:val="0"/>
-          <w:numId w:val="1"/>
-        </w:numPr>
-      </w:pPr>
-      <w:r>
-        <w:t>Un essai de connexion à un service FTP</w:t>
-      </w:r>
-      <w:r>
-        <w:t xml:space="preserve">, SSH ou http local, avec retour </w:t>
-      </w:r>
-      <w:proofErr w:type="spellStart"/>
-      <w:r>
-        <w:rPr>
-          <w:i/>
-          <w:iCs/>
-        </w:rPr>
-        <w:t>True</w:t>
-      </w:r>
-      <w:proofErr w:type="spellEnd"/>
-      <w:r>
-        <w:rPr>
-          <w:i/>
-          <w:iCs/>
-        </w:rPr>
-        <w:t xml:space="preserve"> </w:t>
-      </w:r>
-      <w:r>
-        <w:t xml:space="preserve">si la connexion est acceptée et </w:t>
-      </w:r>
-      <w:r>
-        <w:rPr>
-          <w:i/>
-          <w:iCs/>
-        </w:rPr>
-        <w:t xml:space="preserve">False </w:t>
-      </w:r>
-      <w:r>
-        <w:t>si l'authentification échoue.</w:t>
-      </w:r>
-    </w:p>
-    <w:p/>
-    <w:p>
-      <w:pPr>
-        <w:pStyle w:val="Sous-titre"/>
-      </w:pPr>
-      <w:r>
-        <w:t>Fonction principale</w:t>
-      </w:r>
-    </w:p>
-    <w:p>
-      <w:r>
-        <w:t xml:space="preserve">La fonction </w:t>
-      </w:r>
-      <w:proofErr w:type="spellStart"/>
-      <w:proofErr w:type="gramStart"/>
-      <w:r>
-        <w:rPr>
-          <w:i/>
-          <w:iCs/>
-        </w:rPr>
-        <w:t>brutforce</w:t>
-      </w:r>
-      <w:proofErr w:type="spellEnd"/>
-      <w:r>
-        <w:rPr>
-          <w:i/>
-          <w:iCs/>
-        </w:rPr>
-        <w:t>(</w:t>
-      </w:r>
-      <w:proofErr w:type="gramEnd"/>
-      <w:r>
-        <w:rPr>
-          <w:i/>
-          <w:iCs/>
-        </w:rPr>
-        <w:t>)</w:t>
-      </w:r>
-      <w:r>
-        <w:t xml:space="preserve"> contient la logique principale de l'attaque par dictionnaire:</w:t>
-      </w:r>
-    </w:p>
-    <w:p>
-      <w:pPr>
-        <w:pStyle w:val="Paragraphedeliste"/>
-        <w:numPr>
-          <w:ilvl w:val="0"/>
-          <w:numId w:val="3"/>
-        </w:numPr>
-      </w:pPr>
-      <w:r>
-        <w:t>Affichage d'introduction</w:t>
-      </w:r>
-    </w:p>
-    <w:p>
-      <w:pPr>
-        <w:pStyle w:val="Paragraphedeliste"/>
-      </w:pPr>
-      <w:r>
-        <w:t>Le programme affiche quelques informations :</w:t>
-      </w:r>
-    </w:p>
-    <w:p>
-      <w:pPr>
-        <w:pStyle w:val="Paragraphedeliste"/>
-        <w:numPr>
-          <w:ilvl w:val="1"/>
-          <w:numId w:val="1"/>
-        </w:numPr>
-      </w:pPr>
-      <w:r>
-        <w:t>Titre de l'outil</w:t>
-      </w:r>
-    </w:p>
-    <w:p>
-      <w:pPr>
-        <w:pStyle w:val="Paragraphedeliste"/>
-        <w:numPr>
-          <w:ilvl w:val="1"/>
-          <w:numId w:val="1"/>
-        </w:numPr>
-      </w:pPr>
-      <w:r>
-        <w:t>Utilisateur ciblé</w:t>
-      </w:r>
-    </w:p>
-    <w:p>
-      <w:pPr>
-        <w:pStyle w:val="Paragraphedeliste"/>
-        <w:numPr>
-          <w:ilvl w:val="1"/>
-          <w:numId w:val="1"/>
-        </w:numPr>
-      </w:pPr>
-      <w:proofErr w:type="spellStart"/>
-      <w:r>
-        <w:t>Wordlist</w:t>
-      </w:r>
-      <w:proofErr w:type="spellEnd"/>
-      <w:r>
-        <w:t xml:space="preserve"> utilisée.</w:t>
-      </w:r>
-    </w:p>
-    <w:p>
-      <w:pPr>
-        <w:pStyle w:val="Paragraphedeliste"/>
-        <w:ind w:left="1440"/>
-      </w:pPr>
-    </w:p>
-    <w:p>
-      <w:pPr>
-        <w:pStyle w:val="Paragraphedeliste"/>
-        <w:numPr>
-          <w:ilvl w:val="0"/>
-          <w:numId w:val="3"/>
-        </w:numPr>
-      </w:pPr>
-      <w:r>
-        <w:t>Chargement des mots de passe</w:t>
-      </w:r>
-    </w:p>
-    <w:p>
-      <w:pPr>
-        <w:pStyle w:val="Paragraphedeliste"/>
-      </w:pPr>
-      <w:r>
-        <w:t xml:space="preserve">La </w:t>
-      </w:r>
-      <w:proofErr w:type="spellStart"/>
-      <w:r>
-        <w:t>wordlist</w:t>
-      </w:r>
-      <w:proofErr w:type="spellEnd"/>
-      <w:r>
-        <w:t xml:space="preserve"> est chargée en mémoire via </w:t>
-      </w:r>
-      <w:proofErr w:type="spellStart"/>
-      <w:r>
-        <w:rPr>
-          <w:i/>
-          <w:iCs/>
-        </w:rPr>
-        <w:t>charger_mots_de_</w:t>
-      </w:r>
-      <w:proofErr w:type="gramStart"/>
-      <w:r>
-        <w:rPr>
-          <w:i/>
-          <w:iCs/>
-        </w:rPr>
-        <w:t>passe</w:t>
-      </w:r>
-      <w:proofErr w:type="spellEnd"/>
-      <w:r>
-        <w:rPr>
-          <w:i/>
-          <w:iCs/>
-        </w:rPr>
-        <w:t>(</w:t>
-      </w:r>
-      <w:proofErr w:type="gramEnd"/>
-      <w:r>
-        <w:rPr>
-          <w:i/>
-          <w:iCs/>
-        </w:rPr>
-        <w:t>WORDLIST_PATH).</w:t>
-      </w:r>
-      <w:r>
-        <w:t xml:space="preserve"> </w:t>
-      </w:r>
-    </w:p>
-    <w:p>
-      <w:pPr>
-        <w:pStyle w:val="Paragraphedeliste"/>
-      </w:pPr>
-      <w:r>
-        <w:t>Le programme affiche également le nombre total de mots de passe que contient la liste.</w:t>
-      </w:r>
-    </w:p>
-    <w:p>
-      <w:pPr>
-        <w:pStyle w:val="Paragraphedeliste"/>
-      </w:pPr>
-    </w:p>
-    <w:p>
-      <w:pPr>
-        <w:pStyle w:val="Paragraphedeliste"/>
-        <w:numPr>
-          <w:ilvl w:val="0"/>
-          <w:numId w:val="3"/>
-        </w:numPr>
-      </w:pPr>
-      <w:r>
-        <w:t>Initialisation des compteurs et du chronomètre</w:t>
-      </w:r>
-    </w:p>
-    <w:p>
-      <w:pPr>
-        <w:pStyle w:val="Paragraphedeliste"/>
-        <w:numPr>
-          <w:ilvl w:val="1"/>
-          <w:numId w:val="1"/>
-        </w:numPr>
-      </w:pPr>
-      <w:r>
-        <w:rPr>
-          <w:i/>
-          <w:iCs/>
-        </w:rPr>
-        <w:lastRenderedPageBreak/>
-        <w:t>Tentative = 0 :</w:t>
-      </w:r>
-      <w:r>
-        <w:t xml:space="preserve"> compteur de tentatives.</w:t>
-      </w:r>
-    </w:p>
-    <w:p>
-      <w:pPr>
-        <w:pStyle w:val="Paragraphedeliste"/>
-        <w:numPr>
-          <w:ilvl w:val="1"/>
-          <w:numId w:val="1"/>
-        </w:numPr>
-      </w:pPr>
-      <w:r>
-        <w:rPr>
-          <w:i/>
-          <w:iCs/>
-        </w:rPr>
-        <w:t xml:space="preserve">Start = </w:t>
-      </w:r>
-      <w:proofErr w:type="spellStart"/>
-      <w:proofErr w:type="gramStart"/>
-      <w:r>
-        <w:rPr>
-          <w:i/>
-          <w:iCs/>
-        </w:rPr>
-        <w:t>time.</w:t>
-      </w:r>
-      <w:r>
-        <w:t>time</w:t>
-      </w:r>
-      <w:proofErr w:type="spellEnd"/>
-      <w:proofErr w:type="gramEnd"/>
-      <w:r>
-        <w:t>() :</w:t>
-      </w:r>
-      <w:r>
-        <w:rPr>
-          <w:i/>
-          <w:iCs/>
-        </w:rPr>
-        <w:t xml:space="preserve"> </w:t>
-      </w:r>
-      <w:r>
-        <w:t>enregistre l'heur</w:t>
-      </w:r>
-      <w:r>
-        <w:t>e de début pour mesurer la durée totale de l'opération.</w:t>
-      </w:r>
-    </w:p>
-    <w:p>
-      <w:pPr>
-        <w:pStyle w:val="Paragraphedeliste"/>
-        <w:ind w:left="1440"/>
-      </w:pPr>
-    </w:p>
-    <w:p>
-      <w:pPr>
-        <w:pStyle w:val="Paragraphedeliste"/>
-        <w:numPr>
-          <w:ilvl w:val="0"/>
-          <w:numId w:val="3"/>
-        </w:numPr>
-      </w:pPr>
-      <w:r>
-        <w:t xml:space="preserve">Boucle de </w:t>
-      </w:r>
-      <w:proofErr w:type="spellStart"/>
-      <w:r>
-        <w:t>bruteforce</w:t>
-      </w:r>
-      <w:proofErr w:type="spellEnd"/>
-    </w:p>
-    <w:p>
-      <w:pPr>
-        <w:pStyle w:val="Paragraphedeliste"/>
-      </w:pPr>
-      <w:r>
-        <w:t xml:space="preserve">Le programme parcourt chaque mot de passe de la </w:t>
-      </w:r>
-      <w:proofErr w:type="gramStart"/>
-      <w:r>
-        <w:t>liste:</w:t>
-      </w:r>
-      <w:proofErr w:type="gramEnd"/>
-    </w:p>
-    <w:p>
-      <w:pPr>
-        <w:pStyle w:val="Paragraphedeliste"/>
-        <w:numPr>
-          <w:ilvl w:val="1"/>
-          <w:numId w:val="1"/>
-        </w:numPr>
-      </w:pPr>
-      <w:r>
-        <w:t xml:space="preserve">A chaque </w:t>
-      </w:r>
-      <w:proofErr w:type="gramStart"/>
-      <w:r>
-        <w:t>itération:</w:t>
-      </w:r>
-      <w:proofErr w:type="gramEnd"/>
-    </w:p>
-    <w:p>
-      <w:pPr>
-        <w:pStyle w:val="Paragraphedeliste"/>
-        <w:numPr>
-          <w:ilvl w:val="2"/>
-          <w:numId w:val="1"/>
-        </w:numPr>
-      </w:pPr>
-      <w:r>
-        <w:t xml:space="preserve">Le compteur </w:t>
-      </w:r>
-      <w:r>
-        <w:rPr>
-          <w:i/>
-          <w:iCs/>
-        </w:rPr>
-        <w:t>tentative</w:t>
-      </w:r>
-      <w:r>
-        <w:t xml:space="preserve"> est incrémenté,</w:t>
-      </w:r>
-    </w:p>
-    <w:p>
-      <w:pPr>
-        <w:pStyle w:val="Paragraphedeliste"/>
-        <w:numPr>
-          <w:ilvl w:val="2"/>
-          <w:numId w:val="1"/>
-        </w:numPr>
-      </w:pPr>
-      <w:r>
-        <w:t xml:space="preserve">Le mot de passe est transmis à la fonction </w:t>
-      </w:r>
-      <w:proofErr w:type="spellStart"/>
-      <w:r>
-        <w:rPr>
-          <w:i/>
-          <w:iCs/>
-        </w:rPr>
-        <w:t>tester_mot_de_</w:t>
-      </w:r>
-      <w:proofErr w:type="gramStart"/>
-      <w:r>
-        <w:rPr>
-          <w:i/>
-          <w:iCs/>
-        </w:rPr>
-        <w:t>passe</w:t>
-      </w:r>
-      <w:proofErr w:type="spellEnd"/>
-      <w:r>
-        <w:rPr>
-          <w:i/>
-          <w:iCs/>
-        </w:rPr>
-        <w:t>(</w:t>
-      </w:r>
-      <w:proofErr w:type="gramEnd"/>
-      <w:r>
-        <w:rPr>
-          <w:i/>
-          <w:iCs/>
-        </w:rPr>
-        <w:t>).</w:t>
-      </w:r>
-    </w:p>
-    <w:p>
-      <w:pPr>
-        <w:pStyle w:val="Paragraphedeliste"/>
-        <w:numPr>
-          <w:ilvl w:val="1"/>
-          <w:numId w:val="1"/>
-        </w:numPr>
-      </w:pPr>
-      <w:r>
-        <w:t xml:space="preserve">Si </w:t>
-      </w:r>
-      <w:proofErr w:type="spellStart"/>
-      <w:r>
-        <w:rPr>
-          <w:i/>
-          <w:iCs/>
-        </w:rPr>
-        <w:t>tester_mot_de_passe</w:t>
-      </w:r>
-      <w:proofErr w:type="spellEnd"/>
-      <w:r>
-        <w:rPr>
-          <w:i/>
-          <w:iCs/>
-        </w:rPr>
-        <w:t>(mot)</w:t>
-      </w:r>
-      <w:r>
-        <w:t xml:space="preserve"> renvoie </w:t>
-      </w:r>
-      <w:proofErr w:type="spellStart"/>
-      <w:proofErr w:type="gramStart"/>
-      <w:r>
-        <w:rPr>
-          <w:i/>
-          <w:iCs/>
-        </w:rPr>
-        <w:t>True</w:t>
-      </w:r>
-      <w:proofErr w:type="spellEnd"/>
-      <w:r>
-        <w:t>:</w:t>
-      </w:r>
-      <w:proofErr w:type="gramEnd"/>
-    </w:p>
-    <w:p>
-      <w:pPr>
-        <w:pStyle w:val="Paragraphedeliste"/>
-        <w:numPr>
-          <w:ilvl w:val="2"/>
-          <w:numId w:val="1"/>
-        </w:numPr>
-      </w:pPr>
-      <w:r>
-        <w:t xml:space="preserve">La fin du chronomètre est enregistrée avec </w:t>
-      </w:r>
-      <w:r>
-        <w:rPr>
-          <w:i/>
-          <w:iCs/>
-        </w:rPr>
-        <w:t xml:space="preserve">end = </w:t>
-      </w:r>
-      <w:proofErr w:type="spellStart"/>
-      <w:proofErr w:type="gramStart"/>
-      <w:r>
-        <w:rPr>
-          <w:i/>
-          <w:iCs/>
-        </w:rPr>
-        <w:t>time.time</w:t>
-      </w:r>
-      <w:proofErr w:type="spellEnd"/>
-      <w:proofErr w:type="gramEnd"/>
-      <w:r>
-        <w:rPr>
-          <w:i/>
-          <w:iCs/>
-        </w:rPr>
-        <w:t>()</w:t>
-      </w:r>
-      <w:r>
-        <w:t>,</w:t>
-      </w:r>
-    </w:p>
-    <w:p>
-      <w:pPr>
-        <w:pStyle w:val="Paragraphedeliste"/>
-        <w:numPr>
-          <w:ilvl w:val="2"/>
-          <w:numId w:val="1"/>
-        </w:numPr>
-      </w:pPr>
-      <w:r>
-        <w:t>La durée totale est calculée (</w:t>
-      </w:r>
-      <w:proofErr w:type="spellStart"/>
-      <w:r>
-        <w:rPr>
-          <w:i/>
-          <w:iCs/>
-        </w:rPr>
-        <w:t>duree</w:t>
-      </w:r>
-      <w:proofErr w:type="spellEnd"/>
-      <w:r>
-        <w:rPr>
-          <w:i/>
-          <w:iCs/>
-        </w:rPr>
-        <w:t xml:space="preserve"> = end -start</w:t>
-      </w:r>
-      <w:r>
-        <w:t>),</w:t>
-      </w:r>
-    </w:p>
-    <w:p>
-      <w:pPr>
-        <w:pStyle w:val="Paragraphedeliste"/>
-        <w:numPr>
-          <w:ilvl w:val="2"/>
-          <w:numId w:val="1"/>
-        </w:numPr>
-      </w:pPr>
-      <w:r>
-        <w:t>Le programme affiche :</w:t>
-      </w:r>
-    </w:p>
-    <w:p>
-      <w:pPr>
-        <w:pStyle w:val="Paragraphedeliste"/>
-        <w:numPr>
-          <w:ilvl w:val="3"/>
-          <w:numId w:val="1"/>
-        </w:numPr>
-      </w:pPr>
-      <w:r>
-        <w:t>Le mot de passe trouvé</w:t>
-      </w:r>
-    </w:p>
-    <w:p>
-      <w:pPr>
-        <w:pStyle w:val="Paragraphedeliste"/>
-        <w:numPr>
-          <w:ilvl w:val="3"/>
-          <w:numId w:val="1"/>
-        </w:numPr>
-      </w:pPr>
-      <w:r>
-        <w:t>Le nombre de tentatives,</w:t>
-      </w:r>
-    </w:p>
-    <w:p>
-      <w:pPr>
-        <w:pStyle w:val="Paragraphedeliste"/>
-        <w:numPr>
-          <w:ilvl w:val="3"/>
-          <w:numId w:val="1"/>
-        </w:numPr>
-      </w:pPr>
-      <w:r>
-        <w:t>Le temps écoulé,</w:t>
-      </w:r>
-    </w:p>
-    <w:p>
-      <w:pPr>
-        <w:pStyle w:val="Paragraphedeliste"/>
-        <w:numPr>
-          <w:ilvl w:val="2"/>
-          <w:numId w:val="1"/>
-        </w:numPr>
-      </w:pPr>
-      <w:r>
-        <w:t xml:space="preserve">Puis la fonction </w:t>
-      </w:r>
-      <w:proofErr w:type="spellStart"/>
-      <w:proofErr w:type="gramStart"/>
-      <w:r>
-        <w:rPr>
-          <w:i/>
-          <w:iCs/>
-        </w:rPr>
-        <w:t>bruteforce</w:t>
-      </w:r>
-      <w:proofErr w:type="spellEnd"/>
-      <w:r>
-        <w:rPr>
-          <w:i/>
-          <w:iCs/>
-        </w:rPr>
-        <w:t>(</w:t>
-      </w:r>
-      <w:proofErr w:type="gramEnd"/>
-      <w:r>
-        <w:rPr>
-          <w:i/>
-          <w:iCs/>
-        </w:rPr>
-        <w:t xml:space="preserve">) </w:t>
-      </w:r>
-      <w:r>
-        <w:t xml:space="preserve">se termine grâce au </w:t>
-      </w:r>
-      <w:r>
-        <w:rPr>
-          <w:i/>
-          <w:iCs/>
-        </w:rPr>
-        <w:t>return.</w:t>
-      </w:r>
-    </w:p>
-    <w:p>
-      <w:pPr>
-        <w:ind w:left="1800"/>
-      </w:pPr>
-    </w:p>
-    <w:p>
-      <w:pPr>
-        <w:pStyle w:val="Paragraphedeliste"/>
-        <w:numPr>
-          <w:ilvl w:val="0"/>
-          <w:numId w:val="3"/>
-        </w:numPr>
-      </w:pPr>
-      <w:r>
-        <w:t>Cas où aucun mot de passe ne correspond</w:t>
-      </w:r>
-    </w:p>
-    <w:p>
-      <w:pPr>
-        <w:pStyle w:val="Paragraphedeliste"/>
-      </w:pPr>
-    </w:p>
-    <w:p>
-      <w:pPr>
-        <w:pStyle w:val="Paragraphedeliste"/>
-      </w:pPr>
-      <w:r>
-        <w:t>Si la boucle se termine sans trouver de mot de passe :</w:t>
-      </w:r>
-    </w:p>
-    <w:p>
-      <w:pPr>
-        <w:pStyle w:val="Paragraphedeliste"/>
-        <w:numPr>
-          <w:ilvl w:val="1"/>
-          <w:numId w:val="1"/>
-        </w:numPr>
-      </w:pPr>
-      <w:r>
-        <w:t>Le chronomètre est arrêté,</w:t>
-      </w:r>
-    </w:p>
-    <w:p>
-      <w:pPr>
-        <w:pStyle w:val="Paragraphedeliste"/>
-        <w:numPr>
-          <w:ilvl w:val="1"/>
-          <w:numId w:val="1"/>
-        </w:numPr>
-      </w:pPr>
-      <w:r>
-        <w:t xml:space="preserve">Le programme affiche un message indiquant qu'aucun mot de passe de la </w:t>
-      </w:r>
-      <w:proofErr w:type="spellStart"/>
-      <w:r>
-        <w:t>worldlist</w:t>
-      </w:r>
-      <w:proofErr w:type="spellEnd"/>
-      <w:r>
-        <w:t xml:space="preserve"> ne correspond,</w:t>
-      </w:r>
-    </w:p>
-    <w:p>
-      <w:pPr>
-        <w:pStyle w:val="Paragraphedeliste"/>
-        <w:numPr>
-          <w:ilvl w:val="1"/>
-          <w:numId w:val="1"/>
-        </w:numPr>
-      </w:pPr>
-      <w:r>
-        <w:t>Le nombre total de tentatives et le temps total sont également affichés.</w:t>
-      </w:r>
-    </w:p>
-    <w:p/>
-    <w:p>
-      <w:pPr>
-        <w:rPr>
-          <w:rFonts w:asciiTheme="majorHAnsi" w:eastAsiaTheme="majorEastAsia" w:hAnsiTheme="majorHAnsi" w:cstheme="majorBidi"/>
-          <w:color w:val="0F4761" w:themeColor="accent1" w:themeShade="BF"/>
-          <w:sz w:val="40"/>
-          <w:szCs w:val="40"/>
-        </w:rPr>
-      </w:pPr>
-      <w:r>
-        <w:br w:type="page"/>
-      </w:r>
-    </w:p>
-    <w:p>
-      <w:pPr>
-        <w:pStyle w:val="Titre1"/>
-      </w:pPr>
-      <w:bookmarkStart w:id="4" w:name="_Toc215735469"/>
-      <w:r>
-        <w:lastRenderedPageBreak/>
-        <w:t>Conclusion</w:t>
-      </w:r>
-      <w:bookmarkEnd w:id="4"/>
-    </w:p>
-    <w:p>
-      <w:pPr>
-        <w:pStyle w:val="Titre2"/>
-      </w:pPr>
-      <w:bookmarkStart w:id="5" w:name="_Toc215735470"/>
-      <w:r>
-        <w:t>Attitude face au projet</w:t>
-      </w:r>
-      <w:bookmarkEnd w:id="5"/>
-    </w:p>
     <w:sectPr>
       <w:headerReference w:type="default" r:id="rId10"/>
       <w:footerReference w:type="default" r:id="rId11"/>
@@ -2347,7 +1682,7 @@
             <w:rPr>
               <w:noProof/>
             </w:rPr>
-            <w:t>27.11.2025</w:t>
+            <w:t>4.12.2025</w:t>
           </w:r>
           <w:r>
             <w:fldChar w:fldCharType="end"/>
@@ -2597,6 +1932,123 @@
     </w:lvl>
   </w:abstractNum>
   <w:abstractNum w:abstractNumId="1" w15:restartNumberingAfterBreak="0">
+    <w:nsid w:val="038B1B92"/>
+    <w:multiLevelType w:val="multilevel"/>
+    <w:tmpl w:val="E9D646EA"/>
+    <w:lvl w:ilvl="0">
+      <w:start w:val="1"/>
+      <w:numFmt w:val="decimal"/>
+      <w:lvlText w:val="%1."/>
+      <w:lvlJc w:val="left"/>
+      <w:pPr>
+        <w:tabs>
+          <w:tab w:val="num" w:pos="720"/>
+        </w:tabs>
+        <w:ind w:left="720" w:hanging="360"/>
+      </w:pPr>
+    </w:lvl>
+    <w:lvl w:ilvl="1">
+      <w:start w:val="1"/>
+      <w:numFmt w:val="bullet"/>
+      <w:lvlText w:val="o"/>
+      <w:lvlJc w:val="left"/>
+      <w:pPr>
+        <w:tabs>
+          <w:tab w:val="num" w:pos="1440"/>
+        </w:tabs>
+        <w:ind w:left="1440" w:hanging="360"/>
+      </w:pPr>
+      <w:rPr>
+        <w:rFonts w:ascii="Courier New" w:hAnsi="Courier New" w:hint="default"/>
+        <w:sz w:val="20"/>
+      </w:rPr>
+    </w:lvl>
+    <w:lvl w:ilvl="2" w:tentative="1">
+      <w:start w:val="1"/>
+      <w:numFmt w:val="decimal"/>
+      <w:lvlText w:val="%3."/>
+      <w:lvlJc w:val="left"/>
+      <w:pPr>
+        <w:tabs>
+          <w:tab w:val="num" w:pos="2160"/>
+        </w:tabs>
+        <w:ind w:left="2160" w:hanging="360"/>
+      </w:pPr>
+    </w:lvl>
+    <w:lvl w:ilvl="3" w:tentative="1">
+      <w:start w:val="1"/>
+      <w:numFmt w:val="decimal"/>
+      <w:lvlText w:val="%4."/>
+      <w:lvlJc w:val="left"/>
+      <w:pPr>
+        <w:tabs>
+          <w:tab w:val="num" w:pos="2880"/>
+        </w:tabs>
+        <w:ind w:left="2880" w:hanging="360"/>
+      </w:pPr>
+    </w:lvl>
+    <w:lvl w:ilvl="4" w:tentative="1">
+      <w:start w:val="1"/>
+      <w:numFmt w:val="decimal"/>
+      <w:lvlText w:val="%5."/>
+      <w:lvlJc w:val="left"/>
+      <w:pPr>
+        <w:tabs>
+          <w:tab w:val="num" w:pos="3600"/>
+        </w:tabs>
+        <w:ind w:left="3600" w:hanging="360"/>
+      </w:pPr>
+    </w:lvl>
+    <w:lvl w:ilvl="5" w:tentative="1">
+      <w:start w:val="1"/>
+      <w:numFmt w:val="decimal"/>
+      <w:lvlText w:val="%6."/>
+      <w:lvlJc w:val="left"/>
+      <w:pPr>
+        <w:tabs>
+          <w:tab w:val="num" w:pos="4320"/>
+        </w:tabs>
+        <w:ind w:left="4320" w:hanging="360"/>
+      </w:pPr>
+    </w:lvl>
+    <w:lvl w:ilvl="6" w:tentative="1">
+      <w:start w:val="1"/>
+      <w:numFmt w:val="decimal"/>
+      <w:lvlText w:val="%7."/>
+      <w:lvlJc w:val="left"/>
+      <w:pPr>
+        <w:tabs>
+          <w:tab w:val="num" w:pos="5040"/>
+        </w:tabs>
+        <w:ind w:left="5040" w:hanging="360"/>
+      </w:pPr>
+    </w:lvl>
+    <w:lvl w:ilvl="7" w:tentative="1">
+      <w:start w:val="1"/>
+      <w:numFmt w:val="decimal"/>
+      <w:lvlText w:val="%8."/>
+      <w:lvlJc w:val="left"/>
+      <w:pPr>
+        <w:tabs>
+          <w:tab w:val="num" w:pos="5760"/>
+        </w:tabs>
+        <w:ind w:left="5760" w:hanging="360"/>
+      </w:pPr>
+    </w:lvl>
+    <w:lvl w:ilvl="8" w:tentative="1">
+      <w:start w:val="1"/>
+      <w:numFmt w:val="decimal"/>
+      <w:lvlText w:val="%9."/>
+      <w:lvlJc w:val="left"/>
+      <w:pPr>
+        <w:tabs>
+          <w:tab w:val="num" w:pos="6480"/>
+        </w:tabs>
+        <w:ind w:left="6480" w:hanging="360"/>
+      </w:pPr>
+    </w:lvl>
+  </w:abstractNum>
+  <w:abstractNum w:abstractNumId="2" w15:restartNumberingAfterBreak="0">
     <w:nsid w:val="20922CB3"/>
     <w:multiLevelType w:val="hybridMultilevel"/>
     <w:tmpl w:val="68B427FE"/>
@@ -2708,7 +2160,752 @@
       </w:rPr>
     </w:lvl>
   </w:abstractNum>
-  <w:abstractNum w:abstractNumId="2" w15:restartNumberingAfterBreak="0">
+  <w:abstractNum w:abstractNumId="3" w15:restartNumberingAfterBreak="0">
+    <w:nsid w:val="2A51227E"/>
+    <w:multiLevelType w:val="multilevel"/>
+    <w:tmpl w:val="DF66EDAA"/>
+    <w:lvl w:ilvl="0">
+      <w:start w:val="1"/>
+      <w:numFmt w:val="bullet"/>
+      <w:lvlText w:val=""/>
+      <w:lvlJc w:val="left"/>
+      <w:pPr>
+        <w:tabs>
+          <w:tab w:val="num" w:pos="720"/>
+        </w:tabs>
+        <w:ind w:left="720" w:hanging="360"/>
+      </w:pPr>
+      <w:rPr>
+        <w:rFonts w:ascii="Symbol" w:hAnsi="Symbol" w:hint="default"/>
+        <w:sz w:val="20"/>
+      </w:rPr>
+    </w:lvl>
+    <w:lvl w:ilvl="1" w:tentative="1">
+      <w:start w:val="1"/>
+      <w:numFmt w:val="bullet"/>
+      <w:lvlText w:val="o"/>
+      <w:lvlJc w:val="left"/>
+      <w:pPr>
+        <w:tabs>
+          <w:tab w:val="num" w:pos="1440"/>
+        </w:tabs>
+        <w:ind w:left="1440" w:hanging="360"/>
+      </w:pPr>
+      <w:rPr>
+        <w:rFonts w:ascii="Courier New" w:hAnsi="Courier New" w:hint="default"/>
+        <w:sz w:val="20"/>
+      </w:rPr>
+    </w:lvl>
+    <w:lvl w:ilvl="2" w:tentative="1">
+      <w:start w:val="1"/>
+      <w:numFmt w:val="bullet"/>
+      <w:lvlText w:val=""/>
+      <w:lvlJc w:val="left"/>
+      <w:pPr>
+        <w:tabs>
+          <w:tab w:val="num" w:pos="2160"/>
+        </w:tabs>
+        <w:ind w:left="2160" w:hanging="360"/>
+      </w:pPr>
+      <w:rPr>
+        <w:rFonts w:ascii="Wingdings" w:hAnsi="Wingdings" w:hint="default"/>
+        <w:sz w:val="20"/>
+      </w:rPr>
+    </w:lvl>
+    <w:lvl w:ilvl="3" w:tentative="1">
+      <w:start w:val="1"/>
+      <w:numFmt w:val="bullet"/>
+      <w:lvlText w:val=""/>
+      <w:lvlJc w:val="left"/>
+      <w:pPr>
+        <w:tabs>
+          <w:tab w:val="num" w:pos="2880"/>
+        </w:tabs>
+        <w:ind w:left="2880" w:hanging="360"/>
+      </w:pPr>
+      <w:rPr>
+        <w:rFonts w:ascii="Wingdings" w:hAnsi="Wingdings" w:hint="default"/>
+        <w:sz w:val="20"/>
+      </w:rPr>
+    </w:lvl>
+    <w:lvl w:ilvl="4" w:tentative="1">
+      <w:start w:val="1"/>
+      <w:numFmt w:val="bullet"/>
+      <w:lvlText w:val=""/>
+      <w:lvlJc w:val="left"/>
+      <w:pPr>
+        <w:tabs>
+          <w:tab w:val="num" w:pos="3600"/>
+        </w:tabs>
+        <w:ind w:left="3600" w:hanging="360"/>
+      </w:pPr>
+      <w:rPr>
+        <w:rFonts w:ascii="Wingdings" w:hAnsi="Wingdings" w:hint="default"/>
+        <w:sz w:val="20"/>
+      </w:rPr>
+    </w:lvl>
+    <w:lvl w:ilvl="5" w:tentative="1">
+      <w:start w:val="1"/>
+      <w:numFmt w:val="bullet"/>
+      <w:lvlText w:val=""/>
+      <w:lvlJc w:val="left"/>
+      <w:pPr>
+        <w:tabs>
+          <w:tab w:val="num" w:pos="4320"/>
+        </w:tabs>
+        <w:ind w:left="4320" w:hanging="360"/>
+      </w:pPr>
+      <w:rPr>
+        <w:rFonts w:ascii="Wingdings" w:hAnsi="Wingdings" w:hint="default"/>
+        <w:sz w:val="20"/>
+      </w:rPr>
+    </w:lvl>
+    <w:lvl w:ilvl="6" w:tentative="1">
+      <w:start w:val="1"/>
+      <w:numFmt w:val="bullet"/>
+      <w:lvlText w:val=""/>
+      <w:lvlJc w:val="left"/>
+      <w:pPr>
+        <w:tabs>
+          <w:tab w:val="num" w:pos="5040"/>
+        </w:tabs>
+        <w:ind w:left="5040" w:hanging="360"/>
+      </w:pPr>
+      <w:rPr>
+        <w:rFonts w:ascii="Wingdings" w:hAnsi="Wingdings" w:hint="default"/>
+        <w:sz w:val="20"/>
+      </w:rPr>
+    </w:lvl>
+    <w:lvl w:ilvl="7" w:tentative="1">
+      <w:start w:val="1"/>
+      <w:numFmt w:val="bullet"/>
+      <w:lvlText w:val=""/>
+      <w:lvlJc w:val="left"/>
+      <w:pPr>
+        <w:tabs>
+          <w:tab w:val="num" w:pos="5760"/>
+        </w:tabs>
+        <w:ind w:left="5760" w:hanging="360"/>
+      </w:pPr>
+      <w:rPr>
+        <w:rFonts w:ascii="Wingdings" w:hAnsi="Wingdings" w:hint="default"/>
+        <w:sz w:val="20"/>
+      </w:rPr>
+    </w:lvl>
+    <w:lvl w:ilvl="8" w:tentative="1">
+      <w:start w:val="1"/>
+      <w:numFmt w:val="bullet"/>
+      <w:lvlText w:val=""/>
+      <w:lvlJc w:val="left"/>
+      <w:pPr>
+        <w:tabs>
+          <w:tab w:val="num" w:pos="6480"/>
+        </w:tabs>
+        <w:ind w:left="6480" w:hanging="360"/>
+      </w:pPr>
+      <w:rPr>
+        <w:rFonts w:ascii="Wingdings" w:hAnsi="Wingdings" w:hint="default"/>
+        <w:sz w:val="20"/>
+      </w:rPr>
+    </w:lvl>
+  </w:abstractNum>
+  <w:abstractNum w:abstractNumId="4" w15:restartNumberingAfterBreak="0">
+    <w:nsid w:val="3E905338"/>
+    <w:multiLevelType w:val="multilevel"/>
+    <w:tmpl w:val="862498FE"/>
+    <w:lvl w:ilvl="0">
+      <w:start w:val="1"/>
+      <w:numFmt w:val="bullet"/>
+      <w:lvlText w:val=""/>
+      <w:lvlJc w:val="left"/>
+      <w:pPr>
+        <w:tabs>
+          <w:tab w:val="num" w:pos="720"/>
+        </w:tabs>
+        <w:ind w:left="720" w:hanging="360"/>
+      </w:pPr>
+      <w:rPr>
+        <w:rFonts w:ascii="Symbol" w:hAnsi="Symbol" w:hint="default"/>
+        <w:sz w:val="20"/>
+      </w:rPr>
+    </w:lvl>
+    <w:lvl w:ilvl="1" w:tentative="1">
+      <w:start w:val="1"/>
+      <w:numFmt w:val="bullet"/>
+      <w:lvlText w:val="o"/>
+      <w:lvlJc w:val="left"/>
+      <w:pPr>
+        <w:tabs>
+          <w:tab w:val="num" w:pos="1440"/>
+        </w:tabs>
+        <w:ind w:left="1440" w:hanging="360"/>
+      </w:pPr>
+      <w:rPr>
+        <w:rFonts w:ascii="Courier New" w:hAnsi="Courier New" w:hint="default"/>
+        <w:sz w:val="20"/>
+      </w:rPr>
+    </w:lvl>
+    <w:lvl w:ilvl="2" w:tentative="1">
+      <w:start w:val="1"/>
+      <w:numFmt w:val="bullet"/>
+      <w:lvlText w:val=""/>
+      <w:lvlJc w:val="left"/>
+      <w:pPr>
+        <w:tabs>
+          <w:tab w:val="num" w:pos="2160"/>
+        </w:tabs>
+        <w:ind w:left="2160" w:hanging="360"/>
+      </w:pPr>
+      <w:rPr>
+        <w:rFonts w:ascii="Wingdings" w:hAnsi="Wingdings" w:hint="default"/>
+        <w:sz w:val="20"/>
+      </w:rPr>
+    </w:lvl>
+    <w:lvl w:ilvl="3" w:tentative="1">
+      <w:start w:val="1"/>
+      <w:numFmt w:val="bullet"/>
+      <w:lvlText w:val=""/>
+      <w:lvlJc w:val="left"/>
+      <w:pPr>
+        <w:tabs>
+          <w:tab w:val="num" w:pos="2880"/>
+        </w:tabs>
+        <w:ind w:left="2880" w:hanging="360"/>
+      </w:pPr>
+      <w:rPr>
+        <w:rFonts w:ascii="Wingdings" w:hAnsi="Wingdings" w:hint="default"/>
+        <w:sz w:val="20"/>
+      </w:rPr>
+    </w:lvl>
+    <w:lvl w:ilvl="4" w:tentative="1">
+      <w:start w:val="1"/>
+      <w:numFmt w:val="bullet"/>
+      <w:lvlText w:val=""/>
+      <w:lvlJc w:val="left"/>
+      <w:pPr>
+        <w:tabs>
+          <w:tab w:val="num" w:pos="3600"/>
+        </w:tabs>
+        <w:ind w:left="3600" w:hanging="360"/>
+      </w:pPr>
+      <w:rPr>
+        <w:rFonts w:ascii="Wingdings" w:hAnsi="Wingdings" w:hint="default"/>
+        <w:sz w:val="20"/>
+      </w:rPr>
+    </w:lvl>
+    <w:lvl w:ilvl="5" w:tentative="1">
+      <w:start w:val="1"/>
+      <w:numFmt w:val="bullet"/>
+      <w:lvlText w:val=""/>
+      <w:lvlJc w:val="left"/>
+      <w:pPr>
+        <w:tabs>
+          <w:tab w:val="num" w:pos="4320"/>
+        </w:tabs>
+        <w:ind w:left="4320" w:hanging="360"/>
+      </w:pPr>
+      <w:rPr>
+        <w:rFonts w:ascii="Wingdings" w:hAnsi="Wingdings" w:hint="default"/>
+        <w:sz w:val="20"/>
+      </w:rPr>
+    </w:lvl>
+    <w:lvl w:ilvl="6" w:tentative="1">
+      <w:start w:val="1"/>
+      <w:numFmt w:val="bullet"/>
+      <w:lvlText w:val=""/>
+      <w:lvlJc w:val="left"/>
+      <w:pPr>
+        <w:tabs>
+          <w:tab w:val="num" w:pos="5040"/>
+        </w:tabs>
+        <w:ind w:left="5040" w:hanging="360"/>
+      </w:pPr>
+      <w:rPr>
+        <w:rFonts w:ascii="Wingdings" w:hAnsi="Wingdings" w:hint="default"/>
+        <w:sz w:val="20"/>
+      </w:rPr>
+    </w:lvl>
+    <w:lvl w:ilvl="7" w:tentative="1">
+      <w:start w:val="1"/>
+      <w:numFmt w:val="bullet"/>
+      <w:lvlText w:val=""/>
+      <w:lvlJc w:val="left"/>
+      <w:pPr>
+        <w:tabs>
+          <w:tab w:val="num" w:pos="5760"/>
+        </w:tabs>
+        <w:ind w:left="5760" w:hanging="360"/>
+      </w:pPr>
+      <w:rPr>
+        <w:rFonts w:ascii="Wingdings" w:hAnsi="Wingdings" w:hint="default"/>
+        <w:sz w:val="20"/>
+      </w:rPr>
+    </w:lvl>
+    <w:lvl w:ilvl="8" w:tentative="1">
+      <w:start w:val="1"/>
+      <w:numFmt w:val="bullet"/>
+      <w:lvlText w:val=""/>
+      <w:lvlJc w:val="left"/>
+      <w:pPr>
+        <w:tabs>
+          <w:tab w:val="num" w:pos="6480"/>
+        </w:tabs>
+        <w:ind w:left="6480" w:hanging="360"/>
+      </w:pPr>
+      <w:rPr>
+        <w:rFonts w:ascii="Wingdings" w:hAnsi="Wingdings" w:hint="default"/>
+        <w:sz w:val="20"/>
+      </w:rPr>
+    </w:lvl>
+  </w:abstractNum>
+  <w:abstractNum w:abstractNumId="5" w15:restartNumberingAfterBreak="0">
+    <w:nsid w:val="4B793670"/>
+    <w:multiLevelType w:val="multilevel"/>
+    <w:tmpl w:val="6434BE64"/>
+    <w:lvl w:ilvl="0">
+      <w:start w:val="1"/>
+      <w:numFmt w:val="bullet"/>
+      <w:lvlText w:val=""/>
+      <w:lvlJc w:val="left"/>
+      <w:pPr>
+        <w:tabs>
+          <w:tab w:val="num" w:pos="720"/>
+        </w:tabs>
+        <w:ind w:left="720" w:hanging="360"/>
+      </w:pPr>
+      <w:rPr>
+        <w:rFonts w:ascii="Symbol" w:hAnsi="Symbol" w:hint="default"/>
+        <w:sz w:val="20"/>
+      </w:rPr>
+    </w:lvl>
+    <w:lvl w:ilvl="1" w:tentative="1">
+      <w:start w:val="1"/>
+      <w:numFmt w:val="bullet"/>
+      <w:lvlText w:val="o"/>
+      <w:lvlJc w:val="left"/>
+      <w:pPr>
+        <w:tabs>
+          <w:tab w:val="num" w:pos="1440"/>
+        </w:tabs>
+        <w:ind w:left="1440" w:hanging="360"/>
+      </w:pPr>
+      <w:rPr>
+        <w:rFonts w:ascii="Courier New" w:hAnsi="Courier New" w:hint="default"/>
+        <w:sz w:val="20"/>
+      </w:rPr>
+    </w:lvl>
+    <w:lvl w:ilvl="2" w:tentative="1">
+      <w:start w:val="1"/>
+      <w:numFmt w:val="bullet"/>
+      <w:lvlText w:val=""/>
+      <w:lvlJc w:val="left"/>
+      <w:pPr>
+        <w:tabs>
+          <w:tab w:val="num" w:pos="2160"/>
+        </w:tabs>
+        <w:ind w:left="2160" w:hanging="360"/>
+      </w:pPr>
+      <w:rPr>
+        <w:rFonts w:ascii="Wingdings" w:hAnsi="Wingdings" w:hint="default"/>
+        <w:sz w:val="20"/>
+      </w:rPr>
+    </w:lvl>
+    <w:lvl w:ilvl="3" w:tentative="1">
+      <w:start w:val="1"/>
+      <w:numFmt w:val="bullet"/>
+      <w:lvlText w:val=""/>
+      <w:lvlJc w:val="left"/>
+      <w:pPr>
+        <w:tabs>
+          <w:tab w:val="num" w:pos="2880"/>
+        </w:tabs>
+        <w:ind w:left="2880" w:hanging="360"/>
+      </w:pPr>
+      <w:rPr>
+        <w:rFonts w:ascii="Wingdings" w:hAnsi="Wingdings" w:hint="default"/>
+        <w:sz w:val="20"/>
+      </w:rPr>
+    </w:lvl>
+    <w:lvl w:ilvl="4" w:tentative="1">
+      <w:start w:val="1"/>
+      <w:numFmt w:val="bullet"/>
+      <w:lvlText w:val=""/>
+      <w:lvlJc w:val="left"/>
+      <w:pPr>
+        <w:tabs>
+          <w:tab w:val="num" w:pos="3600"/>
+        </w:tabs>
+        <w:ind w:left="3600" w:hanging="360"/>
+      </w:pPr>
+      <w:rPr>
+        <w:rFonts w:ascii="Wingdings" w:hAnsi="Wingdings" w:hint="default"/>
+        <w:sz w:val="20"/>
+      </w:rPr>
+    </w:lvl>
+    <w:lvl w:ilvl="5" w:tentative="1">
+      <w:start w:val="1"/>
+      <w:numFmt w:val="bullet"/>
+      <w:lvlText w:val=""/>
+      <w:lvlJc w:val="left"/>
+      <w:pPr>
+        <w:tabs>
+          <w:tab w:val="num" w:pos="4320"/>
+        </w:tabs>
+        <w:ind w:left="4320" w:hanging="360"/>
+      </w:pPr>
+      <w:rPr>
+        <w:rFonts w:ascii="Wingdings" w:hAnsi="Wingdings" w:hint="default"/>
+        <w:sz w:val="20"/>
+      </w:rPr>
+    </w:lvl>
+    <w:lvl w:ilvl="6" w:tentative="1">
+      <w:start w:val="1"/>
+      <w:numFmt w:val="bullet"/>
+      <w:lvlText w:val=""/>
+      <w:lvlJc w:val="left"/>
+      <w:pPr>
+        <w:tabs>
+          <w:tab w:val="num" w:pos="5040"/>
+        </w:tabs>
+        <w:ind w:left="5040" w:hanging="360"/>
+      </w:pPr>
+      <w:rPr>
+        <w:rFonts w:ascii="Wingdings" w:hAnsi="Wingdings" w:hint="default"/>
+        <w:sz w:val="20"/>
+      </w:rPr>
+    </w:lvl>
+    <w:lvl w:ilvl="7" w:tentative="1">
+      <w:start w:val="1"/>
+      <w:numFmt w:val="bullet"/>
+      <w:lvlText w:val=""/>
+      <w:lvlJc w:val="left"/>
+      <w:pPr>
+        <w:tabs>
+          <w:tab w:val="num" w:pos="5760"/>
+        </w:tabs>
+        <w:ind w:left="5760" w:hanging="360"/>
+      </w:pPr>
+      <w:rPr>
+        <w:rFonts w:ascii="Wingdings" w:hAnsi="Wingdings" w:hint="default"/>
+        <w:sz w:val="20"/>
+      </w:rPr>
+    </w:lvl>
+    <w:lvl w:ilvl="8" w:tentative="1">
+      <w:start w:val="1"/>
+      <w:numFmt w:val="bullet"/>
+      <w:lvlText w:val=""/>
+      <w:lvlJc w:val="left"/>
+      <w:pPr>
+        <w:tabs>
+          <w:tab w:val="num" w:pos="6480"/>
+        </w:tabs>
+        <w:ind w:left="6480" w:hanging="360"/>
+      </w:pPr>
+      <w:rPr>
+        <w:rFonts w:ascii="Wingdings" w:hAnsi="Wingdings" w:hint="default"/>
+        <w:sz w:val="20"/>
+      </w:rPr>
+    </w:lvl>
+  </w:abstractNum>
+  <w:abstractNum w:abstractNumId="6" w15:restartNumberingAfterBreak="0">
+    <w:nsid w:val="57674493"/>
+    <w:multiLevelType w:val="multilevel"/>
+    <w:tmpl w:val="FDF2C7D2"/>
+    <w:lvl w:ilvl="0">
+      <w:start w:val="1"/>
+      <w:numFmt w:val="bullet"/>
+      <w:lvlText w:val=""/>
+      <w:lvlJc w:val="left"/>
+      <w:pPr>
+        <w:tabs>
+          <w:tab w:val="num" w:pos="720"/>
+        </w:tabs>
+        <w:ind w:left="720" w:hanging="360"/>
+      </w:pPr>
+      <w:rPr>
+        <w:rFonts w:ascii="Symbol" w:hAnsi="Symbol" w:hint="default"/>
+        <w:sz w:val="20"/>
+      </w:rPr>
+    </w:lvl>
+    <w:lvl w:ilvl="1" w:tentative="1">
+      <w:start w:val="1"/>
+      <w:numFmt w:val="bullet"/>
+      <w:lvlText w:val="o"/>
+      <w:lvlJc w:val="left"/>
+      <w:pPr>
+        <w:tabs>
+          <w:tab w:val="num" w:pos="1440"/>
+        </w:tabs>
+        <w:ind w:left="1440" w:hanging="360"/>
+      </w:pPr>
+      <w:rPr>
+        <w:rFonts w:ascii="Courier New" w:hAnsi="Courier New" w:hint="default"/>
+        <w:sz w:val="20"/>
+      </w:rPr>
+    </w:lvl>
+    <w:lvl w:ilvl="2" w:tentative="1">
+      <w:start w:val="1"/>
+      <w:numFmt w:val="bullet"/>
+      <w:lvlText w:val=""/>
+      <w:lvlJc w:val="left"/>
+      <w:pPr>
+        <w:tabs>
+          <w:tab w:val="num" w:pos="2160"/>
+        </w:tabs>
+        <w:ind w:left="2160" w:hanging="360"/>
+      </w:pPr>
+      <w:rPr>
+        <w:rFonts w:ascii="Wingdings" w:hAnsi="Wingdings" w:hint="default"/>
+        <w:sz w:val="20"/>
+      </w:rPr>
+    </w:lvl>
+    <w:lvl w:ilvl="3" w:tentative="1">
+      <w:start w:val="1"/>
+      <w:numFmt w:val="bullet"/>
+      <w:lvlText w:val=""/>
+      <w:lvlJc w:val="left"/>
+      <w:pPr>
+        <w:tabs>
+          <w:tab w:val="num" w:pos="2880"/>
+        </w:tabs>
+        <w:ind w:left="2880" w:hanging="360"/>
+      </w:pPr>
+      <w:rPr>
+        <w:rFonts w:ascii="Wingdings" w:hAnsi="Wingdings" w:hint="default"/>
+        <w:sz w:val="20"/>
+      </w:rPr>
+    </w:lvl>
+    <w:lvl w:ilvl="4" w:tentative="1">
+      <w:start w:val="1"/>
+      <w:numFmt w:val="bullet"/>
+      <w:lvlText w:val=""/>
+      <w:lvlJc w:val="left"/>
+      <w:pPr>
+        <w:tabs>
+          <w:tab w:val="num" w:pos="3600"/>
+        </w:tabs>
+        <w:ind w:left="3600" w:hanging="360"/>
+      </w:pPr>
+      <w:rPr>
+        <w:rFonts w:ascii="Wingdings" w:hAnsi="Wingdings" w:hint="default"/>
+        <w:sz w:val="20"/>
+      </w:rPr>
+    </w:lvl>
+    <w:lvl w:ilvl="5" w:tentative="1">
+      <w:start w:val="1"/>
+      <w:numFmt w:val="bullet"/>
+      <w:lvlText w:val=""/>
+      <w:lvlJc w:val="left"/>
+      <w:pPr>
+        <w:tabs>
+          <w:tab w:val="num" w:pos="4320"/>
+        </w:tabs>
+        <w:ind w:left="4320" w:hanging="360"/>
+      </w:pPr>
+      <w:rPr>
+        <w:rFonts w:ascii="Wingdings" w:hAnsi="Wingdings" w:hint="default"/>
+        <w:sz w:val="20"/>
+      </w:rPr>
+    </w:lvl>
+    <w:lvl w:ilvl="6" w:tentative="1">
+      <w:start w:val="1"/>
+      <w:numFmt w:val="bullet"/>
+      <w:lvlText w:val=""/>
+      <w:lvlJc w:val="left"/>
+      <w:pPr>
+        <w:tabs>
+          <w:tab w:val="num" w:pos="5040"/>
+        </w:tabs>
+        <w:ind w:left="5040" w:hanging="360"/>
+      </w:pPr>
+      <w:rPr>
+        <w:rFonts w:ascii="Wingdings" w:hAnsi="Wingdings" w:hint="default"/>
+        <w:sz w:val="20"/>
+      </w:rPr>
+    </w:lvl>
+    <w:lvl w:ilvl="7" w:tentative="1">
+      <w:start w:val="1"/>
+      <w:numFmt w:val="bullet"/>
+      <w:lvlText w:val=""/>
+      <w:lvlJc w:val="left"/>
+      <w:pPr>
+        <w:tabs>
+          <w:tab w:val="num" w:pos="5760"/>
+        </w:tabs>
+        <w:ind w:left="5760" w:hanging="360"/>
+      </w:pPr>
+      <w:rPr>
+        <w:rFonts w:ascii="Wingdings" w:hAnsi="Wingdings" w:hint="default"/>
+        <w:sz w:val="20"/>
+      </w:rPr>
+    </w:lvl>
+    <w:lvl w:ilvl="8" w:tentative="1">
+      <w:start w:val="1"/>
+      <w:numFmt w:val="bullet"/>
+      <w:lvlText w:val=""/>
+      <w:lvlJc w:val="left"/>
+      <w:pPr>
+        <w:tabs>
+          <w:tab w:val="num" w:pos="6480"/>
+        </w:tabs>
+        <w:ind w:left="6480" w:hanging="360"/>
+      </w:pPr>
+      <w:rPr>
+        <w:rFonts w:ascii="Wingdings" w:hAnsi="Wingdings" w:hint="default"/>
+        <w:sz w:val="20"/>
+      </w:rPr>
+    </w:lvl>
+  </w:abstractNum>
+  <w:abstractNum w:abstractNumId="7" w15:restartNumberingAfterBreak="0">
+    <w:nsid w:val="5E0E1A83"/>
+    <w:multiLevelType w:val="multilevel"/>
+    <w:tmpl w:val="8B106244"/>
+    <w:lvl w:ilvl="0">
+      <w:start w:val="1"/>
+      <w:numFmt w:val="bullet"/>
+      <w:lvlText w:val=""/>
+      <w:lvlJc w:val="left"/>
+      <w:pPr>
+        <w:tabs>
+          <w:tab w:val="num" w:pos="720"/>
+        </w:tabs>
+        <w:ind w:left="720" w:hanging="360"/>
+      </w:pPr>
+      <w:rPr>
+        <w:rFonts w:ascii="Symbol" w:hAnsi="Symbol" w:hint="default"/>
+        <w:sz w:val="20"/>
+      </w:rPr>
+    </w:lvl>
+    <w:lvl w:ilvl="1" w:tentative="1">
+      <w:start w:val="1"/>
+      <w:numFmt w:val="bullet"/>
+      <w:lvlText w:val="o"/>
+      <w:lvlJc w:val="left"/>
+      <w:pPr>
+        <w:tabs>
+          <w:tab w:val="num" w:pos="1440"/>
+        </w:tabs>
+        <w:ind w:left="1440" w:hanging="360"/>
+      </w:pPr>
+      <w:rPr>
+        <w:rFonts w:ascii="Courier New" w:hAnsi="Courier New" w:hint="default"/>
+        <w:sz w:val="20"/>
+      </w:rPr>
+    </w:lvl>
+    <w:lvl w:ilvl="2" w:tentative="1">
+      <w:start w:val="1"/>
+      <w:numFmt w:val="bullet"/>
+      <w:lvlText w:val=""/>
+      <w:lvlJc w:val="left"/>
+      <w:pPr>
+        <w:tabs>
+          <w:tab w:val="num" w:pos="2160"/>
+        </w:tabs>
+        <w:ind w:left="2160" w:hanging="360"/>
+      </w:pPr>
+      <w:rPr>
+        <w:rFonts w:ascii="Wingdings" w:hAnsi="Wingdings" w:hint="default"/>
+        <w:sz w:val="20"/>
+      </w:rPr>
+    </w:lvl>
+    <w:lvl w:ilvl="3" w:tentative="1">
+      <w:start w:val="1"/>
+      <w:numFmt w:val="bullet"/>
+      <w:lvlText w:val=""/>
+      <w:lvlJc w:val="left"/>
+      <w:pPr>
+        <w:tabs>
+          <w:tab w:val="num" w:pos="2880"/>
+        </w:tabs>
+        <w:ind w:left="2880" w:hanging="360"/>
+      </w:pPr>
+      <w:rPr>
+        <w:rFonts w:ascii="Wingdings" w:hAnsi="Wingdings" w:hint="default"/>
+        <w:sz w:val="20"/>
+      </w:rPr>
+    </w:lvl>
+    <w:lvl w:ilvl="4" w:tentative="1">
+      <w:start w:val="1"/>
+      <w:numFmt w:val="bullet"/>
+      <w:lvlText w:val=""/>
+      <w:lvlJc w:val="left"/>
+      <w:pPr>
+        <w:tabs>
+          <w:tab w:val="num" w:pos="3600"/>
+        </w:tabs>
+        <w:ind w:left="3600" w:hanging="360"/>
+      </w:pPr>
+      <w:rPr>
+        <w:rFonts w:ascii="Wingdings" w:hAnsi="Wingdings" w:hint="default"/>
+        <w:sz w:val="20"/>
+      </w:rPr>
+    </w:lvl>
+    <w:lvl w:ilvl="5" w:tentative="1">
+      <w:start w:val="1"/>
+      <w:numFmt w:val="bullet"/>
+      <w:lvlText w:val=""/>
+      <w:lvlJc w:val="left"/>
+      <w:pPr>
+        <w:tabs>
+          <w:tab w:val="num" w:pos="4320"/>
+        </w:tabs>
+        <w:ind w:left="4320" w:hanging="360"/>
+      </w:pPr>
+      <w:rPr>
+        <w:rFonts w:ascii="Wingdings" w:hAnsi="Wingdings" w:hint="default"/>
+        <w:sz w:val="20"/>
+      </w:rPr>
+    </w:lvl>
+    <w:lvl w:ilvl="6" w:tentative="1">
+      <w:start w:val="1"/>
+      <w:numFmt w:val="bullet"/>
+      <w:lvlText w:val=""/>
+      <w:lvlJc w:val="left"/>
+      <w:pPr>
+        <w:tabs>
+          <w:tab w:val="num" w:pos="5040"/>
+        </w:tabs>
+        <w:ind w:left="5040" w:hanging="360"/>
+      </w:pPr>
+      <w:rPr>
+        <w:rFonts w:ascii="Wingdings" w:hAnsi="Wingdings" w:hint="default"/>
+        <w:sz w:val="20"/>
+      </w:rPr>
+    </w:lvl>
+    <w:lvl w:ilvl="7" w:tentative="1">
+      <w:start w:val="1"/>
+      <w:numFmt w:val="bullet"/>
+      <w:lvlText w:val=""/>
+      <w:lvlJc w:val="left"/>
+      <w:pPr>
+        <w:tabs>
+          <w:tab w:val="num" w:pos="5760"/>
+        </w:tabs>
+        <w:ind w:left="5760" w:hanging="360"/>
+      </w:pPr>
+      <w:rPr>
+        <w:rFonts w:ascii="Wingdings" w:hAnsi="Wingdings" w:hint="default"/>
+        <w:sz w:val="20"/>
+      </w:rPr>
+    </w:lvl>
+    <w:lvl w:ilvl="8" w:tentative="1">
+      <w:start w:val="1"/>
+      <w:numFmt w:val="bullet"/>
+      <w:lvlText w:val=""/>
+      <w:lvlJc w:val="left"/>
+      <w:pPr>
+        <w:tabs>
+          <w:tab w:val="num" w:pos="6480"/>
+        </w:tabs>
+        <w:ind w:left="6480" w:hanging="360"/>
+      </w:pPr>
+      <w:rPr>
+        <w:rFonts w:ascii="Wingdings" w:hAnsi="Wingdings" w:hint="default"/>
+        <w:sz w:val="20"/>
+      </w:rPr>
+    </w:lvl>
+  </w:abstractNum>
+  <w:abstractNum w:abstractNumId="8" w15:restartNumberingAfterBreak="0">
     <w:nsid w:val="5E954385"/>
     <w:multiLevelType w:val="hybridMultilevel"/>
     <w:tmpl w:val="7D20BD48"/>
@@ -2798,13 +2995,31 @@
     </w:lvl>
   </w:abstractNum>
   <w:num w:numId="1" w16cid:durableId="1967084022">
-    <w:abstractNumId w:val="1"/>
+    <w:abstractNumId w:val="2"/>
   </w:num>
   <w:num w:numId="2" w16cid:durableId="1689718329">
     <w:abstractNumId w:val="0"/>
   </w:num>
   <w:num w:numId="3" w16cid:durableId="1508671447">
-    <w:abstractNumId w:val="2"/>
+    <w:abstractNumId w:val="8"/>
+  </w:num>
+  <w:num w:numId="4" w16cid:durableId="1241601104">
+    <w:abstractNumId w:val="5"/>
+  </w:num>
+  <w:num w:numId="5" w16cid:durableId="810562597">
+    <w:abstractNumId w:val="6"/>
+  </w:num>
+  <w:num w:numId="6" w16cid:durableId="217135804">
+    <w:abstractNumId w:val="3"/>
+  </w:num>
+  <w:num w:numId="7" w16cid:durableId="17778203">
+    <w:abstractNumId w:val="1"/>
+  </w:num>
+  <w:num w:numId="8" w16cid:durableId="1967931223">
+    <w:abstractNumId w:val="4"/>
+  </w:num>
+  <w:num w:numId="9" w16cid:durableId="682588862">
+    <w:abstractNumId w:val="7"/>
   </w:num>
 </w:numbering>
 </file>
@@ -3411,7 +3626,6 @@
   <w:style w:type="character" w:default="1" w:styleId="Policepardfaut">
     <w:name w:val="Default Paragraph Font"/>
     <w:uiPriority w:val="1"/>
-    <w:semiHidden/>
     <w:unhideWhenUsed/>
   </w:style>
   <w:style w:type="table" w:default="1" w:styleId="TableauNormal">

</xml_diff>

<commit_message>
doc(JdT, rapport, objectifs): documentation mise à jour
</commit_message>
<xml_diff>
--- a/Rapport de projet - P_App-Bruteforce - Matias Denis.docx
+++ b/Rapport de projet - P_App-Bruteforce - Matias Denis.docx
@@ -217,7 +217,7 @@
           <w:r>
             <w:fldChar w:fldCharType="separate"/>
           </w:r>
-          <w:hyperlink w:anchor="_Toc216345931" w:history="1">
+          <w:hyperlink w:anchor="_Toc216942888" w:history="1">
             <w:r>
               <w:rPr>
                 <w:rStyle w:val="Lienhypertexte"/>
@@ -244,7 +244,7 @@
                 <w:noProof/>
                 <w:webHidden/>
               </w:rPr>
-              <w:instrText xml:space="preserve"> PAGEREF _Toc216345931 \h </w:instrText>
+              <w:instrText xml:space="preserve"> PAGEREF _Toc216942888 \h </w:instrText>
             </w:r>
             <w:r>
               <w:rPr>
@@ -287,7 +287,7 @@
               <w:lang w:eastAsia="fr-CH"/>
             </w:rPr>
           </w:pPr>
-          <w:hyperlink w:anchor="_Toc216345932" w:history="1">
+          <w:hyperlink w:anchor="_Toc216942889" w:history="1">
             <w:r>
               <w:rPr>
                 <w:rStyle w:val="Lienhypertexte"/>
@@ -314,7 +314,7 @@
                 <w:noProof/>
                 <w:webHidden/>
               </w:rPr>
-              <w:instrText xml:space="preserve"> PAGEREF _Toc216345932 \h </w:instrText>
+              <w:instrText xml:space="preserve"> PAGEREF _Toc216942889 \h </w:instrText>
             </w:r>
             <w:r>
               <w:rPr>
@@ -357,7 +357,7 @@
               <w:lang w:eastAsia="fr-CH"/>
             </w:rPr>
           </w:pPr>
-          <w:hyperlink w:anchor="_Toc216345933" w:history="1">
+          <w:hyperlink w:anchor="_Toc216942890" w:history="1">
             <w:r>
               <w:rPr>
                 <w:rStyle w:val="Lienhypertexte"/>
@@ -384,7 +384,7 @@
                 <w:noProof/>
                 <w:webHidden/>
               </w:rPr>
-              <w:instrText xml:space="preserve"> PAGEREF _Toc216345933 \h </w:instrText>
+              <w:instrText xml:space="preserve"> PAGEREF _Toc216942890 \h </w:instrText>
             </w:r>
             <w:r>
               <w:rPr>
@@ -427,7 +427,7 @@
               <w:lang w:eastAsia="fr-CH"/>
             </w:rPr>
           </w:pPr>
-          <w:hyperlink w:anchor="_Toc216345934" w:history="1">
+          <w:hyperlink w:anchor="_Toc216942891" w:history="1">
             <w:r>
               <w:rPr>
                 <w:rStyle w:val="Lienhypertexte"/>
@@ -454,7 +454,7 @@
                 <w:noProof/>
                 <w:webHidden/>
               </w:rPr>
-              <w:instrText xml:space="preserve"> PAGEREF _Toc216345934 \h </w:instrText>
+              <w:instrText xml:space="preserve"> PAGEREF _Toc216942891 \h </w:instrText>
             </w:r>
             <w:r>
               <w:rPr>
@@ -497,7 +497,7 @@
               <w:lang w:eastAsia="fr-CH"/>
             </w:rPr>
           </w:pPr>
-          <w:hyperlink w:anchor="_Toc216345935" w:history="1">
+          <w:hyperlink w:anchor="_Toc216942892" w:history="1">
             <w:r>
               <w:rPr>
                 <w:rStyle w:val="Lienhypertexte"/>
@@ -524,7 +524,7 @@
                 <w:noProof/>
                 <w:webHidden/>
               </w:rPr>
-              <w:instrText xml:space="preserve"> PAGEREF _Toc216345935 \h </w:instrText>
+              <w:instrText xml:space="preserve"> PAGEREF _Toc216942892 \h </w:instrText>
             </w:r>
             <w:r>
               <w:rPr>
@@ -594,7 +594,7 @@
           <w:noProof/>
         </w:rPr>
       </w:pPr>
-      <w:bookmarkStart w:id="0" w:name="_Toc216345931"/>
+      <w:bookmarkStart w:id="0" w:name="_Toc216942888"/>
       <w:r>
         <w:rPr>
           <w:noProof/>
@@ -608,7 +608,7 @@
       <w:pPr>
         <w:pStyle w:val="Titre2"/>
       </w:pPr>
-      <w:bookmarkStart w:id="1" w:name="_Toc216345932"/>
+      <w:bookmarkStart w:id="1" w:name="_Toc216942889"/>
       <w:r>
         <w:t>Schéma</w:t>
       </w:r>
@@ -693,7 +693,7 @@
       <w:pPr>
         <w:pStyle w:val="Titre1"/>
       </w:pPr>
-      <w:bookmarkStart w:id="2" w:name="_Toc216345933"/>
+      <w:bookmarkStart w:id="2" w:name="_Toc216942890"/>
       <w:r>
         <w:lastRenderedPageBreak/>
         <w:t>Explications du code</w:t>
@@ -742,13 +742,8 @@
           <w:numId w:val="4"/>
         </w:numPr>
       </w:pPr>
-      <w:proofErr w:type="gramStart"/>
-      <w:r>
-        <w:t>le</w:t>
-      </w:r>
-      <w:proofErr w:type="gramEnd"/>
-      <w:r>
-        <w:t xml:space="preserve"> fonctionnement d’un </w:t>
+      <w:r>
+        <w:t xml:space="preserve">le fonctionnement d’un </w:t>
       </w:r>
       <w:proofErr w:type="spellStart"/>
       <w:r>
@@ -766,13 +761,8 @@
           <w:numId w:val="4"/>
         </w:numPr>
       </w:pPr>
-      <w:proofErr w:type="gramStart"/>
-      <w:r>
-        <w:t>la</w:t>
-      </w:r>
-      <w:proofErr w:type="gramEnd"/>
-      <w:r>
-        <w:t xml:space="preserve"> notion de temps d'exécution,</w:t>
+      <w:r>
+        <w:t>la notion de temps d'exécution,</w:t>
       </w:r>
     </w:p>
     <w:p>
@@ -782,13 +772,8 @@
           <w:numId w:val="4"/>
         </w:numPr>
       </w:pPr>
-      <w:proofErr w:type="gramStart"/>
-      <w:r>
-        <w:t>l’impact</w:t>
-      </w:r>
-      <w:proofErr w:type="gramEnd"/>
-      <w:r>
-        <w:t xml:space="preserve"> de la longueur du mot de passe.</w:t>
+      <w:r>
+        <w:t>l’impact de la longueur du mot de passe.</w:t>
       </w:r>
     </w:p>
     <w:p>
@@ -807,7 +792,7 @@
     <w:p>
       <w:r>
         <w:pict w14:anchorId="70436AAB">
-          <v:rect id="_x0000_i1056" style="width:0;height:1.5pt" o:hralign="center" o:hrstd="t" o:hr="t" fillcolor="#a0a0a0" stroked="f"/>
+          <v:rect id="_x0000_i1025" style="width:0;height:1.5pt" o:hralign="center" o:hrstd="t" o:hr="t" fillcolor="#a0a0a0" stroked="f"/>
         </w:pict>
       </w:r>
     </w:p>
@@ -854,13 +839,8 @@
     </w:p>
     <w:p>
       <w:proofErr w:type="spellStart"/>
-      <w:proofErr w:type="gramStart"/>
-      <w:r>
-        <w:t>charger</w:t>
-      </w:r>
-      <w:proofErr w:type="gramEnd"/>
-      <w:r>
-        <w:t>_mots_de_passe</w:t>
+      <w:r>
+        <w:t>charger_mots_de_passe</w:t>
       </w:r>
       <w:proofErr w:type="spellEnd"/>
       <w:r>
@@ -874,13 +854,8 @@
     </w:p>
     <w:p>
       <w:proofErr w:type="spellStart"/>
-      <w:proofErr w:type="gramStart"/>
-      <w:r>
-        <w:t>teter</w:t>
-      </w:r>
-      <w:proofErr w:type="gramEnd"/>
-      <w:r>
-        <w:t>_mot_de_passe</w:t>
+      <w:r>
+        <w:t>teter_mot_de_passe</w:t>
       </w:r>
       <w:proofErr w:type="spellEnd"/>
       <w:r>
@@ -902,17 +877,12 @@
         <w:t xml:space="preserve">La fonction </w:t>
       </w:r>
       <w:proofErr w:type="spellStart"/>
-      <w:proofErr w:type="gramStart"/>
       <w:r>
         <w:t>bruteforce</w:t>
       </w:r>
       <w:proofErr w:type="spellEnd"/>
       <w:r>
-        <w:t>(</w:t>
-      </w:r>
-      <w:proofErr w:type="gramEnd"/>
-      <w:r>
-        <w:t>) :</w:t>
+        <w:t>() :</w:t>
       </w:r>
     </w:p>
     <w:p>
@@ -922,13 +892,8 @@
           <w:numId w:val="5"/>
         </w:numPr>
       </w:pPr>
-      <w:proofErr w:type="gramStart"/>
-      <w:r>
-        <w:t>lit</w:t>
-      </w:r>
-      <w:proofErr w:type="gramEnd"/>
-      <w:r>
-        <w:t xml:space="preserve"> la </w:t>
+      <w:r>
+        <w:t xml:space="preserve">lit la </w:t>
       </w:r>
       <w:proofErr w:type="spellStart"/>
       <w:r>
@@ -946,13 +911,8 @@
           <w:numId w:val="5"/>
         </w:numPr>
       </w:pPr>
-      <w:proofErr w:type="gramStart"/>
-      <w:r>
-        <w:t>parcourt</w:t>
-      </w:r>
-      <w:proofErr w:type="gramEnd"/>
-      <w:r>
-        <w:t xml:space="preserve"> chaque entrée,</w:t>
+      <w:r>
+        <w:t>parcourt chaque entrée,</w:t>
       </w:r>
     </w:p>
     <w:p>
@@ -962,13 +922,8 @@
           <w:numId w:val="5"/>
         </w:numPr>
       </w:pPr>
-      <w:proofErr w:type="gramStart"/>
-      <w:r>
-        <w:t>compte</w:t>
-      </w:r>
-      <w:proofErr w:type="gramEnd"/>
-      <w:r>
-        <w:t xml:space="preserve"> le nombre de tentatives,</w:t>
+      <w:r>
+        <w:t>compte le nombre de tentatives,</w:t>
       </w:r>
     </w:p>
     <w:p>
@@ -978,13 +933,8 @@
           <w:numId w:val="5"/>
         </w:numPr>
       </w:pPr>
-      <w:proofErr w:type="gramStart"/>
-      <w:r>
-        <w:t>mesure</w:t>
-      </w:r>
-      <w:proofErr w:type="gramEnd"/>
-      <w:r>
-        <w:t xml:space="preserve"> le temps total.</w:t>
+      <w:r>
+        <w:t>mesure le temps total.</w:t>
       </w:r>
     </w:p>
     <w:p>
@@ -1001,70 +951,114 @@
     <w:p>
       <w:r>
         <w:pict w14:anchorId="6560034D">
-          <v:rect id="_x0000_i1057" style="width:0;height:1.5pt" o:hralign="center" o:hrstd="t" o:hr="t" fillcolor="#a0a0a0" stroked="f"/>
+          <v:rect id="_x0000_i1026" style="width:0;height:1.5pt" o:hralign="center" o:hrstd="t" o:hr="t" fillcolor="#a0a0a0" stroked="f"/>
         </w:pict>
       </w:r>
     </w:p>
     <w:p>
       <w:r>
-        <w:t>Version 3 : outil final — simulation + attaque FTP réelle</w:t>
-      </w:r>
-    </w:p>
-    <w:p>
-      <w:r>
-        <w:t>La version 3 constitue l’aboutissement du projet.</w:t>
+        <w:t xml:space="preserve">Version 3 : outil final — </w:t>
+      </w:r>
+      <w:proofErr w:type="spellStart"/>
+      <w:r>
+        <w:t>bruteforce</w:t>
+      </w:r>
+      <w:proofErr w:type="spellEnd"/>
+      <w:r>
+        <w:t xml:space="preserve"> FTP et validation multi-protocoles</w:t>
+      </w:r>
+    </w:p>
+    <w:p>
+      <w:r>
+        <w:t>La version 3 représente la version finale et fonctionnelle du projet.</w:t>
       </w:r>
       <w:r>
         <w:br/>
-        <w:t>Elle se compose de deux fichiers : une simulation interne avec hash, et une attaque réelle sur un serveur FTP Docker.</w:t>
-      </w:r>
-    </w:p>
-    <w:p>
-      <w:proofErr w:type="gramStart"/>
-      <w:r>
-        <w:t>v</w:t>
-      </w:r>
-      <w:proofErr w:type="gramEnd"/>
-      <w:r>
-        <w:t>3A. FTP simulé avec hash SHA-256</w:t>
-      </w:r>
-    </w:p>
-    <w:p>
-      <w:r>
-        <w:t>Dans ftp.py :</w:t>
+        <w:t>Elle repose sur un unique fichier Python (bruteforce.py), capable de fonctionner selon différents modes, sélectionnés par configuration.</w:t>
+      </w:r>
+    </w:p>
+    <w:p>
+      <w:r>
+        <w:t xml:space="preserve">L’objectif est de démontrer le fonctionnement du </w:t>
+      </w:r>
+      <w:proofErr w:type="spellStart"/>
+      <w:r>
+        <w:t>pentesting</w:t>
+      </w:r>
+      <w:proofErr w:type="spellEnd"/>
+      <w:r>
+        <w:t xml:space="preserve"> sur plusieurs protocoles tout en respectant un cadre sécurisé et pédagogique.</w:t>
+      </w:r>
+    </w:p>
+    <w:p>
+      <w:r>
+        <w:t>Architecture générale</w:t>
+      </w:r>
+    </w:p>
+    <w:p>
+      <w:r>
+        <w:t>Le programme interagit uniquement avec des services locaux, déployés via Docker :</w:t>
       </w:r>
     </w:p>
     <w:p>
       <w:pPr>
         <w:numPr>
           <w:ilvl w:val="0"/>
-          <w:numId w:val="6"/>
+          <w:numId w:val="10"/>
         </w:numPr>
       </w:pPr>
       <w:r>
-        <w:t>Le mot de passe réel n’est jamais stocké en clair.</w:t>
+        <w:t xml:space="preserve">un serveur FTP (attaque par </w:t>
+      </w:r>
+      <w:proofErr w:type="spellStart"/>
+      <w:r>
+        <w:t>bruteforce</w:t>
+      </w:r>
+      <w:proofErr w:type="spellEnd"/>
+      <w:r>
+        <w:t xml:space="preserve"> réelle),</w:t>
       </w:r>
     </w:p>
     <w:p>
       <w:pPr>
         <w:numPr>
           <w:ilvl w:val="0"/>
-          <w:numId w:val="6"/>
+          <w:numId w:val="10"/>
         </w:numPr>
       </w:pPr>
       <w:r>
-        <w:t>Le programme calcule son hash SHA-256, imitant le fonctionnement d’un vrai serveur sécurisé.</w:t>
+        <w:t xml:space="preserve">un serveur HTTP avec authentification Basic </w:t>
+      </w:r>
+      <w:proofErr w:type="spellStart"/>
+      <w:r>
+        <w:t>Auth</w:t>
+      </w:r>
+      <w:proofErr w:type="spellEnd"/>
+      <w:r>
+        <w:t xml:space="preserve"> (test d’accès),</w:t>
       </w:r>
     </w:p>
     <w:p>
       <w:pPr>
         <w:numPr>
           <w:ilvl w:val="0"/>
-          <w:numId w:val="6"/>
+          <w:numId w:val="10"/>
         </w:numPr>
       </w:pPr>
       <w:r>
-        <w:t xml:space="preserve">Le </w:t>
+        <w:t>un serveur SSH (preuve de disponibilité et d’authentification).</w:t>
+      </w:r>
+    </w:p>
+    <w:p>
+      <w:r>
+        <w:pict w14:anchorId="1C010921">
+          <v:rect id="_x0000_i1050" style="width:0;height:1.5pt" o:hralign="center" o:hrstd="t" o:hr="t" fillcolor="#a0a0a0" stroked="f"/>
+        </w:pict>
+      </w:r>
+    </w:p>
+    <w:p>
+      <w:r>
+        <w:t xml:space="preserve">Mode FTP : </w:t>
       </w:r>
       <w:proofErr w:type="spellStart"/>
       <w:r>
@@ -1072,209 +1066,293 @@
       </w:r>
       <w:proofErr w:type="spellEnd"/>
       <w:r>
-        <w:t xml:space="preserve"> consiste à </w:t>
-      </w:r>
-      <w:proofErr w:type="spellStart"/>
-      <w:r>
-        <w:t>hasher</w:t>
-      </w:r>
-      <w:proofErr w:type="spellEnd"/>
-      <w:r>
-        <w:t xml:space="preserve"> chaque mot de la </w:t>
-      </w:r>
-      <w:proofErr w:type="spellStart"/>
-      <w:r>
-        <w:t>wordlist</w:t>
-      </w:r>
-      <w:proofErr w:type="spellEnd"/>
-      <w:r>
-        <w:t xml:space="preserve"> et à comparer le hash obtenu au hash du mot réel.</w:t>
-      </w:r>
-    </w:p>
-    <w:p>
-      <w:r>
-        <w:t>Ce mode permet de comprendre comment sont stockés les mots de passe modernes.</w:t>
-      </w:r>
-    </w:p>
-    <w:p>
-      <w:r>
-        <w:pict w14:anchorId="4CB7682D">
-          <v:rect id="_x0000_i1059" style="width:0;height:1.5pt" o:hralign="center" o:hrstd="t" o:hr="t" fillcolor="#a0a0a0" stroked="f"/>
-        </w:pict>
-      </w:r>
-    </w:p>
-    <w:p>
-      <w:proofErr w:type="gramStart"/>
-      <w:r>
-        <w:t>v</w:t>
-      </w:r>
-      <w:proofErr w:type="gramEnd"/>
-      <w:r>
-        <w:t xml:space="preserve">3B. </w:t>
-      </w:r>
-      <w:proofErr w:type="spellStart"/>
-      <w:r>
-        <w:t>Bruteforce</w:t>
-      </w:r>
-      <w:proofErr w:type="spellEnd"/>
-      <w:r>
-        <w:t xml:space="preserve"> réel sur serveur FTP Docker</w:t>
-      </w:r>
-    </w:p>
-    <w:p>
-      <w:r>
-        <w:t>Dans ftp_final.py :</w:t>
+        <w:t xml:space="preserve"> réel (cœur du projet)</w:t>
+      </w:r>
+    </w:p>
+    <w:p>
+      <w:r>
+        <w:t>Le mode FTP constitue la partie principale du projet.</w:t>
+      </w:r>
+    </w:p>
+    <w:p>
+      <w:r>
+        <w:t>Fonctionnement :</w:t>
       </w:r>
     </w:p>
     <w:p>
       <w:pPr>
         <w:numPr>
           <w:ilvl w:val="0"/>
-          <w:numId w:val="7"/>
+          <w:numId w:val="11"/>
         </w:numPr>
       </w:pPr>
       <w:r>
-        <w:t>Le serveur FTP tourne dans un conteneur Docker local (127.0.0.1:21).</w:t>
+        <w:t xml:space="preserve">le programme charge une </w:t>
+      </w:r>
+      <w:proofErr w:type="spellStart"/>
+      <w:r>
+        <w:t>wordlist</w:t>
+      </w:r>
+      <w:proofErr w:type="spellEnd"/>
+      <w:r>
+        <w:t xml:space="preserve"> depuis un fichier texte,</w:t>
       </w:r>
     </w:p>
     <w:p>
       <w:pPr>
         <w:numPr>
           <w:ilvl w:val="0"/>
-          <w:numId w:val="7"/>
+          <w:numId w:val="11"/>
         </w:numPr>
       </w:pPr>
       <w:r>
-        <w:t xml:space="preserve">Pour chaque mot de la </w:t>
-      </w:r>
-      <w:proofErr w:type="spellStart"/>
-      <w:r>
-        <w:t>wordlist</w:t>
-      </w:r>
-      <w:proofErr w:type="spellEnd"/>
-      <w:r>
-        <w:t>, le script tente une vraie connexion FTP avec :</w:t>
+        <w:t>chaque mot de passe est testé par une connexion FTP réelle vers 127.0.0.1,</w:t>
       </w:r>
     </w:p>
     <w:p>
       <w:pPr>
         <w:numPr>
           <w:ilvl w:val="0"/>
-          <w:numId w:val="7"/>
+          <w:numId w:val="11"/>
         </w:numPr>
       </w:pPr>
-      <w:proofErr w:type="spellStart"/>
-      <w:proofErr w:type="gramStart"/>
-      <w:r>
-        <w:t>ftp</w:t>
-      </w:r>
-      <w:proofErr w:type="gramEnd"/>
-      <w:r>
-        <w:t>.login</w:t>
-      </w:r>
-      <w:proofErr w:type="spellEnd"/>
-      <w:r>
-        <w:t>(USERNAME, mot)</w:t>
+      <w:r>
+        <w:t>si l’authentification réussit, le mot de passe est identifié,</w:t>
       </w:r>
     </w:p>
     <w:p>
       <w:pPr>
         <w:numPr>
           <w:ilvl w:val="0"/>
-          <w:numId w:val="7"/>
+          <w:numId w:val="11"/>
         </w:numPr>
       </w:pPr>
       <w:r>
-        <w:t>Si l’authentification réussit → le mot de passe est trouvé.</w:t>
+        <w:t>le nombre de tentatives et le temps total sont mesurés.</w:t>
+      </w:r>
+    </w:p>
+    <w:p>
+      <w:r>
+        <w:t>Des éléments de confort ont été ajoutés :</w:t>
       </w:r>
     </w:p>
     <w:p>
       <w:pPr>
         <w:numPr>
           <w:ilvl w:val="0"/>
-          <w:numId w:val="7"/>
+          <w:numId w:val="12"/>
         </w:numPr>
       </w:pPr>
       <w:r>
-        <w:t>Le programme affiche :</w:t>
+        <w:t>compteur de tentatives,</w:t>
       </w:r>
     </w:p>
     <w:p>
       <w:pPr>
         <w:numPr>
-          <w:ilvl w:val="1"/>
-          <w:numId w:val="7"/>
+          <w:ilvl w:val="0"/>
+          <w:numId w:val="12"/>
         </w:numPr>
       </w:pPr>
-      <w:proofErr w:type="gramStart"/>
-      <w:r>
-        <w:t>le</w:t>
-      </w:r>
-      <w:proofErr w:type="gramEnd"/>
-      <w:r>
-        <w:t xml:space="preserve"> mot de passe</w:t>
+      <w:r>
+        <w:t>mesure du temps d’exécution,</w:t>
       </w:r>
     </w:p>
     <w:p>
       <w:pPr>
         <w:numPr>
-          <w:ilvl w:val="1"/>
-          <w:numId w:val="7"/>
+          <w:ilvl w:val="0"/>
+          <w:numId w:val="12"/>
         </w:numPr>
       </w:pPr>
-      <w:proofErr w:type="gramStart"/>
-      <w:r>
-        <w:t>les</w:t>
-      </w:r>
-      <w:proofErr w:type="gramEnd"/>
-      <w:r>
-        <w:t xml:space="preserve"> tentatives</w:t>
+      <w:r>
+        <w:t>barre de progression affichée toutes les 50 tentatives.</w:t>
+      </w:r>
+    </w:p>
+    <w:p>
+      <w:r>
+        <w:t xml:space="preserve">Ce mode reproduit fidèlement une attaque par dictionnaire utilisée en </w:t>
+      </w:r>
+      <w:proofErr w:type="spellStart"/>
+      <w:r>
+        <w:t>pentesting</w:t>
+      </w:r>
+      <w:proofErr w:type="spellEnd"/>
+      <w:r>
+        <w:t>, tout en restant limitée à un environnement local contrôlé.</w:t>
+      </w:r>
+    </w:p>
+    <w:p>
+      <w:r>
+        <w:pict w14:anchorId="6EC7FE51">
+          <v:rect id="_x0000_i1051" style="width:0;height:1.5pt" o:hralign="center" o:hrstd="t" o:hr="t" fillcolor="#a0a0a0" stroked="f"/>
+        </w:pict>
+      </w:r>
+    </w:p>
+    <w:p>
+      <w:pPr>
+        <w:rPr>
+          <w:lang w:val="en-US"/>
+        </w:rPr>
+      </w:pPr>
+      <w:r>
+        <w:rPr>
+          <w:lang w:val="en-US"/>
+        </w:rPr>
+        <w:lastRenderedPageBreak/>
+        <w:t xml:space="preserve">Mode HTTP : test </w:t>
+      </w:r>
+      <w:proofErr w:type="spellStart"/>
+      <w:r>
+        <w:rPr>
+          <w:lang w:val="en-US"/>
+        </w:rPr>
+        <w:t>d’authentification</w:t>
+      </w:r>
+      <w:proofErr w:type="spellEnd"/>
+      <w:r>
+        <w:rPr>
+          <w:lang w:val="en-US"/>
+        </w:rPr>
+        <w:t xml:space="preserve"> Basic Auth</w:t>
+      </w:r>
+    </w:p>
+    <w:p>
+      <w:r>
+        <w:t xml:space="preserve">Le mode HTTP permet de tester un serveur web protégé par une authentification Basic </w:t>
+      </w:r>
+      <w:proofErr w:type="spellStart"/>
+      <w:r>
+        <w:t>Auth</w:t>
+      </w:r>
+      <w:proofErr w:type="spellEnd"/>
+      <w:r>
+        <w:t>.</w:t>
       </w:r>
     </w:p>
     <w:p>
       <w:pPr>
         <w:numPr>
-          <w:ilvl w:val="1"/>
-          <w:numId w:val="7"/>
+          <w:ilvl w:val="0"/>
+          <w:numId w:val="13"/>
         </w:numPr>
       </w:pPr>
-      <w:proofErr w:type="gramStart"/>
-      <w:r>
-        <w:t>le</w:t>
-      </w:r>
-      <w:proofErr w:type="gramEnd"/>
-      <w:r>
-        <w:t xml:space="preserve"> temps total</w:t>
+      <w:r>
+        <w:t>le serveur HTTP est déployé via Docker (Caddy),</w:t>
       </w:r>
     </w:p>
     <w:p>
       <w:pPr>
         <w:numPr>
-          <w:ilvl w:val="1"/>
-          <w:numId w:val="7"/>
+          <w:ilvl w:val="0"/>
+          <w:numId w:val="13"/>
         </w:numPr>
       </w:pPr>
-      <w:proofErr w:type="gramStart"/>
-      <w:r>
-        <w:t>une</w:t>
-      </w:r>
-      <w:proofErr w:type="gramEnd"/>
-      <w:r>
-        <w:t xml:space="preserve"> barre de progression (toutes les 50 tentatives)</w:t>
-      </w:r>
-    </w:p>
-    <w:p>
-      <w:r>
-        <w:t xml:space="preserve">Ce mode reproduit le fonctionnement d’un vrai </w:t>
+      <w:r>
+        <w:t>l’authentification est testée via la bibliothèque standard Python (</w:t>
       </w:r>
       <w:proofErr w:type="spellStart"/>
       <w:r>
-        <w:t>pentest</w:t>
+        <w:t>urllib</w:t>
       </w:r>
       <w:proofErr w:type="spellEnd"/>
       <w:r>
-        <w:t>, mais dans un environnement totalement contrôlé et sécurisé.</w:t>
-      </w:r>
+        <w:t>),</w:t>
+      </w:r>
+    </w:p>
+    <w:p>
+      <w:pPr>
+        <w:numPr>
+          <w:ilvl w:val="0"/>
+          <w:numId w:val="13"/>
+        </w:numPr>
+      </w:pPr>
+      <w:r>
+        <w:t>aucun module externe n’est requis.</w:t>
+      </w:r>
+    </w:p>
+    <w:p>
+      <w:r>
+        <w:t xml:space="preserve">Ce mode démontre le principe d’un test d’accès HTTP sans implémenter de </w:t>
+      </w:r>
+      <w:proofErr w:type="spellStart"/>
+      <w:r>
+        <w:t>bruteforce</w:t>
+      </w:r>
+      <w:proofErr w:type="spellEnd"/>
+      <w:r>
+        <w:t xml:space="preserve"> automatisé, conformément aux consignes de sécurité.</w:t>
+      </w:r>
+    </w:p>
+    <w:p>
+      <w:r>
+        <w:pict w14:anchorId="097466A2">
+          <v:rect id="_x0000_i1052" style="width:0;height:1.5pt" o:hralign="center" o:hrstd="t" o:hr="t" fillcolor="#a0a0a0" stroked="f"/>
+        </w:pict>
+      </w:r>
+    </w:p>
+    <w:p>
+      <w:r>
+        <w:t>Mode SSH : validation du service via Docker</w:t>
+      </w:r>
+    </w:p>
+    <w:p>
+      <w:r>
+        <w:t>Pour le protocole SSH :</w:t>
+      </w:r>
+    </w:p>
+    <w:p>
+      <w:pPr>
+        <w:numPr>
+          <w:ilvl w:val="0"/>
+          <w:numId w:val="14"/>
+        </w:numPr>
+      </w:pPr>
+      <w:r>
+        <w:t>un serveur SSH est déployé dans un conteneur Docker local,</w:t>
+      </w:r>
+    </w:p>
+    <w:p>
+      <w:pPr>
+        <w:numPr>
+          <w:ilvl w:val="0"/>
+          <w:numId w:val="14"/>
+        </w:numPr>
+      </w:pPr>
+      <w:r>
+        <w:t>l’authentification par mot de passe est activée côté serveur,</w:t>
+      </w:r>
+    </w:p>
+    <w:p>
+      <w:pPr>
+        <w:numPr>
+          <w:ilvl w:val="0"/>
+          <w:numId w:val="14"/>
+        </w:numPr>
+      </w:pPr>
+      <w:r>
+        <w:t>aucune connexion automatisée n’est effectuée depuis la machine hôte.</w:t>
+      </w:r>
+    </w:p>
+    <w:p>
+      <w:r>
+        <w:t>Le bon fonctionnement du service est démontré par l’analyse des logs Docker, confirmant que le serveur écoute sur le port configuré et accepte l’authentification par mot de passe.</w:t>
+      </w:r>
+    </w:p>
+    <w:p>
+      <w:r>
+        <w:t xml:space="preserve">Ce choix permet de respecter les contraintes de sécurité imposées, tout en démontrant la compréhension du protocole SSH dans un contexte de </w:t>
+      </w:r>
+      <w:proofErr w:type="spellStart"/>
+      <w:r>
+        <w:t>pentesting</w:t>
+      </w:r>
+      <w:proofErr w:type="spellEnd"/>
+      <w:r>
+        <w:t>.</w:t>
+      </w:r>
+    </w:p>
+    <w:p>
       <w:r>
         <w:br w:type="page"/>
       </w:r>
@@ -1283,7 +1361,7 @@
       <w:pPr>
         <w:pStyle w:val="Titre1"/>
       </w:pPr>
-      <w:bookmarkStart w:id="3" w:name="_Toc216345934"/>
+      <w:bookmarkStart w:id="3" w:name="_Toc216942891"/>
       <w:r>
         <w:lastRenderedPageBreak/>
         <w:t>Conclusion</w:t>
@@ -1301,6 +1379,19 @@
       <w:proofErr w:type="spellEnd"/>
       <w:r>
         <w:t>, depuis une version simple entièrement locale jusqu’à un outil interagissant avec un véritable service FTP.</w:t>
+      </w:r>
+    </w:p>
+    <w:p>
+      <w:r>
+        <w:t xml:space="preserve">La centralisation du projet dans un unique script Python a permis de simplifier l’architecture tout en rendant l’outil plus lisible et plus proche d’un cas réel de </w:t>
+      </w:r>
+      <w:proofErr w:type="spellStart"/>
+      <w:r>
+        <w:t>pentesting</w:t>
+      </w:r>
+      <w:proofErr w:type="spellEnd"/>
+      <w:r>
+        <w:t xml:space="preserve"> pédagogique.</w:t>
       </w:r>
     </w:p>
     <w:p>
@@ -1315,13 +1406,8 @@
           <w:numId w:val="8"/>
         </w:numPr>
       </w:pPr>
-      <w:proofErr w:type="gramStart"/>
-      <w:r>
-        <w:t>la</w:t>
-      </w:r>
-      <w:proofErr w:type="gramEnd"/>
-      <w:r>
-        <w:t xml:space="preserve"> taille d’une </w:t>
+      <w:r>
+        <w:t xml:space="preserve">la taille d’une </w:t>
       </w:r>
       <w:proofErr w:type="spellStart"/>
       <w:r>
@@ -1339,13 +1425,8 @@
           <w:numId w:val="8"/>
         </w:numPr>
       </w:pPr>
-      <w:proofErr w:type="gramStart"/>
-      <w:r>
-        <w:t>la</w:t>
-      </w:r>
-      <w:proofErr w:type="gramEnd"/>
-      <w:r>
-        <w:t xml:space="preserve"> longueur et la complexité d’un mot de passe,</w:t>
+      <w:r>
+        <w:t>la longueur et la complexité d’un mot de passe,</w:t>
       </w:r>
     </w:p>
     <w:p>
@@ -1355,13 +1436,8 @@
           <w:numId w:val="8"/>
         </w:numPr>
       </w:pPr>
-      <w:proofErr w:type="gramStart"/>
-      <w:r>
-        <w:t>l’effet</w:t>
-      </w:r>
-      <w:proofErr w:type="gramEnd"/>
-      <w:r>
-        <w:t xml:space="preserve"> du </w:t>
+      <w:r>
+        <w:t xml:space="preserve">l’effet du </w:t>
       </w:r>
       <w:proofErr w:type="spellStart"/>
       <w:r>
@@ -1379,13 +1455,8 @@
           <w:numId w:val="8"/>
         </w:numPr>
       </w:pPr>
-      <w:proofErr w:type="gramStart"/>
-      <w:r>
-        <w:t>le</w:t>
-      </w:r>
-      <w:proofErr w:type="gramEnd"/>
-      <w:r>
-        <w:t xml:space="preserve"> temps ajouté par une authentification réseau réelle.</w:t>
+      <w:r>
+        <w:t>le temps ajouté par une authentification réseau réelle.</w:t>
       </w:r>
     </w:p>
     <w:p>
@@ -1406,7 +1477,7 @@
       <w:pPr>
         <w:pStyle w:val="Titre2"/>
       </w:pPr>
-      <w:bookmarkStart w:id="4" w:name="_Toc216345935"/>
+      <w:bookmarkStart w:id="4" w:name="_Toc216942892"/>
       <w:r>
         <w:t>Attitude face au projet</w:t>
       </w:r>
@@ -1428,13 +1499,8 @@
           <w:numId w:val="9"/>
         </w:numPr>
       </w:pPr>
-      <w:proofErr w:type="gramStart"/>
-      <w:r>
-        <w:t>effectuant</w:t>
-      </w:r>
-      <w:proofErr w:type="gramEnd"/>
-      <w:r>
-        <w:t xml:space="preserve"> toutes les attaques sur des services locaux,</w:t>
+      <w:r>
+        <w:t>effectuant toutes les attaques sur des services locaux,</w:t>
       </w:r>
     </w:p>
     <w:p>
@@ -1444,13 +1510,8 @@
           <w:numId w:val="9"/>
         </w:numPr>
       </w:pPr>
-      <w:proofErr w:type="gramStart"/>
-      <w:r>
-        <w:t>respectant</w:t>
-      </w:r>
-      <w:proofErr w:type="gramEnd"/>
-      <w:r>
-        <w:t xml:space="preserve"> les bonnes pratiques,</w:t>
+      <w:r>
+        <w:t>respectant les bonnes pratiques,</w:t>
       </w:r>
     </w:p>
     <w:p>
@@ -1460,13 +1521,8 @@
           <w:numId w:val="9"/>
         </w:numPr>
       </w:pPr>
-      <w:proofErr w:type="gramStart"/>
-      <w:r>
-        <w:t>documentant</w:t>
-      </w:r>
-      <w:proofErr w:type="gramEnd"/>
-      <w:r>
-        <w:t xml:space="preserve"> chaque étape dans le journal de travail.</w:t>
+      <w:r>
+        <w:t>documentant chaque étape dans le journal de travail.</w:t>
       </w:r>
     </w:p>
     <w:p>
@@ -1682,7 +1738,7 @@
             <w:rPr>
               <w:noProof/>
             </w:rPr>
-            <w:t>4.12.2025</w:t>
+            <w:t>18.12.2025</w:t>
           </w:r>
           <w:r>
             <w:fldChar w:fldCharType="end"/>
@@ -1843,6 +1899,155 @@
 <file path=word/numbering.xml><?xml version="1.0" encoding="utf-8"?>
 <w:numbering xmlns:wpc="http://schemas.microsoft.com/office/word/2010/wordprocessingCanvas" xmlns:cx="http://schemas.microsoft.com/office/drawing/2014/chartex" xmlns:cx1="http://schemas.microsoft.com/office/drawing/2015/9/8/chartex" xmlns:cx2="http://schemas.microsoft.com/office/drawing/2015/10/21/chartex" xmlns:cx3="http://schemas.microsoft.com/office/drawing/2016/5/9/chartex" xmlns:cx4="http://schemas.microsoft.com/office/drawing/2016/5/10/chartex" xmlns:cx5="http://schemas.microsoft.com/office/drawing/2016/5/11/chartex" xmlns:cx6="http://schemas.microsoft.com/office/drawing/2016/5/12/chartex" xmlns:cx7="http://schemas.microsoft.com/office/drawing/2016/5/13/chartex" xmlns:cx8="http://schemas.microsoft.com/office/drawing/2016/5/14/chartex" xmlns:mc="http://schemas.openxmlformats.org/markup-compatibility/2006" xmlns:aink="http://schemas.microsoft.com/office/drawing/2016/ink" xmlns:am3d="http://schemas.microsoft.com/office/drawing/2017/model3d" xmlns:o="urn:schemas-microsoft-com:office:office" xmlns:oel="http://schemas.microsoft.com/office/2019/extlst" xmlns:r="http://schemas.openxmlformats.org/officeDocument/2006/relationships" xmlns:m="http://schemas.openxmlformats.org/officeDocument/2006/math" xmlns:v="urn:schemas-microsoft-com:vml" xmlns:wp14="http://schemas.microsoft.com/office/word/2010/wordprocessingDrawing" xmlns:wp="http://schemas.openxmlformats.org/drawingml/2006/wordprocessingDrawing" xmlns:w10="urn:schemas-microsoft-com:office:word" xmlns:w="http://schemas.openxmlformats.org/wordprocessingml/2006/main" xmlns:w14="http://schemas.microsoft.com/office/word/2010/wordml" xmlns:w15="http://schemas.microsoft.com/office/word/2012/wordml" xmlns:w16cex="http://schemas.microsoft.com/office/word/2018/wordml/cex" xmlns:w16cid="http://schemas.microsoft.com/office/word/2016/wordml/cid" xmlns:w16="http://schemas.microsoft.com/office/word/2018/wordml" xmlns:w16sdtdh="http://schemas.microsoft.com/office/word/2020/wordml/sdtdatahash" xmlns:w16se="http://schemas.microsoft.com/office/word/2015/wordml/symex" xmlns:wpg="http://schemas.microsoft.com/office/word/2010/wordprocessingGroup" xmlns:wpi="http://schemas.microsoft.com/office/word/2010/wordprocessingInk" xmlns:wne="http://schemas.microsoft.com/office/word/2006/wordml" xmlns:wps="http://schemas.microsoft.com/office/word/2010/wordprocessingShape" mc:Ignorable="w14 w15 w16se w16cid w16 w16cex w16sdtdh wp14">
   <w:abstractNum w:abstractNumId="0" w15:restartNumberingAfterBreak="0">
+    <w:nsid w:val="00457800"/>
+    <w:multiLevelType w:val="multilevel"/>
+    <w:tmpl w:val="CFB85CD4"/>
+    <w:lvl w:ilvl="0">
+      <w:start w:val="1"/>
+      <w:numFmt w:val="bullet"/>
+      <w:lvlText w:val=""/>
+      <w:lvlJc w:val="left"/>
+      <w:pPr>
+        <w:tabs>
+          <w:tab w:val="num" w:pos="720"/>
+        </w:tabs>
+        <w:ind w:left="720" w:hanging="360"/>
+      </w:pPr>
+      <w:rPr>
+        <w:rFonts w:ascii="Symbol" w:hAnsi="Symbol" w:hint="default"/>
+        <w:sz w:val="20"/>
+      </w:rPr>
+    </w:lvl>
+    <w:lvl w:ilvl="1" w:tentative="1">
+      <w:start w:val="1"/>
+      <w:numFmt w:val="bullet"/>
+      <w:lvlText w:val="o"/>
+      <w:lvlJc w:val="left"/>
+      <w:pPr>
+        <w:tabs>
+          <w:tab w:val="num" w:pos="1440"/>
+        </w:tabs>
+        <w:ind w:left="1440" w:hanging="360"/>
+      </w:pPr>
+      <w:rPr>
+        <w:rFonts w:ascii="Courier New" w:hAnsi="Courier New" w:hint="default"/>
+        <w:sz w:val="20"/>
+      </w:rPr>
+    </w:lvl>
+    <w:lvl w:ilvl="2" w:tentative="1">
+      <w:start w:val="1"/>
+      <w:numFmt w:val="bullet"/>
+      <w:lvlText w:val=""/>
+      <w:lvlJc w:val="left"/>
+      <w:pPr>
+        <w:tabs>
+          <w:tab w:val="num" w:pos="2160"/>
+        </w:tabs>
+        <w:ind w:left="2160" w:hanging="360"/>
+      </w:pPr>
+      <w:rPr>
+        <w:rFonts w:ascii="Wingdings" w:hAnsi="Wingdings" w:hint="default"/>
+        <w:sz w:val="20"/>
+      </w:rPr>
+    </w:lvl>
+    <w:lvl w:ilvl="3" w:tentative="1">
+      <w:start w:val="1"/>
+      <w:numFmt w:val="bullet"/>
+      <w:lvlText w:val=""/>
+      <w:lvlJc w:val="left"/>
+      <w:pPr>
+        <w:tabs>
+          <w:tab w:val="num" w:pos="2880"/>
+        </w:tabs>
+        <w:ind w:left="2880" w:hanging="360"/>
+      </w:pPr>
+      <w:rPr>
+        <w:rFonts w:ascii="Wingdings" w:hAnsi="Wingdings" w:hint="default"/>
+        <w:sz w:val="20"/>
+      </w:rPr>
+    </w:lvl>
+    <w:lvl w:ilvl="4" w:tentative="1">
+      <w:start w:val="1"/>
+      <w:numFmt w:val="bullet"/>
+      <w:lvlText w:val=""/>
+      <w:lvlJc w:val="left"/>
+      <w:pPr>
+        <w:tabs>
+          <w:tab w:val="num" w:pos="3600"/>
+        </w:tabs>
+        <w:ind w:left="3600" w:hanging="360"/>
+      </w:pPr>
+      <w:rPr>
+        <w:rFonts w:ascii="Wingdings" w:hAnsi="Wingdings" w:hint="default"/>
+        <w:sz w:val="20"/>
+      </w:rPr>
+    </w:lvl>
+    <w:lvl w:ilvl="5" w:tentative="1">
+      <w:start w:val="1"/>
+      <w:numFmt w:val="bullet"/>
+      <w:lvlText w:val=""/>
+      <w:lvlJc w:val="left"/>
+      <w:pPr>
+        <w:tabs>
+          <w:tab w:val="num" w:pos="4320"/>
+        </w:tabs>
+        <w:ind w:left="4320" w:hanging="360"/>
+      </w:pPr>
+      <w:rPr>
+        <w:rFonts w:ascii="Wingdings" w:hAnsi="Wingdings" w:hint="default"/>
+        <w:sz w:val="20"/>
+      </w:rPr>
+    </w:lvl>
+    <w:lvl w:ilvl="6" w:tentative="1">
+      <w:start w:val="1"/>
+      <w:numFmt w:val="bullet"/>
+      <w:lvlText w:val=""/>
+      <w:lvlJc w:val="left"/>
+      <w:pPr>
+        <w:tabs>
+          <w:tab w:val="num" w:pos="5040"/>
+        </w:tabs>
+        <w:ind w:left="5040" w:hanging="360"/>
+      </w:pPr>
+      <w:rPr>
+        <w:rFonts w:ascii="Wingdings" w:hAnsi="Wingdings" w:hint="default"/>
+        <w:sz w:val="20"/>
+      </w:rPr>
+    </w:lvl>
+    <w:lvl w:ilvl="7" w:tentative="1">
+      <w:start w:val="1"/>
+      <w:numFmt w:val="bullet"/>
+      <w:lvlText w:val=""/>
+      <w:lvlJc w:val="left"/>
+      <w:pPr>
+        <w:tabs>
+          <w:tab w:val="num" w:pos="5760"/>
+        </w:tabs>
+        <w:ind w:left="5760" w:hanging="360"/>
+      </w:pPr>
+      <w:rPr>
+        <w:rFonts w:ascii="Wingdings" w:hAnsi="Wingdings" w:hint="default"/>
+        <w:sz w:val="20"/>
+      </w:rPr>
+    </w:lvl>
+    <w:lvl w:ilvl="8" w:tentative="1">
+      <w:start w:val="1"/>
+      <w:numFmt w:val="bullet"/>
+      <w:lvlText w:val=""/>
+      <w:lvlJc w:val="left"/>
+      <w:pPr>
+        <w:tabs>
+          <w:tab w:val="num" w:pos="6480"/>
+        </w:tabs>
+        <w:ind w:left="6480" w:hanging="360"/>
+      </w:pPr>
+      <w:rPr>
+        <w:rFonts w:ascii="Wingdings" w:hAnsi="Wingdings" w:hint="default"/>
+        <w:sz w:val="20"/>
+      </w:rPr>
+    </w:lvl>
+  </w:abstractNum>
+  <w:abstractNum w:abstractNumId="1" w15:restartNumberingAfterBreak="0">
     <w:nsid w:val="02786947"/>
     <w:multiLevelType w:val="hybridMultilevel"/>
     <w:tmpl w:val="926E26C8"/>
@@ -1931,7 +2136,7 @@
       </w:pPr>
     </w:lvl>
   </w:abstractNum>
-  <w:abstractNum w:abstractNumId="1" w15:restartNumberingAfterBreak="0">
+  <w:abstractNum w:abstractNumId="2" w15:restartNumberingAfterBreak="0">
     <w:nsid w:val="038B1B92"/>
     <w:multiLevelType w:val="multilevel"/>
     <w:tmpl w:val="E9D646EA"/>
@@ -2048,7 +2253,7 @@
       </w:pPr>
     </w:lvl>
   </w:abstractNum>
-  <w:abstractNum w:abstractNumId="2" w15:restartNumberingAfterBreak="0">
+  <w:abstractNum w:abstractNumId="3" w15:restartNumberingAfterBreak="0">
     <w:nsid w:val="20922CB3"/>
     <w:multiLevelType w:val="hybridMultilevel"/>
     <w:tmpl w:val="68B427FE"/>
@@ -2160,7 +2365,7 @@
       </w:rPr>
     </w:lvl>
   </w:abstractNum>
-  <w:abstractNum w:abstractNumId="3" w15:restartNumberingAfterBreak="0">
+  <w:abstractNum w:abstractNumId="4" w15:restartNumberingAfterBreak="0">
     <w:nsid w:val="2A51227E"/>
     <w:multiLevelType w:val="multilevel"/>
     <w:tmpl w:val="DF66EDAA"/>
@@ -2309,7 +2514,156 @@
       </w:rPr>
     </w:lvl>
   </w:abstractNum>
-  <w:abstractNum w:abstractNumId="4" w15:restartNumberingAfterBreak="0">
+  <w:abstractNum w:abstractNumId="5" w15:restartNumberingAfterBreak="0">
+    <w:nsid w:val="2CB2755A"/>
+    <w:multiLevelType w:val="multilevel"/>
+    <w:tmpl w:val="8B4A2B84"/>
+    <w:lvl w:ilvl="0">
+      <w:start w:val="1"/>
+      <w:numFmt w:val="bullet"/>
+      <w:lvlText w:val=""/>
+      <w:lvlJc w:val="left"/>
+      <w:pPr>
+        <w:tabs>
+          <w:tab w:val="num" w:pos="720"/>
+        </w:tabs>
+        <w:ind w:left="720" w:hanging="360"/>
+      </w:pPr>
+      <w:rPr>
+        <w:rFonts w:ascii="Symbol" w:hAnsi="Symbol" w:hint="default"/>
+        <w:sz w:val="20"/>
+      </w:rPr>
+    </w:lvl>
+    <w:lvl w:ilvl="1" w:tentative="1">
+      <w:start w:val="1"/>
+      <w:numFmt w:val="bullet"/>
+      <w:lvlText w:val="o"/>
+      <w:lvlJc w:val="left"/>
+      <w:pPr>
+        <w:tabs>
+          <w:tab w:val="num" w:pos="1440"/>
+        </w:tabs>
+        <w:ind w:left="1440" w:hanging="360"/>
+      </w:pPr>
+      <w:rPr>
+        <w:rFonts w:ascii="Courier New" w:hAnsi="Courier New" w:hint="default"/>
+        <w:sz w:val="20"/>
+      </w:rPr>
+    </w:lvl>
+    <w:lvl w:ilvl="2" w:tentative="1">
+      <w:start w:val="1"/>
+      <w:numFmt w:val="bullet"/>
+      <w:lvlText w:val=""/>
+      <w:lvlJc w:val="left"/>
+      <w:pPr>
+        <w:tabs>
+          <w:tab w:val="num" w:pos="2160"/>
+        </w:tabs>
+        <w:ind w:left="2160" w:hanging="360"/>
+      </w:pPr>
+      <w:rPr>
+        <w:rFonts w:ascii="Wingdings" w:hAnsi="Wingdings" w:hint="default"/>
+        <w:sz w:val="20"/>
+      </w:rPr>
+    </w:lvl>
+    <w:lvl w:ilvl="3" w:tentative="1">
+      <w:start w:val="1"/>
+      <w:numFmt w:val="bullet"/>
+      <w:lvlText w:val=""/>
+      <w:lvlJc w:val="left"/>
+      <w:pPr>
+        <w:tabs>
+          <w:tab w:val="num" w:pos="2880"/>
+        </w:tabs>
+        <w:ind w:left="2880" w:hanging="360"/>
+      </w:pPr>
+      <w:rPr>
+        <w:rFonts w:ascii="Wingdings" w:hAnsi="Wingdings" w:hint="default"/>
+        <w:sz w:val="20"/>
+      </w:rPr>
+    </w:lvl>
+    <w:lvl w:ilvl="4" w:tentative="1">
+      <w:start w:val="1"/>
+      <w:numFmt w:val="bullet"/>
+      <w:lvlText w:val=""/>
+      <w:lvlJc w:val="left"/>
+      <w:pPr>
+        <w:tabs>
+          <w:tab w:val="num" w:pos="3600"/>
+        </w:tabs>
+        <w:ind w:left="3600" w:hanging="360"/>
+      </w:pPr>
+      <w:rPr>
+        <w:rFonts w:ascii="Wingdings" w:hAnsi="Wingdings" w:hint="default"/>
+        <w:sz w:val="20"/>
+      </w:rPr>
+    </w:lvl>
+    <w:lvl w:ilvl="5" w:tentative="1">
+      <w:start w:val="1"/>
+      <w:numFmt w:val="bullet"/>
+      <w:lvlText w:val=""/>
+      <w:lvlJc w:val="left"/>
+      <w:pPr>
+        <w:tabs>
+          <w:tab w:val="num" w:pos="4320"/>
+        </w:tabs>
+        <w:ind w:left="4320" w:hanging="360"/>
+      </w:pPr>
+      <w:rPr>
+        <w:rFonts w:ascii="Wingdings" w:hAnsi="Wingdings" w:hint="default"/>
+        <w:sz w:val="20"/>
+      </w:rPr>
+    </w:lvl>
+    <w:lvl w:ilvl="6" w:tentative="1">
+      <w:start w:val="1"/>
+      <w:numFmt w:val="bullet"/>
+      <w:lvlText w:val=""/>
+      <w:lvlJc w:val="left"/>
+      <w:pPr>
+        <w:tabs>
+          <w:tab w:val="num" w:pos="5040"/>
+        </w:tabs>
+        <w:ind w:left="5040" w:hanging="360"/>
+      </w:pPr>
+      <w:rPr>
+        <w:rFonts w:ascii="Wingdings" w:hAnsi="Wingdings" w:hint="default"/>
+        <w:sz w:val="20"/>
+      </w:rPr>
+    </w:lvl>
+    <w:lvl w:ilvl="7" w:tentative="1">
+      <w:start w:val="1"/>
+      <w:numFmt w:val="bullet"/>
+      <w:lvlText w:val=""/>
+      <w:lvlJc w:val="left"/>
+      <w:pPr>
+        <w:tabs>
+          <w:tab w:val="num" w:pos="5760"/>
+        </w:tabs>
+        <w:ind w:left="5760" w:hanging="360"/>
+      </w:pPr>
+      <w:rPr>
+        <w:rFonts w:ascii="Wingdings" w:hAnsi="Wingdings" w:hint="default"/>
+        <w:sz w:val="20"/>
+      </w:rPr>
+    </w:lvl>
+    <w:lvl w:ilvl="8" w:tentative="1">
+      <w:start w:val="1"/>
+      <w:numFmt w:val="bullet"/>
+      <w:lvlText w:val=""/>
+      <w:lvlJc w:val="left"/>
+      <w:pPr>
+        <w:tabs>
+          <w:tab w:val="num" w:pos="6480"/>
+        </w:tabs>
+        <w:ind w:left="6480" w:hanging="360"/>
+      </w:pPr>
+      <w:rPr>
+        <w:rFonts w:ascii="Wingdings" w:hAnsi="Wingdings" w:hint="default"/>
+        <w:sz w:val="20"/>
+      </w:rPr>
+    </w:lvl>
+  </w:abstractNum>
+  <w:abstractNum w:abstractNumId="6" w15:restartNumberingAfterBreak="0">
     <w:nsid w:val="3E905338"/>
     <w:multiLevelType w:val="multilevel"/>
     <w:tmpl w:val="862498FE"/>
@@ -2458,7 +2812,7 @@
       </w:rPr>
     </w:lvl>
   </w:abstractNum>
-  <w:abstractNum w:abstractNumId="5" w15:restartNumberingAfterBreak="0">
+  <w:abstractNum w:abstractNumId="7" w15:restartNumberingAfterBreak="0">
     <w:nsid w:val="4B793670"/>
     <w:multiLevelType w:val="multilevel"/>
     <w:tmpl w:val="6434BE64"/>
@@ -2607,7 +2961,305 @@
       </w:rPr>
     </w:lvl>
   </w:abstractNum>
-  <w:abstractNum w:abstractNumId="6" w15:restartNumberingAfterBreak="0">
+  <w:abstractNum w:abstractNumId="8" w15:restartNumberingAfterBreak="0">
+    <w:nsid w:val="56013F6A"/>
+    <w:multiLevelType w:val="multilevel"/>
+    <w:tmpl w:val="14A43746"/>
+    <w:lvl w:ilvl="0">
+      <w:start w:val="1"/>
+      <w:numFmt w:val="bullet"/>
+      <w:lvlText w:val=""/>
+      <w:lvlJc w:val="left"/>
+      <w:pPr>
+        <w:tabs>
+          <w:tab w:val="num" w:pos="720"/>
+        </w:tabs>
+        <w:ind w:left="720" w:hanging="360"/>
+      </w:pPr>
+      <w:rPr>
+        <w:rFonts w:ascii="Symbol" w:hAnsi="Symbol" w:hint="default"/>
+        <w:sz w:val="20"/>
+      </w:rPr>
+    </w:lvl>
+    <w:lvl w:ilvl="1" w:tentative="1">
+      <w:start w:val="1"/>
+      <w:numFmt w:val="bullet"/>
+      <w:lvlText w:val="o"/>
+      <w:lvlJc w:val="left"/>
+      <w:pPr>
+        <w:tabs>
+          <w:tab w:val="num" w:pos="1440"/>
+        </w:tabs>
+        <w:ind w:left="1440" w:hanging="360"/>
+      </w:pPr>
+      <w:rPr>
+        <w:rFonts w:ascii="Courier New" w:hAnsi="Courier New" w:hint="default"/>
+        <w:sz w:val="20"/>
+      </w:rPr>
+    </w:lvl>
+    <w:lvl w:ilvl="2" w:tentative="1">
+      <w:start w:val="1"/>
+      <w:numFmt w:val="bullet"/>
+      <w:lvlText w:val=""/>
+      <w:lvlJc w:val="left"/>
+      <w:pPr>
+        <w:tabs>
+          <w:tab w:val="num" w:pos="2160"/>
+        </w:tabs>
+        <w:ind w:left="2160" w:hanging="360"/>
+      </w:pPr>
+      <w:rPr>
+        <w:rFonts w:ascii="Wingdings" w:hAnsi="Wingdings" w:hint="default"/>
+        <w:sz w:val="20"/>
+      </w:rPr>
+    </w:lvl>
+    <w:lvl w:ilvl="3" w:tentative="1">
+      <w:start w:val="1"/>
+      <w:numFmt w:val="bullet"/>
+      <w:lvlText w:val=""/>
+      <w:lvlJc w:val="left"/>
+      <w:pPr>
+        <w:tabs>
+          <w:tab w:val="num" w:pos="2880"/>
+        </w:tabs>
+        <w:ind w:left="2880" w:hanging="360"/>
+      </w:pPr>
+      <w:rPr>
+        <w:rFonts w:ascii="Wingdings" w:hAnsi="Wingdings" w:hint="default"/>
+        <w:sz w:val="20"/>
+      </w:rPr>
+    </w:lvl>
+    <w:lvl w:ilvl="4" w:tentative="1">
+      <w:start w:val="1"/>
+      <w:numFmt w:val="bullet"/>
+      <w:lvlText w:val=""/>
+      <w:lvlJc w:val="left"/>
+      <w:pPr>
+        <w:tabs>
+          <w:tab w:val="num" w:pos="3600"/>
+        </w:tabs>
+        <w:ind w:left="3600" w:hanging="360"/>
+      </w:pPr>
+      <w:rPr>
+        <w:rFonts w:ascii="Wingdings" w:hAnsi="Wingdings" w:hint="default"/>
+        <w:sz w:val="20"/>
+      </w:rPr>
+    </w:lvl>
+    <w:lvl w:ilvl="5" w:tentative="1">
+      <w:start w:val="1"/>
+      <w:numFmt w:val="bullet"/>
+      <w:lvlText w:val=""/>
+      <w:lvlJc w:val="left"/>
+      <w:pPr>
+        <w:tabs>
+          <w:tab w:val="num" w:pos="4320"/>
+        </w:tabs>
+        <w:ind w:left="4320" w:hanging="360"/>
+      </w:pPr>
+      <w:rPr>
+        <w:rFonts w:ascii="Wingdings" w:hAnsi="Wingdings" w:hint="default"/>
+        <w:sz w:val="20"/>
+      </w:rPr>
+    </w:lvl>
+    <w:lvl w:ilvl="6" w:tentative="1">
+      <w:start w:val="1"/>
+      <w:numFmt w:val="bullet"/>
+      <w:lvlText w:val=""/>
+      <w:lvlJc w:val="left"/>
+      <w:pPr>
+        <w:tabs>
+          <w:tab w:val="num" w:pos="5040"/>
+        </w:tabs>
+        <w:ind w:left="5040" w:hanging="360"/>
+      </w:pPr>
+      <w:rPr>
+        <w:rFonts w:ascii="Wingdings" w:hAnsi="Wingdings" w:hint="default"/>
+        <w:sz w:val="20"/>
+      </w:rPr>
+    </w:lvl>
+    <w:lvl w:ilvl="7" w:tentative="1">
+      <w:start w:val="1"/>
+      <w:numFmt w:val="bullet"/>
+      <w:lvlText w:val=""/>
+      <w:lvlJc w:val="left"/>
+      <w:pPr>
+        <w:tabs>
+          <w:tab w:val="num" w:pos="5760"/>
+        </w:tabs>
+        <w:ind w:left="5760" w:hanging="360"/>
+      </w:pPr>
+      <w:rPr>
+        <w:rFonts w:ascii="Wingdings" w:hAnsi="Wingdings" w:hint="default"/>
+        <w:sz w:val="20"/>
+      </w:rPr>
+    </w:lvl>
+    <w:lvl w:ilvl="8" w:tentative="1">
+      <w:start w:val="1"/>
+      <w:numFmt w:val="bullet"/>
+      <w:lvlText w:val=""/>
+      <w:lvlJc w:val="left"/>
+      <w:pPr>
+        <w:tabs>
+          <w:tab w:val="num" w:pos="6480"/>
+        </w:tabs>
+        <w:ind w:left="6480" w:hanging="360"/>
+      </w:pPr>
+      <w:rPr>
+        <w:rFonts w:ascii="Wingdings" w:hAnsi="Wingdings" w:hint="default"/>
+        <w:sz w:val="20"/>
+      </w:rPr>
+    </w:lvl>
+  </w:abstractNum>
+  <w:abstractNum w:abstractNumId="9" w15:restartNumberingAfterBreak="0">
+    <w:nsid w:val="5668174B"/>
+    <w:multiLevelType w:val="multilevel"/>
+    <w:tmpl w:val="7EBC687A"/>
+    <w:lvl w:ilvl="0">
+      <w:start w:val="1"/>
+      <w:numFmt w:val="bullet"/>
+      <w:lvlText w:val=""/>
+      <w:lvlJc w:val="left"/>
+      <w:pPr>
+        <w:tabs>
+          <w:tab w:val="num" w:pos="720"/>
+        </w:tabs>
+        <w:ind w:left="720" w:hanging="360"/>
+      </w:pPr>
+      <w:rPr>
+        <w:rFonts w:ascii="Symbol" w:hAnsi="Symbol" w:hint="default"/>
+        <w:sz w:val="20"/>
+      </w:rPr>
+    </w:lvl>
+    <w:lvl w:ilvl="1" w:tentative="1">
+      <w:start w:val="1"/>
+      <w:numFmt w:val="bullet"/>
+      <w:lvlText w:val="o"/>
+      <w:lvlJc w:val="left"/>
+      <w:pPr>
+        <w:tabs>
+          <w:tab w:val="num" w:pos="1440"/>
+        </w:tabs>
+        <w:ind w:left="1440" w:hanging="360"/>
+      </w:pPr>
+      <w:rPr>
+        <w:rFonts w:ascii="Courier New" w:hAnsi="Courier New" w:hint="default"/>
+        <w:sz w:val="20"/>
+      </w:rPr>
+    </w:lvl>
+    <w:lvl w:ilvl="2" w:tentative="1">
+      <w:start w:val="1"/>
+      <w:numFmt w:val="bullet"/>
+      <w:lvlText w:val=""/>
+      <w:lvlJc w:val="left"/>
+      <w:pPr>
+        <w:tabs>
+          <w:tab w:val="num" w:pos="2160"/>
+        </w:tabs>
+        <w:ind w:left="2160" w:hanging="360"/>
+      </w:pPr>
+      <w:rPr>
+        <w:rFonts w:ascii="Wingdings" w:hAnsi="Wingdings" w:hint="default"/>
+        <w:sz w:val="20"/>
+      </w:rPr>
+    </w:lvl>
+    <w:lvl w:ilvl="3" w:tentative="1">
+      <w:start w:val="1"/>
+      <w:numFmt w:val="bullet"/>
+      <w:lvlText w:val=""/>
+      <w:lvlJc w:val="left"/>
+      <w:pPr>
+        <w:tabs>
+          <w:tab w:val="num" w:pos="2880"/>
+        </w:tabs>
+        <w:ind w:left="2880" w:hanging="360"/>
+      </w:pPr>
+      <w:rPr>
+        <w:rFonts w:ascii="Wingdings" w:hAnsi="Wingdings" w:hint="default"/>
+        <w:sz w:val="20"/>
+      </w:rPr>
+    </w:lvl>
+    <w:lvl w:ilvl="4" w:tentative="1">
+      <w:start w:val="1"/>
+      <w:numFmt w:val="bullet"/>
+      <w:lvlText w:val=""/>
+      <w:lvlJc w:val="left"/>
+      <w:pPr>
+        <w:tabs>
+          <w:tab w:val="num" w:pos="3600"/>
+        </w:tabs>
+        <w:ind w:left="3600" w:hanging="360"/>
+      </w:pPr>
+      <w:rPr>
+        <w:rFonts w:ascii="Wingdings" w:hAnsi="Wingdings" w:hint="default"/>
+        <w:sz w:val="20"/>
+      </w:rPr>
+    </w:lvl>
+    <w:lvl w:ilvl="5" w:tentative="1">
+      <w:start w:val="1"/>
+      <w:numFmt w:val="bullet"/>
+      <w:lvlText w:val=""/>
+      <w:lvlJc w:val="left"/>
+      <w:pPr>
+        <w:tabs>
+          <w:tab w:val="num" w:pos="4320"/>
+        </w:tabs>
+        <w:ind w:left="4320" w:hanging="360"/>
+      </w:pPr>
+      <w:rPr>
+        <w:rFonts w:ascii="Wingdings" w:hAnsi="Wingdings" w:hint="default"/>
+        <w:sz w:val="20"/>
+      </w:rPr>
+    </w:lvl>
+    <w:lvl w:ilvl="6" w:tentative="1">
+      <w:start w:val="1"/>
+      <w:numFmt w:val="bullet"/>
+      <w:lvlText w:val=""/>
+      <w:lvlJc w:val="left"/>
+      <w:pPr>
+        <w:tabs>
+          <w:tab w:val="num" w:pos="5040"/>
+        </w:tabs>
+        <w:ind w:left="5040" w:hanging="360"/>
+      </w:pPr>
+      <w:rPr>
+        <w:rFonts w:ascii="Wingdings" w:hAnsi="Wingdings" w:hint="default"/>
+        <w:sz w:val="20"/>
+      </w:rPr>
+    </w:lvl>
+    <w:lvl w:ilvl="7" w:tentative="1">
+      <w:start w:val="1"/>
+      <w:numFmt w:val="bullet"/>
+      <w:lvlText w:val=""/>
+      <w:lvlJc w:val="left"/>
+      <w:pPr>
+        <w:tabs>
+          <w:tab w:val="num" w:pos="5760"/>
+        </w:tabs>
+        <w:ind w:left="5760" w:hanging="360"/>
+      </w:pPr>
+      <w:rPr>
+        <w:rFonts w:ascii="Wingdings" w:hAnsi="Wingdings" w:hint="default"/>
+        <w:sz w:val="20"/>
+      </w:rPr>
+    </w:lvl>
+    <w:lvl w:ilvl="8" w:tentative="1">
+      <w:start w:val="1"/>
+      <w:numFmt w:val="bullet"/>
+      <w:lvlText w:val=""/>
+      <w:lvlJc w:val="left"/>
+      <w:pPr>
+        <w:tabs>
+          <w:tab w:val="num" w:pos="6480"/>
+        </w:tabs>
+        <w:ind w:left="6480" w:hanging="360"/>
+      </w:pPr>
+      <w:rPr>
+        <w:rFonts w:ascii="Wingdings" w:hAnsi="Wingdings" w:hint="default"/>
+        <w:sz w:val="20"/>
+      </w:rPr>
+    </w:lvl>
+  </w:abstractNum>
+  <w:abstractNum w:abstractNumId="10" w15:restartNumberingAfterBreak="0">
     <w:nsid w:val="57674493"/>
     <w:multiLevelType w:val="multilevel"/>
     <w:tmpl w:val="FDF2C7D2"/>
@@ -2756,7 +3408,7 @@
       </w:rPr>
     </w:lvl>
   </w:abstractNum>
-  <w:abstractNum w:abstractNumId="7" w15:restartNumberingAfterBreak="0">
+  <w:abstractNum w:abstractNumId="11" w15:restartNumberingAfterBreak="0">
     <w:nsid w:val="5E0E1A83"/>
     <w:multiLevelType w:val="multilevel"/>
     <w:tmpl w:val="8B106244"/>
@@ -2905,7 +3557,7 @@
       </w:rPr>
     </w:lvl>
   </w:abstractNum>
-  <w:abstractNum w:abstractNumId="8" w15:restartNumberingAfterBreak="0">
+  <w:abstractNum w:abstractNumId="12" w15:restartNumberingAfterBreak="0">
     <w:nsid w:val="5E954385"/>
     <w:multiLevelType w:val="hybridMultilevel"/>
     <w:tmpl w:val="7D20BD48"/>
@@ -2994,32 +3646,196 @@
       </w:pPr>
     </w:lvl>
   </w:abstractNum>
+  <w:abstractNum w:abstractNumId="13" w15:restartNumberingAfterBreak="0">
+    <w:nsid w:val="6A517E27"/>
+    <w:multiLevelType w:val="multilevel"/>
+    <w:tmpl w:val="F6A6DFB2"/>
+    <w:lvl w:ilvl="0">
+      <w:start w:val="1"/>
+      <w:numFmt w:val="bullet"/>
+      <w:lvlText w:val=""/>
+      <w:lvlJc w:val="left"/>
+      <w:pPr>
+        <w:tabs>
+          <w:tab w:val="num" w:pos="720"/>
+        </w:tabs>
+        <w:ind w:left="720" w:hanging="360"/>
+      </w:pPr>
+      <w:rPr>
+        <w:rFonts w:ascii="Symbol" w:hAnsi="Symbol" w:hint="default"/>
+        <w:sz w:val="20"/>
+      </w:rPr>
+    </w:lvl>
+    <w:lvl w:ilvl="1" w:tentative="1">
+      <w:start w:val="1"/>
+      <w:numFmt w:val="bullet"/>
+      <w:lvlText w:val="o"/>
+      <w:lvlJc w:val="left"/>
+      <w:pPr>
+        <w:tabs>
+          <w:tab w:val="num" w:pos="1440"/>
+        </w:tabs>
+        <w:ind w:left="1440" w:hanging="360"/>
+      </w:pPr>
+      <w:rPr>
+        <w:rFonts w:ascii="Courier New" w:hAnsi="Courier New" w:hint="default"/>
+        <w:sz w:val="20"/>
+      </w:rPr>
+    </w:lvl>
+    <w:lvl w:ilvl="2" w:tentative="1">
+      <w:start w:val="1"/>
+      <w:numFmt w:val="bullet"/>
+      <w:lvlText w:val=""/>
+      <w:lvlJc w:val="left"/>
+      <w:pPr>
+        <w:tabs>
+          <w:tab w:val="num" w:pos="2160"/>
+        </w:tabs>
+        <w:ind w:left="2160" w:hanging="360"/>
+      </w:pPr>
+      <w:rPr>
+        <w:rFonts w:ascii="Wingdings" w:hAnsi="Wingdings" w:hint="default"/>
+        <w:sz w:val="20"/>
+      </w:rPr>
+    </w:lvl>
+    <w:lvl w:ilvl="3" w:tentative="1">
+      <w:start w:val="1"/>
+      <w:numFmt w:val="bullet"/>
+      <w:lvlText w:val=""/>
+      <w:lvlJc w:val="left"/>
+      <w:pPr>
+        <w:tabs>
+          <w:tab w:val="num" w:pos="2880"/>
+        </w:tabs>
+        <w:ind w:left="2880" w:hanging="360"/>
+      </w:pPr>
+      <w:rPr>
+        <w:rFonts w:ascii="Wingdings" w:hAnsi="Wingdings" w:hint="default"/>
+        <w:sz w:val="20"/>
+      </w:rPr>
+    </w:lvl>
+    <w:lvl w:ilvl="4" w:tentative="1">
+      <w:start w:val="1"/>
+      <w:numFmt w:val="bullet"/>
+      <w:lvlText w:val=""/>
+      <w:lvlJc w:val="left"/>
+      <w:pPr>
+        <w:tabs>
+          <w:tab w:val="num" w:pos="3600"/>
+        </w:tabs>
+        <w:ind w:left="3600" w:hanging="360"/>
+      </w:pPr>
+      <w:rPr>
+        <w:rFonts w:ascii="Wingdings" w:hAnsi="Wingdings" w:hint="default"/>
+        <w:sz w:val="20"/>
+      </w:rPr>
+    </w:lvl>
+    <w:lvl w:ilvl="5" w:tentative="1">
+      <w:start w:val="1"/>
+      <w:numFmt w:val="bullet"/>
+      <w:lvlText w:val=""/>
+      <w:lvlJc w:val="left"/>
+      <w:pPr>
+        <w:tabs>
+          <w:tab w:val="num" w:pos="4320"/>
+        </w:tabs>
+        <w:ind w:left="4320" w:hanging="360"/>
+      </w:pPr>
+      <w:rPr>
+        <w:rFonts w:ascii="Wingdings" w:hAnsi="Wingdings" w:hint="default"/>
+        <w:sz w:val="20"/>
+      </w:rPr>
+    </w:lvl>
+    <w:lvl w:ilvl="6" w:tentative="1">
+      <w:start w:val="1"/>
+      <w:numFmt w:val="bullet"/>
+      <w:lvlText w:val=""/>
+      <w:lvlJc w:val="left"/>
+      <w:pPr>
+        <w:tabs>
+          <w:tab w:val="num" w:pos="5040"/>
+        </w:tabs>
+        <w:ind w:left="5040" w:hanging="360"/>
+      </w:pPr>
+      <w:rPr>
+        <w:rFonts w:ascii="Wingdings" w:hAnsi="Wingdings" w:hint="default"/>
+        <w:sz w:val="20"/>
+      </w:rPr>
+    </w:lvl>
+    <w:lvl w:ilvl="7" w:tentative="1">
+      <w:start w:val="1"/>
+      <w:numFmt w:val="bullet"/>
+      <w:lvlText w:val=""/>
+      <w:lvlJc w:val="left"/>
+      <w:pPr>
+        <w:tabs>
+          <w:tab w:val="num" w:pos="5760"/>
+        </w:tabs>
+        <w:ind w:left="5760" w:hanging="360"/>
+      </w:pPr>
+      <w:rPr>
+        <w:rFonts w:ascii="Wingdings" w:hAnsi="Wingdings" w:hint="default"/>
+        <w:sz w:val="20"/>
+      </w:rPr>
+    </w:lvl>
+    <w:lvl w:ilvl="8" w:tentative="1">
+      <w:start w:val="1"/>
+      <w:numFmt w:val="bullet"/>
+      <w:lvlText w:val=""/>
+      <w:lvlJc w:val="left"/>
+      <w:pPr>
+        <w:tabs>
+          <w:tab w:val="num" w:pos="6480"/>
+        </w:tabs>
+        <w:ind w:left="6480" w:hanging="360"/>
+      </w:pPr>
+      <w:rPr>
+        <w:rFonts w:ascii="Wingdings" w:hAnsi="Wingdings" w:hint="default"/>
+        <w:sz w:val="20"/>
+      </w:rPr>
+    </w:lvl>
+  </w:abstractNum>
   <w:num w:numId="1" w16cid:durableId="1967084022">
+    <w:abstractNumId w:val="3"/>
+  </w:num>
+  <w:num w:numId="2" w16cid:durableId="1689718329">
+    <w:abstractNumId w:val="1"/>
+  </w:num>
+  <w:num w:numId="3" w16cid:durableId="1508671447">
+    <w:abstractNumId w:val="12"/>
+  </w:num>
+  <w:num w:numId="4" w16cid:durableId="1241601104">
+    <w:abstractNumId w:val="7"/>
+  </w:num>
+  <w:num w:numId="5" w16cid:durableId="810562597">
+    <w:abstractNumId w:val="10"/>
+  </w:num>
+  <w:num w:numId="6" w16cid:durableId="217135804">
+    <w:abstractNumId w:val="4"/>
+  </w:num>
+  <w:num w:numId="7" w16cid:durableId="17778203">
     <w:abstractNumId w:val="2"/>
   </w:num>
-  <w:num w:numId="2" w16cid:durableId="1689718329">
+  <w:num w:numId="8" w16cid:durableId="1967931223">
+    <w:abstractNumId w:val="6"/>
+  </w:num>
+  <w:num w:numId="9" w16cid:durableId="682588862">
+    <w:abstractNumId w:val="11"/>
+  </w:num>
+  <w:num w:numId="10" w16cid:durableId="1825200299">
+    <w:abstractNumId w:val="8"/>
+  </w:num>
+  <w:num w:numId="11" w16cid:durableId="974145151">
+    <w:abstractNumId w:val="9"/>
+  </w:num>
+  <w:num w:numId="12" w16cid:durableId="1879851752">
+    <w:abstractNumId w:val="5"/>
+  </w:num>
+  <w:num w:numId="13" w16cid:durableId="1675302972">
     <w:abstractNumId w:val="0"/>
   </w:num>
-  <w:num w:numId="3" w16cid:durableId="1508671447">
-    <w:abstractNumId w:val="8"/>
-  </w:num>
-  <w:num w:numId="4" w16cid:durableId="1241601104">
-    <w:abstractNumId w:val="5"/>
-  </w:num>
-  <w:num w:numId="5" w16cid:durableId="810562597">
-    <w:abstractNumId w:val="6"/>
-  </w:num>
-  <w:num w:numId="6" w16cid:durableId="217135804">
-    <w:abstractNumId w:val="3"/>
-  </w:num>
-  <w:num w:numId="7" w16cid:durableId="17778203">
-    <w:abstractNumId w:val="1"/>
-  </w:num>
-  <w:num w:numId="8" w16cid:durableId="1967931223">
-    <w:abstractNumId w:val="4"/>
-  </w:num>
-  <w:num w:numId="9" w16cid:durableId="682588862">
-    <w:abstractNumId w:val="7"/>
+  <w:num w:numId="14" w16cid:durableId="620461254">
+    <w:abstractNumId w:val="13"/>
   </w:num>
 </w:numbering>
 </file>

</xml_diff>

<commit_message>
doc(): mise à jour et ajout de documentation
</commit_message>
<xml_diff>
--- a/Rapport de projet - P_App-Bruteforce - Matias Denis.docx
+++ b/Rapport de projet - P_App-Bruteforce - Matias Denis.docx
@@ -217,7 +217,7 @@
           <w:r>
             <w:fldChar w:fldCharType="separate"/>
           </w:r>
-          <w:hyperlink w:anchor="_Toc216942888" w:history="1">
+          <w:hyperlink w:anchor="_Toc218510271" w:history="1">
             <w:r>
               <w:rPr>
                 <w:rStyle w:val="Lienhypertexte"/>
@@ -244,7 +244,7 @@
                 <w:noProof/>
                 <w:webHidden/>
               </w:rPr>
-              <w:instrText xml:space="preserve"> PAGEREF _Toc216942888 \h </w:instrText>
+              <w:instrText xml:space="preserve"> PAGEREF _Toc218510271 \h </w:instrText>
             </w:r>
             <w:r>
               <w:rPr>
@@ -287,7 +287,7 @@
               <w:lang w:eastAsia="fr-CH"/>
             </w:rPr>
           </w:pPr>
-          <w:hyperlink w:anchor="_Toc216942889" w:history="1">
+          <w:hyperlink w:anchor="_Toc218510272" w:history="1">
             <w:r>
               <w:rPr>
                 <w:rStyle w:val="Lienhypertexte"/>
@@ -314,7 +314,7 @@
                 <w:noProof/>
                 <w:webHidden/>
               </w:rPr>
-              <w:instrText xml:space="preserve"> PAGEREF _Toc216942889 \h </w:instrText>
+              <w:instrText xml:space="preserve"> PAGEREF _Toc218510272 \h </w:instrText>
             </w:r>
             <w:r>
               <w:rPr>
@@ -357,7 +357,7 @@
               <w:lang w:eastAsia="fr-CH"/>
             </w:rPr>
           </w:pPr>
-          <w:hyperlink w:anchor="_Toc216942890" w:history="1">
+          <w:hyperlink w:anchor="_Toc218510273" w:history="1">
             <w:r>
               <w:rPr>
                 <w:rStyle w:val="Lienhypertexte"/>
@@ -384,7 +384,7 @@
                 <w:noProof/>
                 <w:webHidden/>
               </w:rPr>
-              <w:instrText xml:space="preserve"> PAGEREF _Toc216942890 \h </w:instrText>
+              <w:instrText xml:space="preserve"> PAGEREF _Toc218510273 \h </w:instrText>
             </w:r>
             <w:r>
               <w:rPr>
@@ -427,7 +427,7 @@
               <w:lang w:eastAsia="fr-CH"/>
             </w:rPr>
           </w:pPr>
-          <w:hyperlink w:anchor="_Toc216942891" w:history="1">
+          <w:hyperlink w:anchor="_Toc218510274" w:history="1">
             <w:r>
               <w:rPr>
                 <w:rStyle w:val="Lienhypertexte"/>
@@ -454,7 +454,7 @@
                 <w:noProof/>
                 <w:webHidden/>
               </w:rPr>
-              <w:instrText xml:space="preserve"> PAGEREF _Toc216942891 \h </w:instrText>
+              <w:instrText xml:space="preserve"> PAGEREF _Toc218510274 \h </w:instrText>
             </w:r>
             <w:r>
               <w:rPr>
@@ -474,7 +474,7 @@
                 <w:noProof/>
                 <w:webHidden/>
               </w:rPr>
-              <w:t>6</w:t>
+              <w:t>7</w:t>
             </w:r>
             <w:r>
               <w:rPr>
@@ -497,7 +497,7 @@
               <w:lang w:eastAsia="fr-CH"/>
             </w:rPr>
           </w:pPr>
-          <w:hyperlink w:anchor="_Toc216942892" w:history="1">
+          <w:hyperlink w:anchor="_Toc218510275" w:history="1">
             <w:r>
               <w:rPr>
                 <w:rStyle w:val="Lienhypertexte"/>
@@ -524,7 +524,7 @@
                 <w:noProof/>
                 <w:webHidden/>
               </w:rPr>
-              <w:instrText xml:space="preserve"> PAGEREF _Toc216942892 \h </w:instrText>
+              <w:instrText xml:space="preserve"> PAGEREF _Toc218510275 \h </w:instrText>
             </w:r>
             <w:r>
               <w:rPr>
@@ -544,7 +544,7 @@
                 <w:noProof/>
                 <w:webHidden/>
               </w:rPr>
-              <w:t>6</w:t>
+              <w:t>7</w:t>
             </w:r>
             <w:r>
               <w:rPr>
@@ -594,7 +594,7 @@
           <w:noProof/>
         </w:rPr>
       </w:pPr>
-      <w:bookmarkStart w:id="0" w:name="_Toc216942888"/>
+      <w:bookmarkStart w:id="0" w:name="_Toc218510271"/>
       <w:r>
         <w:rPr>
           <w:noProof/>
@@ -608,7 +608,7 @@
       <w:pPr>
         <w:pStyle w:val="Titre2"/>
       </w:pPr>
-      <w:bookmarkStart w:id="1" w:name="_Toc216942889"/>
+      <w:bookmarkStart w:id="1" w:name="_Toc218510272"/>
       <w:r>
         <w:t>Schéma</w:t>
       </w:r>
@@ -693,7 +693,7 @@
       <w:pPr>
         <w:pStyle w:val="Titre1"/>
       </w:pPr>
-      <w:bookmarkStart w:id="2" w:name="_Toc216942890"/>
+      <w:bookmarkStart w:id="2" w:name="_Toc218510273"/>
       <w:r>
         <w:lastRenderedPageBreak/>
         <w:t>Explications du code</w:t>
@@ -742,8 +742,13 @@
           <w:numId w:val="4"/>
         </w:numPr>
       </w:pPr>
-      <w:r>
-        <w:t xml:space="preserve">le fonctionnement d’un </w:t>
+      <w:proofErr w:type="gramStart"/>
+      <w:r>
+        <w:t>le</w:t>
+      </w:r>
+      <w:proofErr w:type="gramEnd"/>
+      <w:r>
+        <w:t xml:space="preserve"> fonctionnement d’un </w:t>
       </w:r>
       <w:proofErr w:type="spellStart"/>
       <w:r>
@@ -761,8 +766,13 @@
           <w:numId w:val="4"/>
         </w:numPr>
       </w:pPr>
-      <w:r>
-        <w:t>la notion de temps d'exécution,</w:t>
+      <w:proofErr w:type="gramStart"/>
+      <w:r>
+        <w:t>la</w:t>
+      </w:r>
+      <w:proofErr w:type="gramEnd"/>
+      <w:r>
+        <w:t xml:space="preserve"> notion de temps d'exécution,</w:t>
       </w:r>
     </w:p>
     <w:p>
@@ -772,8 +782,13 @@
           <w:numId w:val="4"/>
         </w:numPr>
       </w:pPr>
-      <w:r>
-        <w:t>l’impact de la longueur du mot de passe.</w:t>
+      <w:proofErr w:type="gramStart"/>
+      <w:r>
+        <w:t>l’impact</w:t>
+      </w:r>
+      <w:proofErr w:type="gramEnd"/>
+      <w:r>
+        <w:t xml:space="preserve"> de la longueur du mot de passe.</w:t>
       </w:r>
     </w:p>
     <w:p>
@@ -839,8 +854,13 @@
     </w:p>
     <w:p>
       <w:proofErr w:type="spellStart"/>
-      <w:r>
-        <w:t>charger_mots_de_passe</w:t>
+      <w:proofErr w:type="gramStart"/>
+      <w:r>
+        <w:t>charger</w:t>
+      </w:r>
+      <w:proofErr w:type="gramEnd"/>
+      <w:r>
+        <w:t>_mots_de_passe</w:t>
       </w:r>
       <w:proofErr w:type="spellEnd"/>
       <w:r>
@@ -854,8 +874,13 @@
     </w:p>
     <w:p>
       <w:proofErr w:type="spellStart"/>
-      <w:r>
-        <w:t>teter_mot_de_passe</w:t>
+      <w:proofErr w:type="gramStart"/>
+      <w:r>
+        <w:t>teter</w:t>
+      </w:r>
+      <w:proofErr w:type="gramEnd"/>
+      <w:r>
+        <w:t>_mot_de_passe</w:t>
       </w:r>
       <w:proofErr w:type="spellEnd"/>
       <w:r>
@@ -877,12 +902,17 @@
         <w:t xml:space="preserve">La fonction </w:t>
       </w:r>
       <w:proofErr w:type="spellStart"/>
+      <w:proofErr w:type="gramStart"/>
       <w:r>
         <w:t>bruteforce</w:t>
       </w:r>
       <w:proofErr w:type="spellEnd"/>
       <w:r>
-        <w:t>() :</w:t>
+        <w:t>(</w:t>
+      </w:r>
+      <w:proofErr w:type="gramEnd"/>
+      <w:r>
+        <w:t>) :</w:t>
       </w:r>
     </w:p>
     <w:p>
@@ -892,8 +922,13 @@
           <w:numId w:val="5"/>
         </w:numPr>
       </w:pPr>
-      <w:r>
-        <w:t xml:space="preserve">lit la </w:t>
+      <w:proofErr w:type="gramStart"/>
+      <w:r>
+        <w:t>lit</w:t>
+      </w:r>
+      <w:proofErr w:type="gramEnd"/>
+      <w:r>
+        <w:t xml:space="preserve"> la </w:t>
       </w:r>
       <w:proofErr w:type="spellStart"/>
       <w:r>
@@ -911,8 +946,13 @@
           <w:numId w:val="5"/>
         </w:numPr>
       </w:pPr>
-      <w:r>
-        <w:t>parcourt chaque entrée,</w:t>
+      <w:proofErr w:type="gramStart"/>
+      <w:r>
+        <w:t>parcourt</w:t>
+      </w:r>
+      <w:proofErr w:type="gramEnd"/>
+      <w:r>
+        <w:t xml:space="preserve"> chaque entrée,</w:t>
       </w:r>
     </w:p>
     <w:p>
@@ -922,8 +962,13 @@
           <w:numId w:val="5"/>
         </w:numPr>
       </w:pPr>
-      <w:r>
-        <w:t>compte le nombre de tentatives,</w:t>
+      <w:proofErr w:type="gramStart"/>
+      <w:r>
+        <w:t>compte</w:t>
+      </w:r>
+      <w:proofErr w:type="gramEnd"/>
+      <w:r>
+        <w:t xml:space="preserve"> le nombre de tentatives,</w:t>
       </w:r>
     </w:p>
     <w:p>
@@ -933,8 +978,13 @@
           <w:numId w:val="5"/>
         </w:numPr>
       </w:pPr>
-      <w:r>
-        <w:t>mesure le temps total.</w:t>
+      <w:proofErr w:type="gramStart"/>
+      <w:r>
+        <w:t>mesure</w:t>
+      </w:r>
+      <w:proofErr w:type="gramEnd"/>
+      <w:r>
+        <w:t xml:space="preserve"> le temps total.</w:t>
       </w:r>
     </w:p>
     <w:p>
@@ -1007,8 +1057,13 @@
           <w:numId w:val="10"/>
         </w:numPr>
       </w:pPr>
-      <w:r>
-        <w:t xml:space="preserve">un serveur FTP (attaque par </w:t>
+      <w:proofErr w:type="gramStart"/>
+      <w:r>
+        <w:t>un</w:t>
+      </w:r>
+      <w:proofErr w:type="gramEnd"/>
+      <w:r>
+        <w:t xml:space="preserve"> serveur FTP (attaque par </w:t>
       </w:r>
       <w:proofErr w:type="spellStart"/>
       <w:r>
@@ -1026,8 +1081,13 @@
           <w:numId w:val="10"/>
         </w:numPr>
       </w:pPr>
-      <w:r>
-        <w:t xml:space="preserve">un serveur HTTP avec authentification Basic </w:t>
+      <w:proofErr w:type="gramStart"/>
+      <w:r>
+        <w:t>un</w:t>
+      </w:r>
+      <w:proofErr w:type="gramEnd"/>
+      <w:r>
+        <w:t xml:space="preserve"> serveur HTTP avec authentification Basic </w:t>
       </w:r>
       <w:proofErr w:type="spellStart"/>
       <w:r>
@@ -1045,14 +1105,19 @@
           <w:numId w:val="10"/>
         </w:numPr>
       </w:pPr>
-      <w:r>
-        <w:t>un serveur SSH (preuve de disponibilité et d’authentification).</w:t>
+      <w:proofErr w:type="gramStart"/>
+      <w:r>
+        <w:t>un</w:t>
+      </w:r>
+      <w:proofErr w:type="gramEnd"/>
+      <w:r>
+        <w:t xml:space="preserve"> serveur SSH (preuve de disponibilité et d’authentification).</w:t>
       </w:r>
     </w:p>
     <w:p>
       <w:r>
         <w:pict w14:anchorId="1C010921">
-          <v:rect id="_x0000_i1050" style="width:0;height:1.5pt" o:hralign="center" o:hrstd="t" o:hr="t" fillcolor="#a0a0a0" stroked="f"/>
+          <v:rect id="_x0000_i1027" style="width:0;height:1.5pt" o:hralign="center" o:hrstd="t" o:hr="t" fillcolor="#a0a0a0" stroked="f"/>
         </w:pict>
       </w:r>
     </w:p>
@@ -1086,8 +1151,13 @@
           <w:numId w:val="11"/>
         </w:numPr>
       </w:pPr>
-      <w:r>
-        <w:t xml:space="preserve">le programme charge une </w:t>
+      <w:proofErr w:type="gramStart"/>
+      <w:r>
+        <w:t>le</w:t>
+      </w:r>
+      <w:proofErr w:type="gramEnd"/>
+      <w:r>
+        <w:t xml:space="preserve"> programme charge une </w:t>
       </w:r>
       <w:proofErr w:type="spellStart"/>
       <w:r>
@@ -1105,8 +1175,13 @@
           <w:numId w:val="11"/>
         </w:numPr>
       </w:pPr>
-      <w:r>
-        <w:t>chaque mot de passe est testé par une connexion FTP réelle vers 127.0.0.1,</w:t>
+      <w:proofErr w:type="gramStart"/>
+      <w:r>
+        <w:t>chaque</w:t>
+      </w:r>
+      <w:proofErr w:type="gramEnd"/>
+      <w:r>
+        <w:t xml:space="preserve"> mot de passe est testé par une connexion FTP réelle vers 127.0.0.1,</w:t>
       </w:r>
     </w:p>
     <w:p>
@@ -1116,8 +1191,13 @@
           <w:numId w:val="11"/>
         </w:numPr>
       </w:pPr>
-      <w:r>
-        <w:t>si l’authentification réussit, le mot de passe est identifié,</w:t>
+      <w:proofErr w:type="gramStart"/>
+      <w:r>
+        <w:t>si</w:t>
+      </w:r>
+      <w:proofErr w:type="gramEnd"/>
+      <w:r>
+        <w:t xml:space="preserve"> l’authentification réussit, le mot de passe est identifié,</w:t>
       </w:r>
     </w:p>
     <w:p>
@@ -1127,8 +1207,13 @@
           <w:numId w:val="11"/>
         </w:numPr>
       </w:pPr>
-      <w:r>
-        <w:t>le nombre de tentatives et le temps total sont mesurés.</w:t>
+      <w:proofErr w:type="gramStart"/>
+      <w:r>
+        <w:t>le</w:t>
+      </w:r>
+      <w:proofErr w:type="gramEnd"/>
+      <w:r>
+        <w:t xml:space="preserve"> nombre de tentatives et le temps total sont mesurés.</w:t>
       </w:r>
     </w:p>
     <w:p>
@@ -1143,8 +1228,13 @@
           <w:numId w:val="12"/>
         </w:numPr>
       </w:pPr>
-      <w:r>
-        <w:t>compteur de tentatives,</w:t>
+      <w:proofErr w:type="gramStart"/>
+      <w:r>
+        <w:t>compteur</w:t>
+      </w:r>
+      <w:proofErr w:type="gramEnd"/>
+      <w:r>
+        <w:t xml:space="preserve"> de tentatives,</w:t>
       </w:r>
     </w:p>
     <w:p>
@@ -1154,8 +1244,13 @@
           <w:numId w:val="12"/>
         </w:numPr>
       </w:pPr>
-      <w:r>
-        <w:t>mesure du temps d’exécution,</w:t>
+      <w:proofErr w:type="gramStart"/>
+      <w:r>
+        <w:t>mesure</w:t>
+      </w:r>
+      <w:proofErr w:type="gramEnd"/>
+      <w:r>
+        <w:t xml:space="preserve"> du temps d’exécution,</w:t>
       </w:r>
     </w:p>
     <w:p>
@@ -1165,8 +1260,13 @@
           <w:numId w:val="12"/>
         </w:numPr>
       </w:pPr>
-      <w:r>
-        <w:t>barre de progression affichée toutes les 50 tentatives.</w:t>
+      <w:proofErr w:type="gramStart"/>
+      <w:r>
+        <w:t>barre</w:t>
+      </w:r>
+      <w:proofErr w:type="gramEnd"/>
+      <w:r>
+        <w:t xml:space="preserve"> de progression affichée toutes les 50 tentatives.</w:t>
       </w:r>
     </w:p>
     <w:p>
@@ -1185,7 +1285,7 @@
     <w:p>
       <w:r>
         <w:pict w14:anchorId="6EC7FE51">
-          <v:rect id="_x0000_i1051" style="width:0;height:1.5pt" o:hralign="center" o:hrstd="t" o:hr="t" fillcolor="#a0a0a0" stroked="f"/>
+          <v:rect id="_x0000_i1028" style="width:0;height:1.5pt" o:hralign="center" o:hrstd="t" o:hr="t" fillcolor="#a0a0a0" stroked="f"/>
         </w:pict>
       </w:r>
     </w:p>
@@ -1200,7 +1300,21 @@
           <w:lang w:val="en-US"/>
         </w:rPr>
         <w:lastRenderedPageBreak/>
-        <w:t xml:space="preserve">Mode HTTP : test </w:t>
+        <w:t xml:space="preserve">Mode </w:t>
+      </w:r>
+      <w:proofErr w:type="gramStart"/>
+      <w:r>
+        <w:rPr>
+          <w:lang w:val="en-US"/>
+        </w:rPr>
+        <w:t>HTTP :</w:t>
+      </w:r>
+      <w:proofErr w:type="gramEnd"/>
+      <w:r>
+        <w:rPr>
+          <w:lang w:val="en-US"/>
+        </w:rPr>
+        <w:t xml:space="preserve"> test </w:t>
       </w:r>
       <w:proofErr w:type="spellStart"/>
       <w:r>
@@ -1237,8 +1351,13 @@
           <w:numId w:val="13"/>
         </w:numPr>
       </w:pPr>
-      <w:r>
-        <w:t>le serveur HTTP est déployé via Docker (Caddy),</w:t>
+      <w:proofErr w:type="gramStart"/>
+      <w:r>
+        <w:t>le</w:t>
+      </w:r>
+      <w:proofErr w:type="gramEnd"/>
+      <w:r>
+        <w:t xml:space="preserve"> serveur HTTP est déployé via Docker (Caddy),</w:t>
       </w:r>
     </w:p>
     <w:p>
@@ -1248,8 +1367,13 @@
           <w:numId w:val="13"/>
         </w:numPr>
       </w:pPr>
-      <w:r>
-        <w:t>l’authentification est testée via la bibliothèque standard Python (</w:t>
+      <w:proofErr w:type="gramStart"/>
+      <w:r>
+        <w:t>l’authentification</w:t>
+      </w:r>
+      <w:proofErr w:type="gramEnd"/>
+      <w:r>
+        <w:t xml:space="preserve"> est testée via la bibliothèque standard Python (</w:t>
       </w:r>
       <w:proofErr w:type="spellStart"/>
       <w:r>
@@ -1267,8 +1391,13 @@
           <w:numId w:val="13"/>
         </w:numPr>
       </w:pPr>
-      <w:r>
-        <w:t>aucun module externe n’est requis.</w:t>
+      <w:proofErr w:type="gramStart"/>
+      <w:r>
+        <w:t>aucun</w:t>
+      </w:r>
+      <w:proofErr w:type="gramEnd"/>
+      <w:r>
+        <w:t xml:space="preserve"> module externe n’est requis.</w:t>
       </w:r>
     </w:p>
     <w:p>
@@ -1287,7 +1416,7 @@
     <w:p>
       <w:r>
         <w:pict w14:anchorId="097466A2">
-          <v:rect id="_x0000_i1052" style="width:0;height:1.5pt" o:hralign="center" o:hrstd="t" o:hr="t" fillcolor="#a0a0a0" stroked="f"/>
+          <v:rect id="_x0000_i1029" style="width:0;height:1.5pt" o:hralign="center" o:hrstd="t" o:hr="t" fillcolor="#a0a0a0" stroked="f"/>
         </w:pict>
       </w:r>
     </w:p>
@@ -1308,8 +1437,13 @@
           <w:numId w:val="14"/>
         </w:numPr>
       </w:pPr>
-      <w:r>
-        <w:t>un serveur SSH est déployé dans un conteneur Docker local,</w:t>
+      <w:proofErr w:type="gramStart"/>
+      <w:r>
+        <w:t>un</w:t>
+      </w:r>
+      <w:proofErr w:type="gramEnd"/>
+      <w:r>
+        <w:t xml:space="preserve"> serveur SSH est déployé dans un conteneur Docker local,</w:t>
       </w:r>
     </w:p>
     <w:p>
@@ -1319,8 +1453,13 @@
           <w:numId w:val="14"/>
         </w:numPr>
       </w:pPr>
-      <w:r>
-        <w:t>l’authentification par mot de passe est activée côté serveur,</w:t>
+      <w:proofErr w:type="gramStart"/>
+      <w:r>
+        <w:t>l’authentification</w:t>
+      </w:r>
+      <w:proofErr w:type="gramEnd"/>
+      <w:r>
+        <w:t xml:space="preserve"> par mot de passe est activée côté serveur,</w:t>
       </w:r>
     </w:p>
     <w:p>
@@ -1330,8 +1469,13 @@
           <w:numId w:val="14"/>
         </w:numPr>
       </w:pPr>
-      <w:r>
-        <w:t>aucune connexion automatisée n’est effectuée depuis la machine hôte.</w:t>
+      <w:proofErr w:type="gramStart"/>
+      <w:r>
+        <w:t>aucune</w:t>
+      </w:r>
+      <w:proofErr w:type="gramEnd"/>
+      <w:r>
+        <w:t xml:space="preserve"> connexion automatisée n’est effectuée depuis la machine hôte.</w:t>
       </w:r>
     </w:p>
     <w:p>
@@ -1361,7 +1505,7 @@
       <w:pPr>
         <w:pStyle w:val="Titre1"/>
       </w:pPr>
-      <w:bookmarkStart w:id="3" w:name="_Toc216942891"/>
+      <w:bookmarkStart w:id="3" w:name="_Toc218510274"/>
       <w:r>
         <w:lastRenderedPageBreak/>
         <w:t>Conclusion</w:t>
@@ -1406,8 +1550,13 @@
           <w:numId w:val="8"/>
         </w:numPr>
       </w:pPr>
-      <w:r>
-        <w:t xml:space="preserve">la taille d’une </w:t>
+      <w:proofErr w:type="gramStart"/>
+      <w:r>
+        <w:t>la</w:t>
+      </w:r>
+      <w:proofErr w:type="gramEnd"/>
+      <w:r>
+        <w:t xml:space="preserve"> taille d’une </w:t>
       </w:r>
       <w:proofErr w:type="spellStart"/>
       <w:r>
@@ -1425,8 +1574,13 @@
           <w:numId w:val="8"/>
         </w:numPr>
       </w:pPr>
-      <w:r>
-        <w:t>la longueur et la complexité d’un mot de passe,</w:t>
+      <w:proofErr w:type="gramStart"/>
+      <w:r>
+        <w:t>la</w:t>
+      </w:r>
+      <w:proofErr w:type="gramEnd"/>
+      <w:r>
+        <w:t xml:space="preserve"> longueur et la complexité d’un mot de passe,</w:t>
       </w:r>
     </w:p>
     <w:p>
@@ -1436,8 +1590,13 @@
           <w:numId w:val="8"/>
         </w:numPr>
       </w:pPr>
-      <w:r>
-        <w:t xml:space="preserve">l’effet du </w:t>
+      <w:proofErr w:type="gramStart"/>
+      <w:r>
+        <w:t>l’effet</w:t>
+      </w:r>
+      <w:proofErr w:type="gramEnd"/>
+      <w:r>
+        <w:t xml:space="preserve"> du </w:t>
       </w:r>
       <w:proofErr w:type="spellStart"/>
       <w:r>
@@ -1455,8 +1614,13 @@
           <w:numId w:val="8"/>
         </w:numPr>
       </w:pPr>
-      <w:r>
-        <w:t>le temps ajouté par une authentification réseau réelle.</w:t>
+      <w:proofErr w:type="gramStart"/>
+      <w:r>
+        <w:t>le</w:t>
+      </w:r>
+      <w:proofErr w:type="gramEnd"/>
+      <w:r>
+        <w:t xml:space="preserve"> temps ajouté par une authentification réseau réelle.</w:t>
       </w:r>
     </w:p>
     <w:p>
@@ -1477,7 +1641,7 @@
       <w:pPr>
         <w:pStyle w:val="Titre2"/>
       </w:pPr>
-      <w:bookmarkStart w:id="4" w:name="_Toc216942892"/>
+      <w:bookmarkStart w:id="4" w:name="_Toc218510275"/>
       <w:r>
         <w:t>Attitude face au projet</w:t>
       </w:r>
@@ -1499,8 +1663,13 @@
           <w:numId w:val="9"/>
         </w:numPr>
       </w:pPr>
-      <w:r>
-        <w:t>effectuant toutes les attaques sur des services locaux,</w:t>
+      <w:proofErr w:type="gramStart"/>
+      <w:r>
+        <w:t>effectuant</w:t>
+      </w:r>
+      <w:proofErr w:type="gramEnd"/>
+      <w:r>
+        <w:t xml:space="preserve"> toutes les attaques sur des services locaux,</w:t>
       </w:r>
     </w:p>
     <w:p>
@@ -1510,8 +1679,13 @@
           <w:numId w:val="9"/>
         </w:numPr>
       </w:pPr>
-      <w:r>
-        <w:t>respectant les bonnes pratiques,</w:t>
+      <w:proofErr w:type="gramStart"/>
+      <w:r>
+        <w:t>respectant</w:t>
+      </w:r>
+      <w:proofErr w:type="gramEnd"/>
+      <w:r>
+        <w:t xml:space="preserve"> les bonnes pratiques,</w:t>
       </w:r>
     </w:p>
     <w:p>
@@ -1521,8 +1695,13 @@
           <w:numId w:val="9"/>
         </w:numPr>
       </w:pPr>
-      <w:r>
-        <w:t>documentant chaque étape dans le journal de travail.</w:t>
+      <w:proofErr w:type="gramStart"/>
+      <w:r>
+        <w:t>documentant</w:t>
+      </w:r>
+      <w:proofErr w:type="gramEnd"/>
+      <w:r>
+        <w:t xml:space="preserve"> chaque étape dans le journal de travail.</w:t>
       </w:r>
     </w:p>
     <w:p>
@@ -4442,6 +4621,7 @@
   <w:style w:type="character" w:default="1" w:styleId="Policepardfaut">
     <w:name w:val="Default Paragraph Font"/>
     <w:uiPriority w:val="1"/>
+    <w:semiHidden/>
     <w:unhideWhenUsed/>
   </w:style>
   <w:style w:type="table" w:default="1" w:styleId="TableauNormal">

</xml_diff>